<commit_message>
Ajout des tests unitaires sur le servo-moteur
</commit_message>
<xml_diff>
--- a/Documents_Datasheets/CahierDesCharges.docx
+++ b/Documents_Datasheets/CahierDesCharges.docx
@@ -1,6 +1,6 @@
 
 <file path=word/document.xml><?xml version="1.0" encoding="utf-8"?>
-<w:document xmlns:wpc="http://schemas.microsoft.com/office/word/2010/wordprocessingCanvas" xmlns:mc="http://schemas.openxmlformats.org/markup-compatibility/2006" xmlns:o="urn:schemas-microsoft-com:office:office" xmlns:r="http://schemas.openxmlformats.org/officeDocument/2006/relationships" xmlns:m="http://schemas.openxmlformats.org/officeDocument/2006/math" xmlns:v="urn:schemas-microsoft-com:vml" xmlns:wp14="http://schemas.microsoft.com/office/word/2010/wordprocessingDrawing" xmlns:wp="http://schemas.openxmlformats.org/drawingml/2006/wordprocessingDrawing" xmlns:w10="urn:schemas-microsoft-com:office:word" xmlns:w="http://schemas.openxmlformats.org/wordprocessingml/2006/main" xmlns:w14="http://schemas.microsoft.com/office/word/2010/wordml" xmlns:w15="http://schemas.microsoft.com/office/word/2012/wordml" xmlns:wpg="http://schemas.microsoft.com/office/word/2010/wordprocessingGroup" xmlns:wpi="http://schemas.microsoft.com/office/word/2010/wordprocessingInk" xmlns:wne="http://schemas.microsoft.com/office/word/2006/wordml" xmlns:wps="http://schemas.microsoft.com/office/word/2010/wordprocessingShape" mc:Ignorable="w14 w15 wp14">
+<w:document xmlns:wpc="http://schemas.microsoft.com/office/word/2010/wordprocessingCanvas" xmlns:cx="http://schemas.microsoft.com/office/drawing/2014/chartex" xmlns:cx1="http://schemas.microsoft.com/office/drawing/2015/9/8/chartex" xmlns:cx2="http://schemas.microsoft.com/office/drawing/2015/10/21/chartex" xmlns:cx3="http://schemas.microsoft.com/office/drawing/2016/5/9/chartex" xmlns:cx4="http://schemas.microsoft.com/office/drawing/2016/5/10/chartex" xmlns:cx5="http://schemas.microsoft.com/office/drawing/2016/5/11/chartex" xmlns:cx6="http://schemas.microsoft.com/office/drawing/2016/5/12/chartex" xmlns:cx7="http://schemas.microsoft.com/office/drawing/2016/5/13/chartex" xmlns:cx8="http://schemas.microsoft.com/office/drawing/2016/5/14/chartex" xmlns:mc="http://schemas.openxmlformats.org/markup-compatibility/2006" xmlns:aink="http://schemas.microsoft.com/office/drawing/2016/ink" xmlns:am3d="http://schemas.microsoft.com/office/drawing/2017/model3d" xmlns:o="urn:schemas-microsoft-com:office:office" xmlns:r="http://schemas.openxmlformats.org/officeDocument/2006/relationships" xmlns:m="http://schemas.openxmlformats.org/officeDocument/2006/math" xmlns:v="urn:schemas-microsoft-com:vml" xmlns:wp14="http://schemas.microsoft.com/office/word/2010/wordprocessingDrawing" xmlns:wp="http://schemas.openxmlformats.org/drawingml/2006/wordprocessingDrawing" xmlns:w10="urn:schemas-microsoft-com:office:word" xmlns:w="http://schemas.openxmlformats.org/wordprocessingml/2006/main" xmlns:w14="http://schemas.microsoft.com/office/word/2010/wordml" xmlns:w15="http://schemas.microsoft.com/office/word/2012/wordml" xmlns:w16cex="http://schemas.microsoft.com/office/word/2018/wordml/cex" xmlns:w16cid="http://schemas.microsoft.com/office/word/2016/wordml/cid" xmlns:w16="http://schemas.microsoft.com/office/word/2018/wordml" xmlns:w16se="http://schemas.microsoft.com/office/word/2015/wordml/symex" xmlns:wpg="http://schemas.microsoft.com/office/word/2010/wordprocessingGroup" xmlns:wpi="http://schemas.microsoft.com/office/word/2010/wordprocessingInk" xmlns:wne="http://schemas.microsoft.com/office/word/2006/wordml" xmlns:wps="http://schemas.microsoft.com/office/word/2010/wordprocessingShape" mc:Ignorable="w14 w15 w16se w16cid w16 w16cex wp14">
   <w:body>
     <w:p>
       <w:pPr>
@@ -176,69 +176,6 @@
         </w:rPr>
         <w:t>Nolwenn OLLIVIER</w:t>
       </w:r>
-    </w:p>
-    <w:p>
-      <w:pPr>
-        <w:spacing w:after="0"/>
-        <w:rPr>
-          <w:rFonts w:ascii="Times New Roman" w:hAnsi="Times New Roman" w:cs="Times New Roman"/>
-          <w:bCs/>
-        </w:rPr>
-      </w:pPr>
-    </w:p>
-    <w:p>
-      <w:pPr>
-        <w:spacing w:after="0"/>
-        <w:rPr>
-          <w:rFonts w:ascii="Times New Roman" w:hAnsi="Times New Roman" w:cs="Times New Roman"/>
-          <w:bCs/>
-        </w:rPr>
-      </w:pPr>
-    </w:p>
-    <w:p>
-      <w:pPr>
-        <w:spacing w:after="0"/>
-        <w:rPr>
-          <w:rFonts w:ascii="Times New Roman" w:hAnsi="Times New Roman" w:cs="Times New Roman"/>
-          <w:bCs/>
-        </w:rPr>
-      </w:pPr>
-    </w:p>
-    <w:p>
-      <w:pPr>
-        <w:spacing w:after="0"/>
-        <w:rPr>
-          <w:rFonts w:ascii="Times New Roman" w:hAnsi="Times New Roman" w:cs="Times New Roman"/>
-          <w:bCs/>
-        </w:rPr>
-      </w:pPr>
-    </w:p>
-    <w:p>
-      <w:pPr>
-        <w:spacing w:after="0"/>
-        <w:rPr>
-          <w:rFonts w:ascii="Times New Roman" w:hAnsi="Times New Roman" w:cs="Times New Roman"/>
-          <w:bCs/>
-        </w:rPr>
-      </w:pPr>
-    </w:p>
-    <w:p>
-      <w:pPr>
-        <w:spacing w:after="0"/>
-        <w:rPr>
-          <w:rFonts w:ascii="Times New Roman" w:hAnsi="Times New Roman" w:cs="Times New Roman"/>
-          <w:bCs/>
-        </w:rPr>
-      </w:pPr>
-    </w:p>
-    <w:p>
-      <w:pPr>
-        <w:spacing w:after="0"/>
-        <w:rPr>
-          <w:rFonts w:ascii="Times New Roman" w:hAnsi="Times New Roman" w:cs="Times New Roman"/>
-          <w:bCs/>
-        </w:rPr>
-      </w:pPr>
     </w:p>
     <w:p>
       <w:pPr>
@@ -459,6 +396,129 @@
         </w:rPr>
         <w:t>ogicielle</w:t>
       </w:r>
+    </w:p>
+    <w:p>
+      <w:pPr>
+        <w:spacing w:after="0"/>
+        <w:rPr>
+          <w:rFonts w:ascii="Times New Roman" w:hAnsi="Times New Roman" w:cs="Times New Roman"/>
+          <w:bCs/>
+        </w:rPr>
+      </w:pPr>
+    </w:p>
+    <w:p>
+      <w:pPr>
+        <w:spacing w:after="0"/>
+        <w:rPr>
+          <w:rFonts w:ascii="Times New Roman" w:hAnsi="Times New Roman" w:cs="Times New Roman"/>
+          <w:bCs/>
+        </w:rPr>
+      </w:pPr>
+    </w:p>
+    <w:p>
+      <w:pPr>
+        <w:spacing w:after="0"/>
+        <w:rPr>
+          <w:rFonts w:ascii="Times New Roman" w:hAnsi="Times New Roman" w:cs="Times New Roman"/>
+          <w:bCs/>
+        </w:rPr>
+      </w:pPr>
+    </w:p>
+    <w:p>
+      <w:pPr>
+        <w:spacing w:after="0"/>
+        <w:rPr>
+          <w:rFonts w:ascii="Times New Roman" w:hAnsi="Times New Roman" w:cs="Times New Roman"/>
+          <w:bCs/>
+        </w:rPr>
+      </w:pPr>
+    </w:p>
+    <w:p>
+      <w:pPr>
+        <w:spacing w:after="0"/>
+        <w:rPr>
+          <w:rFonts w:ascii="Times New Roman" w:hAnsi="Times New Roman" w:cs="Times New Roman"/>
+          <w:bCs/>
+        </w:rPr>
+      </w:pPr>
+      <w:r>
+        <w:rPr>
+          <w:noProof/>
+        </w:rPr>
+        <w:drawing>
+          <wp:anchor distT="0" distB="0" distL="114300" distR="114300" simplePos="0" relativeHeight="251677696" behindDoc="0" locked="0" layoutInCell="1" allowOverlap="1" wp14:anchorId="7DACC8D9" wp14:editId="3BBA23DA">
+            <wp:simplePos x="0" y="0"/>
+            <wp:positionH relativeFrom="column">
+              <wp:posOffset>1348105</wp:posOffset>
+            </wp:positionH>
+            <wp:positionV relativeFrom="paragraph">
+              <wp:posOffset>91440</wp:posOffset>
+            </wp:positionV>
+            <wp:extent cx="3067050" cy="3178175"/>
+            <wp:effectExtent l="0" t="0" r="0" b="3175"/>
+            <wp:wrapSquare wrapText="bothSides"/>
+            <wp:docPr id="37" name="Image 37"/>
+            <wp:cNvGraphicFramePr>
+              <a:graphicFrameLocks xmlns:a="http://schemas.openxmlformats.org/drawingml/2006/main" noChangeAspect="1"/>
+            </wp:cNvGraphicFramePr>
+            <a:graphic xmlns:a="http://schemas.openxmlformats.org/drawingml/2006/main">
+              <a:graphicData uri="http://schemas.openxmlformats.org/drawingml/2006/picture">
+                <pic:pic xmlns:pic="http://schemas.openxmlformats.org/drawingml/2006/picture">
+                  <pic:nvPicPr>
+                    <pic:cNvPr id="1" name=""/>
+                    <pic:cNvPicPr/>
+                  </pic:nvPicPr>
+                  <pic:blipFill>
+                    <a:blip r:embed="rId8">
+                      <a:extLst>
+                        <a:ext uri="{28A0092B-C50C-407E-A947-70E740481C1C}">
+                          <a14:useLocalDpi xmlns:a14="http://schemas.microsoft.com/office/drawing/2010/main" val="0"/>
+                        </a:ext>
+                      </a:extLst>
+                    </a:blip>
+                    <a:stretch>
+                      <a:fillRect/>
+                    </a:stretch>
+                  </pic:blipFill>
+                  <pic:spPr>
+                    <a:xfrm>
+                      <a:off x="0" y="0"/>
+                      <a:ext cx="3067050" cy="3178175"/>
+                    </a:xfrm>
+                    <a:prstGeom prst="rect">
+                      <a:avLst/>
+                    </a:prstGeom>
+                  </pic:spPr>
+                </pic:pic>
+              </a:graphicData>
+            </a:graphic>
+            <wp14:sizeRelH relativeFrom="margin">
+              <wp14:pctWidth>0</wp14:pctWidth>
+            </wp14:sizeRelH>
+            <wp14:sizeRelV relativeFrom="margin">
+              <wp14:pctHeight>0</wp14:pctHeight>
+            </wp14:sizeRelV>
+          </wp:anchor>
+        </w:drawing>
+      </w:r>
+    </w:p>
+    <w:p>
+      <w:pPr>
+        <w:spacing w:after="0"/>
+        <w:rPr>
+          <w:rFonts w:ascii="Times New Roman" w:hAnsi="Times New Roman" w:cs="Times New Roman"/>
+          <w:bCs/>
+        </w:rPr>
+      </w:pPr>
+    </w:p>
+    <w:p>
+      <w:pPr>
+        <w:spacing w:after="0"/>
+        <w:rPr>
+          <w:rFonts w:ascii="Times New Roman" w:hAnsi="Times New Roman" w:cs="Times New Roman"/>
+          <w:bCs/>
+        </w:rPr>
+      </w:pPr>
     </w:p>
     <w:p>
       <w:pPr>
@@ -678,7 +738,7 @@
                     <pic:cNvPicPr/>
                   </pic:nvPicPr>
                   <pic:blipFill>
-                    <a:blip r:embed="rId8"/>
+                    <a:blip r:embed="rId9"/>
                     <a:stretch>
                       <a:fillRect/>
                     </a:stretch>
@@ -778,7 +838,7 @@
           <w:r>
             <w:fldChar w:fldCharType="separate"/>
           </w:r>
-          <w:hyperlink w:anchor="_Toc67413746" w:history="1">
+          <w:hyperlink w:anchor="_Toc67833511" w:history="1">
             <w:r>
               <w:rPr>
                 <w:rStyle w:val="Lienhypertexte"/>
@@ -820,7 +880,7 @@
                 <w:noProof/>
                 <w:webHidden/>
               </w:rPr>
-              <w:instrText xml:space="preserve"> PAGEREF _Toc67413746 \h </w:instrText>
+              <w:instrText xml:space="preserve"> PAGEREF _Toc67833511 \h </w:instrText>
             </w:r>
             <w:r>
               <w:rPr>
@@ -860,7 +920,7 @@
               <w:lang w:eastAsia="fr-FR"/>
             </w:rPr>
           </w:pPr>
-          <w:hyperlink w:anchor="_Toc67413747" w:history="1">
+          <w:hyperlink w:anchor="_Toc67833512" w:history="1">
             <w:r>
               <w:rPr>
                 <w:rStyle w:val="Lienhypertexte"/>
@@ -902,7 +962,7 @@
                 <w:noProof/>
                 <w:webHidden/>
               </w:rPr>
-              <w:instrText xml:space="preserve"> PAGEREF _Toc67413747 \h </w:instrText>
+              <w:instrText xml:space="preserve"> PAGEREF _Toc67833512 \h </w:instrText>
             </w:r>
             <w:r>
               <w:rPr>
@@ -942,7 +1002,7 @@
               <w:lang w:eastAsia="fr-FR"/>
             </w:rPr>
           </w:pPr>
-          <w:hyperlink w:anchor="_Toc67413748" w:history="1">
+          <w:hyperlink w:anchor="_Toc67833513" w:history="1">
             <w:r>
               <w:rPr>
                 <w:rStyle w:val="Lienhypertexte"/>
@@ -984,7 +1044,7 @@
                 <w:noProof/>
                 <w:webHidden/>
               </w:rPr>
-              <w:instrText xml:space="preserve"> PAGEREF _Toc67413748 \h </w:instrText>
+              <w:instrText xml:space="preserve"> PAGEREF _Toc67833513 \h </w:instrText>
             </w:r>
             <w:r>
               <w:rPr>
@@ -1024,7 +1084,7 @@
               <w:lang w:eastAsia="fr-FR"/>
             </w:rPr>
           </w:pPr>
-          <w:hyperlink w:anchor="_Toc67413749" w:history="1">
+          <w:hyperlink w:anchor="_Toc67833514" w:history="1">
             <w:r>
               <w:rPr>
                 <w:rStyle w:val="Lienhypertexte"/>
@@ -1066,7 +1126,7 @@
                 <w:noProof/>
                 <w:webHidden/>
               </w:rPr>
-              <w:instrText xml:space="preserve"> PAGEREF _Toc67413749 \h </w:instrText>
+              <w:instrText xml:space="preserve"> PAGEREF _Toc67833514 \h </w:instrText>
             </w:r>
             <w:r>
               <w:rPr>
@@ -1106,7 +1166,7 @@
               <w:lang w:eastAsia="fr-FR"/>
             </w:rPr>
           </w:pPr>
-          <w:hyperlink w:anchor="_Toc67413750" w:history="1">
+          <w:hyperlink w:anchor="_Toc67833515" w:history="1">
             <w:r>
               <w:rPr>
                 <w:rStyle w:val="Lienhypertexte"/>
@@ -1148,7 +1208,7 @@
                 <w:noProof/>
                 <w:webHidden/>
               </w:rPr>
-              <w:instrText xml:space="preserve"> PAGEREF _Toc67413750 \h </w:instrText>
+              <w:instrText xml:space="preserve"> PAGEREF _Toc67833515 \h </w:instrText>
             </w:r>
             <w:r>
               <w:rPr>
@@ -1188,7 +1248,7 @@
               <w:lang w:eastAsia="fr-FR"/>
             </w:rPr>
           </w:pPr>
-          <w:hyperlink w:anchor="_Toc67413751" w:history="1">
+          <w:hyperlink w:anchor="_Toc67833516" w:history="1">
             <w:r>
               <w:rPr>
                 <w:rStyle w:val="Lienhypertexte"/>
@@ -1230,7 +1290,7 @@
                 <w:noProof/>
                 <w:webHidden/>
               </w:rPr>
-              <w:instrText xml:space="preserve"> PAGEREF _Toc67413751 \h </w:instrText>
+              <w:instrText xml:space="preserve"> PAGEREF _Toc67833516 \h </w:instrText>
             </w:r>
             <w:r>
               <w:rPr>
@@ -1270,7 +1330,7 @@
               <w:lang w:eastAsia="fr-FR"/>
             </w:rPr>
           </w:pPr>
-          <w:hyperlink w:anchor="_Toc67413752" w:history="1">
+          <w:hyperlink w:anchor="_Toc67833517" w:history="1">
             <w:r>
               <w:rPr>
                 <w:rStyle w:val="Lienhypertexte"/>
@@ -1312,7 +1372,7 @@
                 <w:noProof/>
                 <w:webHidden/>
               </w:rPr>
-              <w:instrText xml:space="preserve"> PAGEREF _Toc67413752 \h </w:instrText>
+              <w:instrText xml:space="preserve"> PAGEREF _Toc67833517 \h </w:instrText>
             </w:r>
             <w:r>
               <w:rPr>
@@ -1332,7 +1392,7 @@
                 <w:noProof/>
                 <w:webHidden/>
               </w:rPr>
-              <w:t>11</w:t>
+              <w:t>12</w:t>
             </w:r>
             <w:r>
               <w:rPr>
@@ -1352,7 +1412,7 @@
               <w:lang w:eastAsia="fr-FR"/>
             </w:rPr>
           </w:pPr>
-          <w:hyperlink w:anchor="_Toc67413753" w:history="1">
+          <w:hyperlink w:anchor="_Toc67833518" w:history="1">
             <w:r>
               <w:rPr>
                 <w:rStyle w:val="Lienhypertexte"/>
@@ -1373,7 +1433,7 @@
                 <w:rStyle w:val="Lienhypertexte"/>
                 <w:noProof/>
               </w:rPr>
-              <w:t>Questions annexes :</w:t>
+              <w:t>LDRA</w:t>
             </w:r>
             <w:r>
               <w:rPr>
@@ -1394,7 +1454,7 @@
                 <w:noProof/>
                 <w:webHidden/>
               </w:rPr>
-              <w:instrText xml:space="preserve"> PAGEREF _Toc67413753 \h </w:instrText>
+              <w:instrText xml:space="preserve"> PAGEREF _Toc67833518 \h </w:instrText>
             </w:r>
             <w:r>
               <w:rPr>
@@ -1414,7 +1474,89 @@
                 <w:noProof/>
                 <w:webHidden/>
               </w:rPr>
-              <w:t>13</w:t>
+              <w:t>14</w:t>
+            </w:r>
+            <w:r>
+              <w:rPr>
+                <w:noProof/>
+                <w:webHidden/>
+              </w:rPr>
+              <w:fldChar w:fldCharType="end"/>
+            </w:r>
+          </w:hyperlink>
+        </w:p>
+        <w:p>
+          <w:pPr>
+            <w:pStyle w:val="TM1"/>
+            <w:rPr>
+              <w:rFonts w:eastAsiaTheme="minorEastAsia"/>
+              <w:noProof/>
+              <w:lang w:eastAsia="fr-FR"/>
+            </w:rPr>
+          </w:pPr>
+          <w:hyperlink w:anchor="_Toc67833519" w:history="1">
+            <w:r>
+              <w:rPr>
+                <w:rStyle w:val="Lienhypertexte"/>
+                <w:noProof/>
+              </w:rPr>
+              <w:t>IX)</w:t>
+            </w:r>
+            <w:r>
+              <w:rPr>
+                <w:rFonts w:eastAsiaTheme="minorEastAsia"/>
+                <w:noProof/>
+                <w:lang w:eastAsia="fr-FR"/>
+              </w:rPr>
+              <w:tab/>
+            </w:r>
+            <w:r>
+              <w:rPr>
+                <w:rStyle w:val="Lienhypertexte"/>
+                <w:noProof/>
+              </w:rPr>
+              <w:t>Questions annexes :</w:t>
+            </w:r>
+            <w:r>
+              <w:rPr>
+                <w:noProof/>
+                <w:webHidden/>
+              </w:rPr>
+              <w:tab/>
+            </w:r>
+            <w:r>
+              <w:rPr>
+                <w:noProof/>
+                <w:webHidden/>
+              </w:rPr>
+              <w:fldChar w:fldCharType="begin"/>
+            </w:r>
+            <w:r>
+              <w:rPr>
+                <w:noProof/>
+                <w:webHidden/>
+              </w:rPr>
+              <w:instrText xml:space="preserve"> PAGEREF _Toc67833519 \h </w:instrText>
+            </w:r>
+            <w:r>
+              <w:rPr>
+                <w:noProof/>
+                <w:webHidden/>
+              </w:rPr>
+            </w:r>
+            <w:r>
+              <w:rPr>
+                <w:noProof/>
+                <w:webHidden/>
+              </w:rPr>
+              <w:fldChar w:fldCharType="separate"/>
+            </w:r>
+            <w:r>
+              <w:rPr>
+                <w:noProof/>
+                <w:webHidden/>
+              </w:rPr>
+              <w:t>15</w:t>
             </w:r>
             <w:r>
               <w:rPr>
@@ -1470,7 +1612,7 @@
           <w:numId w:val="4"/>
         </w:numPr>
       </w:pPr>
-      <w:bookmarkStart w:id="0" w:name="_Toc67413746"/>
+      <w:bookmarkStart w:id="0" w:name="_Toc67833511"/>
       <w:r>
         <w:lastRenderedPageBreak/>
         <w:t>Cahier des charges :</w:t>
@@ -1489,7 +1631,21 @@
         <w:rPr>
           <w:rFonts w:ascii="Times New Roman" w:hAnsi="Times New Roman" w:cs="Times New Roman"/>
         </w:rPr>
-        <w:t>Le client souhaite modéliser une serre connectée à l’aide de deux cartes MSP430 (2553/2553) connectées entre elles via un bus SPI. Les commandes sont fournies au système selon une interface de commande Putty (via UART) ou à l’aide d’un système de commande Bluetooth (choix à définir avec le client).</w:t>
+        <w:t xml:space="preserve">Le client souhaite modéliser une serre connectée à l’aide de deux cartes MSP430 (2553/2553) connectées entre elles via un bus SPI. Les commandes sont fournies au système selon une interface de commande </w:t>
+      </w:r>
+      <w:proofErr w:type="spellStart"/>
+      <w:r>
+        <w:rPr>
+          <w:rFonts w:ascii="Times New Roman" w:hAnsi="Times New Roman" w:cs="Times New Roman"/>
+        </w:rPr>
+        <w:t>Putty</w:t>
+      </w:r>
+      <w:proofErr w:type="spellEnd"/>
+      <w:r>
+        <w:rPr>
+          <w:rFonts w:ascii="Times New Roman" w:hAnsi="Times New Roman" w:cs="Times New Roman"/>
+        </w:rPr>
+        <w:t xml:space="preserve"> (via UART) ou à l’aide d’un système de commande Bluetooth (choix à définir avec le client).</w:t>
       </w:r>
     </w:p>
     <w:p>
@@ -1608,7 +1764,7 @@
           <w:numId w:val="4"/>
         </w:numPr>
       </w:pPr>
-      <w:bookmarkStart w:id="1" w:name="_Toc67413747"/>
+      <w:bookmarkStart w:id="1" w:name="_Toc67833512"/>
       <w:r>
         <w:t>Exigences :</w:t>
       </w:r>
@@ -1949,7 +2105,7 @@
           <w:numId w:val="4"/>
         </w:numPr>
       </w:pPr>
-      <w:bookmarkStart w:id="2" w:name="_Toc67413748"/>
+      <w:bookmarkStart w:id="2" w:name="_Toc67833513"/>
       <w:r>
         <w:t>Schéma de principe :</w:t>
       </w:r>
@@ -2774,15 +2930,15 @@
           <mc:Fallback>
             <w:pict>
               <v:group w14:anchorId="531D84B6" id="Groupe 205" o:spid="_x0000_s1026" style="position:absolute;left:0;text-align:left;margin-left:10.9pt;margin-top:.65pt;width:441.1pt;height:208.5pt;z-index:251669504" coordsize="56017,26479" o:gfxdata="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">
-                <v:group id="Groupe 21" o:spid="_x0000_s1027" style="position:absolute;width:56017;height:23260" coordorigin="1639" coordsize="56017,23260" o:gfxdata="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">
-                  <v:line id="Connecteur droit 10" o:spid="_x0000_s1028" style="position:absolute;visibility:visible;mso-wrap-style:square" from="34956,10477" to="45243,10572" o:connectortype="straight" o:gfxdata="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" strokecolor="#5b9bd5 [3204]" strokeweight=".5pt">
+                <v:group id="Groupe 21" o:spid="_x0000_s1027" style="position:absolute;width:56017;height:23260" coordorigin="1639" coordsize="56017,23260" o:gfxdata="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">
+                  <v:line id="Connecteur droit 10" o:spid="_x0000_s1028" style="position:absolute;visibility:visible;mso-wrap-style:square" from="34956,10477" to="45243,10572" o:connectortype="straight" o:gfxdata="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" strokecolor="#5b9bd5 [3204]" strokeweight=".5pt">
                     <v:stroke joinstyle="miter"/>
                   </v:line>
                   <v:shapetype id="_x0000_t202" coordsize="21600,21600" o:spt="202" path="m,l,21600r21600,l21600,xe">
                     <v:stroke joinstyle="miter"/>
                     <v:path gradientshapeok="t" o:connecttype="rect"/>
                   </v:shapetype>
-                  <v:shape id="Zone de texte 2" o:spid="_x0000_s1029" type="#_x0000_t202" style="position:absolute;left:27144;top:14953;width:9429;height:2286;visibility:visible;mso-wrap-style:square;v-text-anchor:top" o:gfxdata="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" filled="f" stroked="f">
+                  <v:shape id="Zone de texte 2" o:spid="_x0000_s1029" type="#_x0000_t202" style="position:absolute;left:27144;top:14953;width:9429;height:2286;visibility:visible;mso-wrap-style:square;v-text-anchor:top" o:gfxdata="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" filled="f" stroked="f">
                     <v:textbox>
                       <w:txbxContent>
                         <w:p>
@@ -2801,10 +2957,10 @@
                       </w:txbxContent>
                     </v:textbox>
                   </v:shape>
-                  <v:group id="Groupe 20" o:spid="_x0000_s1030" style="position:absolute;left:1639;width:56017;height:23260" coordorigin="1639" coordsize="56017,23260" o:gfxdata="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">
-                    <v:group id="Groupe 9" o:spid="_x0000_s1031" style="position:absolute;left:1639;width:56017;height:23260" coordorigin="-1599,-190" coordsize="56017,23260" o:gfxdata="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">
-                      <v:group id="Groupe 3" o:spid="_x0000_s1032" style="position:absolute;left:17335;top:8667;width:14288;height:14193" coordorigin="-95,666" coordsize="14287,14192" o:gfxdata="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">
-                        <v:rect id="Rectangle 1" o:spid="_x0000_s1033" style="position:absolute;left:-95;top:666;width:14192;height:5049;visibility:visible;mso-wrap-style:square;v-text-anchor:middle" o:gfxdata="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" fillcolor="#5b9bd5 [3204]" strokecolor="#1f4d78 [1604]" strokeweight="1pt">
+                  <v:group id="Groupe 20" o:spid="_x0000_s1030" style="position:absolute;left:1639;width:56017;height:23260" coordorigin="1639" coordsize="56017,23260" o:gfxdata="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">
+                    <v:group id="Groupe 9" o:spid="_x0000_s1031" style="position:absolute;left:1639;width:56017;height:23260" coordorigin="-1599,-190" coordsize="56017,23260" o:gfxdata="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">
+                      <v:group id="Groupe 3" o:spid="_x0000_s1032" style="position:absolute;left:17335;top:8667;width:14288;height:14193" coordorigin="-95,666" coordsize="14287,14192" o:gfxdata="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">
+                        <v:rect id="Rectangle 1" o:spid="_x0000_s1033" style="position:absolute;left:-95;top:666;width:14192;height:5049;visibility:visible;mso-wrap-style:square;v-text-anchor:middle" o:gfxdata="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" fillcolor="#5b9bd5 [3204]" strokecolor="#1f4d78 [1604]" strokeweight="1pt">
                           <v:textbox>
                             <w:txbxContent>
                               <w:p>
@@ -2818,7 +2974,7 @@
                             </w:txbxContent>
                           </v:textbox>
                         </v:rect>
-                        <v:rect id="Rectangle 2" o:spid="_x0000_s1034" style="position:absolute;top:9810;width:14192;height:5049;visibility:visible;mso-wrap-style:square;v-text-anchor:middle" o:gfxdata="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" fillcolor="#5b9bd5 [3204]" strokecolor="#1f4d78 [1604]" strokeweight="1pt">
+                        <v:rect id="Rectangle 2" o:spid="_x0000_s1034" style="position:absolute;top:9810;width:14192;height:5049;visibility:visible;mso-wrap-style:square;v-text-anchor:middle" o:gfxdata="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" fillcolor="#5b9bd5 [3204]" strokecolor="#1f4d78 [1604]" strokeweight="1pt">
                           <v:textbox>
                             <w:txbxContent>
                               <w:p>
@@ -2833,7 +2989,7 @@
                           </v:textbox>
                         </v:rect>
                       </v:group>
-                      <v:rect id="Rectangle 4" o:spid="_x0000_s1035" style="position:absolute;left:15906;top:-190;width:17431;height:4571;visibility:visible;mso-wrap-style:square;v-text-anchor:middle" o:gfxdata="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" fillcolor="#5b9bd5 [3204]" strokecolor="#1f4d78 [1604]" strokeweight="1pt">
+                      <v:rect id="Rectangle 4" o:spid="_x0000_s1035" style="position:absolute;left:15906;top:-190;width:17431;height:4571;visibility:visible;mso-wrap-style:square;v-text-anchor:middle" o:gfxdata="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" fillcolor="#5b9bd5 [3204]" strokecolor="#1f4d78 [1604]" strokeweight="1pt">
                         <v:textbox>
                           <w:txbxContent>
                             <w:p>
@@ -2847,7 +3003,7 @@
                           </w:txbxContent>
                         </v:textbox>
                       </v:rect>
-                      <v:rect id="Rectangle 5" o:spid="_x0000_s1036" style="position:absolute;left:-1599;top:17736;width:12953;height:5334;visibility:visible;mso-wrap-style:square;v-text-anchor:middle" o:gfxdata="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" fillcolor="#5b9bd5 [3204]" strokecolor="#1f4d78 [1604]" strokeweight="1pt">
+                      <v:rect id="Rectangle 5" o:spid="_x0000_s1036" style="position:absolute;left:-1599;top:17736;width:12953;height:5334;visibility:visible;mso-wrap-style:square;v-text-anchor:middle" o:gfxdata="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" fillcolor="#5b9bd5 [3204]" strokecolor="#1f4d78 [1604]" strokeweight="1pt">
                         <v:textbox>
                           <w:txbxContent>
                             <w:p>
@@ -2861,7 +3017,7 @@
                           </w:txbxContent>
                         </v:textbox>
                       </v:rect>
-                      <v:rect id="Rectangle 6" o:spid="_x0000_s1037" style="position:absolute;left:41464;top:17180;width:12954;height:5334;visibility:visible;mso-wrap-style:square;v-text-anchor:middle" o:gfxdata="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" fillcolor="#5b9bd5 [3204]" strokecolor="#1f4d78 [1604]" strokeweight="1pt">
+                      <v:rect id="Rectangle 6" o:spid="_x0000_s1037" style="position:absolute;left:41464;top:17180;width:12954;height:5334;visibility:visible;mso-wrap-style:square;v-text-anchor:middle" o:gfxdata="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" fillcolor="#5b9bd5 [3204]" strokecolor="#1f4d78 [1604]" strokeweight="1pt">
                         <v:textbox>
                           <w:txbxContent>
                             <w:p>
@@ -2875,7 +3031,7 @@
                           </w:txbxContent>
                         </v:textbox>
                       </v:rect>
-                      <v:rect id="Rectangle 7" o:spid="_x0000_s1038" style="position:absolute;left:41464;top:8808;width:12954;height:5334;visibility:visible;mso-wrap-style:square;v-text-anchor:middle" o:gfxdata="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" fillcolor="#5b9bd5 [3204]" strokecolor="#1f4d78 [1604]" strokeweight="1pt">
+                      <v:rect id="Rectangle 7" o:spid="_x0000_s1038" style="position:absolute;left:41464;top:8808;width:12954;height:5334;visibility:visible;mso-wrap-style:square;v-text-anchor:middle" o:gfxdata="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" fillcolor="#5b9bd5 [3204]" strokecolor="#1f4d78 [1604]" strokeweight="1pt">
                         <v:textbox>
                           <w:txbxContent>
                             <w:p>
@@ -2890,7 +3046,7 @@
                         </v:textbox>
                       </v:rect>
                     </v:group>
-                    <v:shape id="Zone de texte 2" o:spid="_x0000_s1039" type="#_x0000_t202" style="position:absolute;left:34861;top:17861;width:9430;height:2286;visibility:visible;mso-wrap-style:square;v-text-anchor:top" o:gfxdata="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" filled="f" stroked="f">
+                    <v:shape id="Zone de texte 2" o:spid="_x0000_s1039" type="#_x0000_t202" style="position:absolute;left:34861;top:17861;width:9430;height:2286;visibility:visible;mso-wrap-style:square;v-text-anchor:top" o:gfxdata="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" filled="f" stroked="f">
                       <v:textbox>
                         <w:txbxContent>
                           <w:p>
@@ -2909,13 +3065,13 @@
                         </w:txbxContent>
                       </v:textbox>
                     </v:shape>
-                    <v:line id="Connecteur droit 11" o:spid="_x0000_s1040" style="position:absolute;visibility:visible;mso-wrap-style:square" from="27668,13906" to="27763,18001" o:connectortype="straight" o:gfxdata="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" strokecolor="#5b9bd5 [3204]" strokeweight=".5pt">
+                    <v:line id="Connecteur droit 11" o:spid="_x0000_s1040" style="position:absolute;visibility:visible;mso-wrap-style:square" from="27668,13906" to="27763,18001" o:connectortype="straight" o:gfxdata="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" strokecolor="#5b9bd5 [3204]" strokeweight=".5pt">
                       <v:stroke joinstyle="miter"/>
                     </v:line>
-                    <v:line id="Connecteur droit 12" o:spid="_x0000_s1041" style="position:absolute;visibility:visible;mso-wrap-style:square" from="34861,20733" to="44511,20814" o:connectortype="straight" o:gfxdata="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" strokecolor="#5b9bd5 [3204]" strokeweight=".5pt">
+                    <v:line id="Connecteur droit 12" o:spid="_x0000_s1041" style="position:absolute;visibility:visible;mso-wrap-style:square" from="34861,20733" to="44511,20814" o:connectortype="straight" o:gfxdata="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" strokecolor="#5b9bd5 [3204]" strokeweight=".5pt">
                       <v:stroke joinstyle="miter"/>
                     </v:line>
-                    <v:shape id="Zone de texte 2" o:spid="_x0000_s1042" type="#_x0000_t202" style="position:absolute;left:37052;top:11090;width:9429;height:2286;visibility:visible;mso-wrap-style:square;v-text-anchor:top" o:gfxdata="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" filled="f" stroked="f">
+                    <v:shape id="Zone de texte 2" o:spid="_x0000_s1042" type="#_x0000_t202" style="position:absolute;left:37052;top:11090;width:9429;height:2286;visibility:visible;mso-wrap-style:square;v-text-anchor:top" o:gfxdata="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" filled="f" stroked="f">
                       <v:textbox>
                         <w:txbxContent>
                           <w:p>
@@ -2934,10 +3090,10 @@
                         </w:txbxContent>
                       </v:textbox>
                     </v:shape>
-                    <v:line id="Connecteur droit 15" o:spid="_x0000_s1043" style="position:absolute;visibility:visible;mso-wrap-style:square" from="27527,4572" to="27527,10382" o:connectortype="straight" o:gfxdata="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" strokecolor="#5b9bd5 [3204]" strokeweight=".5pt">
+                    <v:line id="Connecteur droit 15" o:spid="_x0000_s1043" style="position:absolute;visibility:visible;mso-wrap-style:square" from="27527,4572" to="27527,10382" o:connectortype="straight" o:gfxdata="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" strokecolor="#5b9bd5 [3204]" strokeweight=".5pt">
                       <v:stroke joinstyle="miter"/>
                     </v:line>
-                    <v:shape id="Zone de texte 2" o:spid="_x0000_s1044" type="#_x0000_t202" style="position:absolute;left:27622;top:5715;width:9430;height:2286;visibility:visible;mso-wrap-style:square;v-text-anchor:top" o:gfxdata="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" filled="f" stroked="f">
+                    <v:shape id="Zone de texte 2" o:spid="_x0000_s1044" type="#_x0000_t202" style="position:absolute;left:27622;top:5715;width:9430;height:2286;visibility:visible;mso-wrap-style:square;v-text-anchor:top" o:gfxdata="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" filled="f" stroked="f">
                       <v:textbox>
                         <w:txbxContent>
                           <w:p>
@@ -2956,10 +3112,10 @@
                         </w:txbxContent>
                       </v:textbox>
                     </v:shape>
-                    <v:line id="Connecteur droit 18" o:spid="_x0000_s1045" style="position:absolute;flip:x;visibility:visible;mso-wrap-style:square" from="13334,20814" to="27622,20814" o:connectortype="straight" o:gfxdata="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" strokecolor="#5b9bd5 [3204]" strokeweight=".5pt">
+                    <v:line id="Connecteur droit 18" o:spid="_x0000_s1045" style="position:absolute;flip:x;visibility:visible;mso-wrap-style:square" from="13334,20814" to="27622,20814" o:connectortype="straight" o:gfxdata="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" strokecolor="#5b9bd5 [3204]" strokeweight=".5pt">
                       <v:stroke joinstyle="miter"/>
                     </v:line>
-                    <v:shape id="Zone de texte 2" o:spid="_x0000_s1046" type="#_x0000_t202" style="position:absolute;left:15446;top:18295;width:9430;height:2286;visibility:visible;mso-wrap-style:square;v-text-anchor:top" o:gfxdata="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" filled="f" stroked="f">
+                    <v:shape id="Zone de texte 2" o:spid="_x0000_s1046" type="#_x0000_t202" style="position:absolute;left:15446;top:18295;width:9430;height:2286;visibility:visible;mso-wrap-style:square;v-text-anchor:top" o:gfxdata="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" filled="f" stroked="f">
                       <v:textbox>
                         <w:txbxContent>
                           <w:p>
@@ -2980,7 +3136,7 @@
                     </v:shape>
                   </v:group>
                 </v:group>
-                <v:shape id="Zone de texte 204" o:spid="_x0000_s1047" type="#_x0000_t202" style="position:absolute;top:23812;width:56007;height:2667;visibility:visible;mso-wrap-style:square;v-text-anchor:top" o:gfxdata="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" stroked="f">
+                <v:shape id="Zone de texte 204" o:spid="_x0000_s1047" type="#_x0000_t202" style="position:absolute;top:23812;width:56007;height:2667;visibility:visible;mso-wrap-style:square;v-text-anchor:top" o:gfxdata="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" stroked="f">
                   <v:textbox style="mso-fit-shape-to-text:t" inset="0,0,0,0">
                     <w:txbxContent>
                       <w:p>
@@ -3100,7 +3256,7 @@
           <w:numId w:val="4"/>
         </w:numPr>
       </w:pPr>
-      <w:bookmarkStart w:id="3" w:name="_Toc67413749"/>
+      <w:bookmarkStart w:id="3" w:name="_Toc67833514"/>
       <w:r>
         <w:lastRenderedPageBreak/>
         <w:t xml:space="preserve">Architecture générale (multi couches – </w:t>
@@ -3433,7 +3589,21 @@
         <w:rPr>
           <w:rFonts w:ascii="Times New Roman" w:hAnsi="Times New Roman" w:cs="Times New Roman"/>
         </w:rPr>
-        <w:t> :  Envoi des commandes via Bluetooth ou interpréteur de commandes (Putty)</w:t>
+        <w:t> :  Envoi des commandes via Bluetooth ou interpréteur de commandes (</w:t>
+      </w:r>
+      <w:proofErr w:type="spellStart"/>
+      <w:r>
+        <w:rPr>
+          <w:rFonts w:ascii="Times New Roman" w:hAnsi="Times New Roman" w:cs="Times New Roman"/>
+        </w:rPr>
+        <w:t>Putty</w:t>
+      </w:r>
+      <w:proofErr w:type="spellEnd"/>
+      <w:r>
+        <w:rPr>
+          <w:rFonts w:ascii="Times New Roman" w:hAnsi="Times New Roman" w:cs="Times New Roman"/>
+        </w:rPr>
+        <w:t>)</w:t>
       </w:r>
     </w:p>
     <w:p>
@@ -3474,7 +3644,7 @@
           <w:numId w:val="4"/>
         </w:numPr>
       </w:pPr>
-      <w:bookmarkStart w:id="4" w:name="_Toc67413750"/>
+      <w:bookmarkStart w:id="4" w:name="_Toc67833515"/>
       <w:r>
         <w:t>Architecture détaillée (fonctions prototypes – software) :</w:t>
       </w:r>
@@ -3516,7 +3686,21 @@
         <w:rPr>
           <w:rFonts w:ascii="Times New Roman" w:hAnsi="Times New Roman" w:cs="Times New Roman"/>
         </w:rPr>
-        <w:t>Description : Le micro-processeur doit être capable de recevoir les commandes de l’interpréteur Putty (ou Bluetooth) via une communication UART</w:t>
+        <w:t xml:space="preserve">Description : Le micro-processeur doit être capable de recevoir les commandes de l’interpréteur </w:t>
+      </w:r>
+      <w:proofErr w:type="spellStart"/>
+      <w:r>
+        <w:rPr>
+          <w:rFonts w:ascii="Times New Roman" w:hAnsi="Times New Roman" w:cs="Times New Roman"/>
+        </w:rPr>
+        <w:t>Putty</w:t>
+      </w:r>
+      <w:proofErr w:type="spellEnd"/>
+      <w:r>
+        <w:rPr>
+          <w:rFonts w:ascii="Times New Roman" w:hAnsi="Times New Roman" w:cs="Times New Roman"/>
+        </w:rPr>
+        <w:t xml:space="preserve"> (ou Bluetooth) via une communication UART</w:t>
       </w:r>
     </w:p>
     <w:p>
@@ -3682,7 +3866,21 @@
         <w:rPr>
           <w:rFonts w:ascii="Times New Roman" w:hAnsi="Times New Roman" w:cs="Times New Roman"/>
         </w:rPr>
-        <w:t>. Cela doit déclencher l’allumage d’une led rouge et actionner l’ouverture de la porte de la serre via le servo-moteur. Cela doit déclencher l’envoi d’un message sur l’interpréteur de commande.</w:t>
+        <w:t xml:space="preserve">. Cela doit déclencher l’allumage d’une </w:t>
+      </w:r>
+      <w:proofErr w:type="spellStart"/>
+      <w:r>
+        <w:rPr>
+          <w:rFonts w:ascii="Times New Roman" w:hAnsi="Times New Roman" w:cs="Times New Roman"/>
+        </w:rPr>
+        <w:t>led</w:t>
+      </w:r>
+      <w:proofErr w:type="spellEnd"/>
+      <w:r>
+        <w:rPr>
+          <w:rFonts w:ascii="Times New Roman" w:hAnsi="Times New Roman" w:cs="Times New Roman"/>
+        </w:rPr>
+        <w:t xml:space="preserve"> rouge et actionner l’ouverture de la porte de la serre via le servo-moteur. Cela doit déclencher l’envoi d’un message sur l’interpréteur de commande.</w:t>
       </w:r>
     </w:p>
     <w:p>
@@ -3784,7 +3982,21 @@
         <w:rPr>
           <w:rFonts w:ascii="Times New Roman" w:hAnsi="Times New Roman" w:cs="Times New Roman"/>
         </w:rPr>
-        <w:t>. Cela doit déclencher l’allumage d’une led rouge et actionner la fermeture de la porte de la serre via le servo-moteur. Cela doit déclencher l’envoi d’un message sur l’interpréteur de commande.</w:t>
+        <w:t xml:space="preserve">. Cela doit déclencher l’allumage d’une </w:t>
+      </w:r>
+      <w:proofErr w:type="spellStart"/>
+      <w:r>
+        <w:rPr>
+          <w:rFonts w:ascii="Times New Roman" w:hAnsi="Times New Roman" w:cs="Times New Roman"/>
+        </w:rPr>
+        <w:t>led</w:t>
+      </w:r>
+      <w:proofErr w:type="spellEnd"/>
+      <w:r>
+        <w:rPr>
+          <w:rFonts w:ascii="Times New Roman" w:hAnsi="Times New Roman" w:cs="Times New Roman"/>
+        </w:rPr>
+        <w:t xml:space="preserve"> rouge et actionner la fermeture de la porte de la serre via le servo-moteur. Cela doit déclencher l’envoi d’un message sur l’interpréteur de commande.</w:t>
       </w:r>
     </w:p>
     <w:p>
@@ -3885,7 +4097,21 @@
         <w:rPr>
           <w:rFonts w:ascii="Times New Roman" w:hAnsi="Times New Roman" w:cs="Times New Roman"/>
         </w:rPr>
-        <w:t>Cela doit déclencher l’allumage d’une led verte. Cela doit déclencher l’envoi d’un message sur l’interpréteur de commande.</w:t>
+        <w:t xml:space="preserve">Cela doit déclencher l’allumage d’une </w:t>
+      </w:r>
+      <w:proofErr w:type="spellStart"/>
+      <w:r>
+        <w:rPr>
+          <w:rFonts w:ascii="Times New Roman" w:hAnsi="Times New Roman" w:cs="Times New Roman"/>
+        </w:rPr>
+        <w:t>led</w:t>
+      </w:r>
+      <w:proofErr w:type="spellEnd"/>
+      <w:r>
+        <w:rPr>
+          <w:rFonts w:ascii="Times New Roman" w:hAnsi="Times New Roman" w:cs="Times New Roman"/>
+        </w:rPr>
+        <w:t xml:space="preserve"> verte. Cela doit déclencher l’envoi d’un message sur l’interpréteur de commande.</w:t>
       </w:r>
     </w:p>
     <w:p>
@@ -4677,35 +4903,11 @@
           <w:numId w:val="4"/>
         </w:numPr>
       </w:pPr>
-      <w:bookmarkStart w:id="5" w:name="_Toc67413751"/>
+      <w:bookmarkStart w:id="5" w:name="_Toc67833516"/>
       <w:r>
         <w:t>Tests Unitaires</w:t>
       </w:r>
       <w:bookmarkEnd w:id="5"/>
-    </w:p>
-    <w:p>
-      <w:pPr>
-        <w:ind w:left="360"/>
-        <w:rPr>
-          <w:rFonts w:ascii="Times New Roman" w:hAnsi="Times New Roman" w:cs="Times New Roman"/>
-          <w:highlight w:val="cyan"/>
-        </w:rPr>
-      </w:pPr>
-    </w:p>
-    <w:p>
-      <w:pPr>
-        <w:ind w:left="360"/>
-        <w:rPr>
-          <w:rFonts w:ascii="Times New Roman" w:hAnsi="Times New Roman" w:cs="Times New Roman"/>
-        </w:rPr>
-      </w:pPr>
-      <w:r>
-        <w:rPr>
-          <w:rFonts w:ascii="Times New Roman" w:hAnsi="Times New Roman" w:cs="Times New Roman"/>
-          <w:highlight w:val="cyan"/>
-        </w:rPr>
-        <w:t>Photo + donnée</w:t>
-      </w:r>
     </w:p>
     <w:p>
       <w:pPr>
@@ -4737,14 +4939,749 @@
     </w:p>
     <w:p>
       <w:pPr>
-        <w:rPr>
-          <w:rFonts w:ascii="Times New Roman" w:hAnsi="Times New Roman" w:cs="Times New Roman"/>
-        </w:rPr>
-      </w:pPr>
-      <w:r>
+        <w:jc w:val="both"/>
+        <w:rPr>
+          <w:rFonts w:ascii="Times New Roman" w:hAnsi="Times New Roman" w:cs="Times New Roman"/>
+        </w:rPr>
+      </w:pPr>
+      <w:r>
+        <w:rPr>
+          <w:rFonts w:ascii="Times New Roman" w:hAnsi="Times New Roman" w:cs="Times New Roman"/>
+        </w:rPr>
+        <w:t>Afin de tester le Servo moteur, nous l’avons branché sur le MSP43G2553, puis nous avons également branché ce microcontrôleur à un PC à l’aide d’un câble USB afin de communiquer avec le Servo moteur via l’interpréteur de commande PuTTY.</w:t>
+      </w:r>
+    </w:p>
+    <w:p>
+      <w:pPr>
+        <w:jc w:val="both"/>
+        <w:rPr>
+          <w:rFonts w:ascii="Times New Roman" w:hAnsi="Times New Roman" w:cs="Times New Roman"/>
+        </w:rPr>
+      </w:pPr>
+      <w:r>
+        <w:rPr>
+          <w:rFonts w:ascii="Times New Roman" w:hAnsi="Times New Roman" w:cs="Times New Roman"/>
+        </w:rPr>
+        <w:t>Après avoir configurer l’</w:t>
+      </w:r>
+      <w:r>
+        <w:rPr>
+          <w:rFonts w:ascii="Times New Roman" w:hAnsi="Times New Roman" w:cs="Times New Roman"/>
+        </w:rPr>
+        <w:t>interpréteur</w:t>
+      </w:r>
+      <w:r>
+        <w:rPr>
+          <w:rFonts w:ascii="Times New Roman" w:hAnsi="Times New Roman" w:cs="Times New Roman"/>
+        </w:rPr>
+        <w:t xml:space="preserve"> </w:t>
+      </w:r>
+      <w:r>
+        <w:rPr>
+          <w:rFonts w:ascii="Times New Roman" w:hAnsi="Times New Roman" w:cs="Times New Roman"/>
+        </w:rPr>
+        <w:t>PuTTY</w:t>
+      </w:r>
+      <w:r>
+        <w:rPr>
+          <w:rFonts w:ascii="Times New Roman" w:hAnsi="Times New Roman" w:cs="Times New Roman"/>
+        </w:rPr>
+        <w:t xml:space="preserve"> (configuration du port USB de communication, ici COM4) ainsi que télécharger le programme à tester sur le MSP430G2553, nous avons pu </w:t>
+      </w:r>
+      <w:r>
+        <w:rPr>
+          <w:rFonts w:ascii="Times New Roman" w:hAnsi="Times New Roman" w:cs="Times New Roman"/>
+        </w:rPr>
+        <w:t>lancer notre script de test et évaluer les comportements du Servo Moteur obtenus.</w:t>
+      </w:r>
+    </w:p>
+    <w:p>
+      <w:pPr>
+        <w:jc w:val="both"/>
+        <w:rPr>
+          <w:rFonts w:ascii="Times New Roman" w:hAnsi="Times New Roman" w:cs="Times New Roman"/>
+        </w:rPr>
+      </w:pPr>
+      <w:r>
+        <w:rPr>
+          <w:rFonts w:ascii="Times New Roman" w:hAnsi="Times New Roman" w:cs="Times New Roman"/>
+        </w:rPr>
+        <w:t>Via l’interface PuTTY, en tapant la commande ‘H’ on obtient de l’aide sur les commandes possibles et en tapant la commande ‘O’ ou ‘F’, on peut activer le Servo Moteur qui ouvrira ou fermera la porte de la serre connectée.</w:t>
+      </w:r>
+    </w:p>
+    <w:p>
+      <w:pPr>
+        <w:jc w:val="both"/>
+        <w:rPr>
+          <w:rFonts w:ascii="Times New Roman" w:hAnsi="Times New Roman" w:cs="Times New Roman"/>
+        </w:rPr>
+      </w:pPr>
+    </w:p>
+    <w:p>
+      <w:pPr>
         <w:rPr>
           <w:rFonts w:ascii="Times New Roman" w:hAnsi="Times New Roman" w:cs="Times New Roman"/>
           <w:i/>
+          <w:iCs/>
+          <w:u w:val="single"/>
+        </w:rPr>
+      </w:pPr>
+      <w:r>
+        <w:rPr>
+          <w:noProof/>
+        </w:rPr>
+        <w:lastRenderedPageBreak/>
+        <w:drawing>
+          <wp:anchor distT="0" distB="0" distL="114300" distR="114300" simplePos="0" relativeHeight="251673600" behindDoc="0" locked="0" layoutInCell="1" allowOverlap="1" wp14:anchorId="7D57DE52" wp14:editId="5CEEC52B">
+            <wp:simplePos x="0" y="0"/>
+            <wp:positionH relativeFrom="column">
+              <wp:posOffset>376555</wp:posOffset>
+            </wp:positionH>
+            <wp:positionV relativeFrom="paragraph">
+              <wp:posOffset>175260</wp:posOffset>
+            </wp:positionV>
+            <wp:extent cx="2219325" cy="2959100"/>
+            <wp:effectExtent l="0" t="0" r="9525" b="0"/>
+            <wp:wrapSquare wrapText="bothSides"/>
+            <wp:docPr id="34" name="Image 34"/>
+            <wp:cNvGraphicFramePr>
+              <a:graphicFrameLocks xmlns:a="http://schemas.openxmlformats.org/drawingml/2006/main" noChangeAspect="1"/>
+            </wp:cNvGraphicFramePr>
+            <a:graphic xmlns:a="http://schemas.openxmlformats.org/drawingml/2006/main">
+              <a:graphicData uri="http://schemas.openxmlformats.org/drawingml/2006/picture">
+                <pic:pic xmlns:pic="http://schemas.openxmlformats.org/drawingml/2006/picture">
+                  <pic:nvPicPr>
+                    <pic:cNvPr id="0" name="Picture 1"/>
+                    <pic:cNvPicPr>
+                      <a:picLocks noChangeAspect="1" noChangeArrowheads="1"/>
+                    </pic:cNvPicPr>
+                  </pic:nvPicPr>
+                  <pic:blipFill>
+                    <a:blip r:embed="rId10" cstate="print">
+                      <a:extLst>
+                        <a:ext uri="{28A0092B-C50C-407E-A947-70E740481C1C}">
+                          <a14:useLocalDpi xmlns:a14="http://schemas.microsoft.com/office/drawing/2010/main" val="0"/>
+                        </a:ext>
+                      </a:extLst>
+                    </a:blip>
+                    <a:srcRect/>
+                    <a:stretch>
+                      <a:fillRect/>
+                    </a:stretch>
+                  </pic:blipFill>
+                  <pic:spPr bwMode="auto">
+                    <a:xfrm>
+                      <a:off x="0" y="0"/>
+                      <a:ext cx="2219325" cy="2959100"/>
+                    </a:xfrm>
+                    <a:prstGeom prst="rect">
+                      <a:avLst/>
+                    </a:prstGeom>
+                    <a:noFill/>
+                    <a:ln>
+                      <a:noFill/>
+                    </a:ln>
+                  </pic:spPr>
+                </pic:pic>
+              </a:graphicData>
+            </a:graphic>
+            <wp14:sizeRelH relativeFrom="margin">
+              <wp14:pctWidth>0</wp14:pctWidth>
+            </wp14:sizeRelH>
+            <wp14:sizeRelV relativeFrom="margin">
+              <wp14:pctHeight>0</wp14:pctHeight>
+            </wp14:sizeRelV>
+          </wp:anchor>
+        </w:drawing>
+      </w:r>
+      <w:r>
+        <w:rPr>
+          <w:noProof/>
+        </w:rPr>
+        <w:drawing>
+          <wp:anchor distT="0" distB="0" distL="114300" distR="114300" simplePos="0" relativeHeight="251674624" behindDoc="0" locked="0" layoutInCell="1" allowOverlap="1" wp14:anchorId="137EACB7" wp14:editId="3A2485BC">
+            <wp:simplePos x="0" y="0"/>
+            <wp:positionH relativeFrom="column">
+              <wp:posOffset>3253105</wp:posOffset>
+            </wp:positionH>
+            <wp:positionV relativeFrom="paragraph">
+              <wp:posOffset>175895</wp:posOffset>
+            </wp:positionV>
+            <wp:extent cx="2219325" cy="2958465"/>
+            <wp:effectExtent l="0" t="0" r="9525" b="0"/>
+            <wp:wrapSquare wrapText="bothSides"/>
+            <wp:docPr id="35" name="Image 35"/>
+            <wp:cNvGraphicFramePr>
+              <a:graphicFrameLocks xmlns:a="http://schemas.openxmlformats.org/drawingml/2006/main" noChangeAspect="1"/>
+            </wp:cNvGraphicFramePr>
+            <a:graphic xmlns:a="http://schemas.openxmlformats.org/drawingml/2006/main">
+              <a:graphicData uri="http://schemas.openxmlformats.org/drawingml/2006/picture">
+                <pic:pic xmlns:pic="http://schemas.openxmlformats.org/drawingml/2006/picture">
+                  <pic:nvPicPr>
+                    <pic:cNvPr id="0" name="Picture 3"/>
+                    <pic:cNvPicPr>
+                      <a:picLocks noChangeAspect="1" noChangeArrowheads="1"/>
+                    </pic:cNvPicPr>
+                  </pic:nvPicPr>
+                  <pic:blipFill>
+                    <a:blip r:embed="rId11" cstate="print">
+                      <a:extLst>
+                        <a:ext uri="{28A0092B-C50C-407E-A947-70E740481C1C}">
+                          <a14:useLocalDpi xmlns:a14="http://schemas.microsoft.com/office/drawing/2010/main" val="0"/>
+                        </a:ext>
+                      </a:extLst>
+                    </a:blip>
+                    <a:srcRect/>
+                    <a:stretch>
+                      <a:fillRect/>
+                    </a:stretch>
+                  </pic:blipFill>
+                  <pic:spPr bwMode="auto">
+                    <a:xfrm>
+                      <a:off x="0" y="0"/>
+                      <a:ext cx="2219325" cy="2958465"/>
+                    </a:xfrm>
+                    <a:prstGeom prst="rect">
+                      <a:avLst/>
+                    </a:prstGeom>
+                    <a:noFill/>
+                    <a:ln>
+                      <a:noFill/>
+                    </a:ln>
+                  </pic:spPr>
+                </pic:pic>
+              </a:graphicData>
+            </a:graphic>
+            <wp14:sizeRelH relativeFrom="margin">
+              <wp14:pctWidth>0</wp14:pctWidth>
+            </wp14:sizeRelH>
+            <wp14:sizeRelV relativeFrom="margin">
+              <wp14:pctHeight>0</wp14:pctHeight>
+            </wp14:sizeRelV>
+          </wp:anchor>
+        </w:drawing>
+      </w:r>
+    </w:p>
+    <w:p>
+      <w:pPr>
+        <w:rPr>
+          <w:rFonts w:ascii="Times New Roman" w:hAnsi="Times New Roman" w:cs="Times New Roman"/>
+          <w:i/>
+          <w:iCs/>
+          <w:u w:val="single"/>
+        </w:rPr>
+      </w:pPr>
+    </w:p>
+    <w:p>
+      <w:pPr>
+        <w:rPr>
+          <w:rFonts w:ascii="Times New Roman" w:hAnsi="Times New Roman" w:cs="Times New Roman"/>
+          <w:i/>
+          <w:iCs/>
+          <w:u w:val="single"/>
+        </w:rPr>
+      </w:pPr>
+    </w:p>
+    <w:p>
+      <w:pPr>
+        <w:rPr>
+          <w:rFonts w:ascii="Times New Roman" w:hAnsi="Times New Roman" w:cs="Times New Roman"/>
+          <w:i/>
+          <w:iCs/>
+          <w:u w:val="single"/>
+        </w:rPr>
+      </w:pPr>
+    </w:p>
+    <w:p>
+      <w:pPr>
+        <w:rPr>
+          <w:rFonts w:ascii="Times New Roman" w:hAnsi="Times New Roman" w:cs="Times New Roman"/>
+          <w:i/>
+          <w:iCs/>
+          <w:u w:val="single"/>
+        </w:rPr>
+      </w:pPr>
+    </w:p>
+    <w:p>
+      <w:pPr>
+        <w:rPr>
+          <w:rFonts w:ascii="Times New Roman" w:hAnsi="Times New Roman" w:cs="Times New Roman"/>
+          <w:i/>
+          <w:iCs/>
+          <w:u w:val="single"/>
+        </w:rPr>
+      </w:pPr>
+    </w:p>
+    <w:p>
+      <w:pPr>
+        <w:rPr>
+          <w:rFonts w:ascii="Times New Roman" w:hAnsi="Times New Roman" w:cs="Times New Roman"/>
+          <w:i/>
+          <w:iCs/>
+          <w:u w:val="single"/>
+        </w:rPr>
+      </w:pPr>
+    </w:p>
+    <w:p>
+      <w:pPr>
+        <w:rPr>
+          <w:rFonts w:ascii="Times New Roman" w:hAnsi="Times New Roman" w:cs="Times New Roman"/>
+          <w:i/>
+          <w:iCs/>
+          <w:u w:val="single"/>
+        </w:rPr>
+      </w:pPr>
+    </w:p>
+    <w:p>
+      <w:pPr>
+        <w:rPr>
+          <w:rFonts w:ascii="Times New Roman" w:hAnsi="Times New Roman" w:cs="Times New Roman"/>
+          <w:i/>
+          <w:iCs/>
+          <w:u w:val="single"/>
+        </w:rPr>
+      </w:pPr>
+    </w:p>
+    <w:p>
+      <w:pPr>
+        <w:rPr>
+          <w:rFonts w:ascii="Times New Roman" w:hAnsi="Times New Roman" w:cs="Times New Roman"/>
+          <w:i/>
+          <w:iCs/>
+          <w:u w:val="single"/>
+        </w:rPr>
+      </w:pPr>
+      <w:r>
+        <w:rPr>
+          <w:noProof/>
+        </w:rPr>
+        <mc:AlternateContent>
+          <mc:Choice Requires="wps">
+            <w:drawing>
+              <wp:anchor distT="0" distB="0" distL="114300" distR="114300" simplePos="0" relativeHeight="251676672" behindDoc="0" locked="0" layoutInCell="1" allowOverlap="1" wp14:anchorId="0845D375" wp14:editId="7303B510">
+                <wp:simplePos x="0" y="0"/>
+                <wp:positionH relativeFrom="column">
+                  <wp:posOffset>1910080</wp:posOffset>
+                </wp:positionH>
+                <wp:positionV relativeFrom="paragraph">
+                  <wp:posOffset>715645</wp:posOffset>
+                </wp:positionV>
+                <wp:extent cx="2219325" cy="635"/>
+                <wp:effectExtent l="0" t="0" r="0" b="0"/>
+                <wp:wrapSquare wrapText="bothSides"/>
+                <wp:docPr id="36" name="Zone de texte 36"/>
+                <wp:cNvGraphicFramePr/>
+                <a:graphic xmlns:a="http://schemas.openxmlformats.org/drawingml/2006/main">
+                  <a:graphicData uri="http://schemas.microsoft.com/office/word/2010/wordprocessingShape">
+                    <wps:wsp>
+                      <wps:cNvSpPr txBox="1"/>
+                      <wps:spPr>
+                        <a:xfrm>
+                          <a:off x="0" y="0"/>
+                          <a:ext cx="2219325" cy="635"/>
+                        </a:xfrm>
+                        <a:prstGeom prst="rect">
+                          <a:avLst/>
+                        </a:prstGeom>
+                        <a:solidFill>
+                          <a:prstClr val="white"/>
+                        </a:solidFill>
+                        <a:ln>
+                          <a:noFill/>
+                        </a:ln>
+                      </wps:spPr>
+                      <wps:txbx>
+                        <w:txbxContent>
+                          <w:p>
+                            <w:pPr>
+                              <w:pStyle w:val="Lgende"/>
+                              <w:rPr>
+                                <w:noProof/>
+                              </w:rPr>
+                            </w:pPr>
+                            <w:r>
+                              <w:t xml:space="preserve">Figure </w:t>
+                            </w:r>
+                            <w:fldSimple w:instr=" SEQ Figure \* ARABIC ">
+                              <w:r>
+                                <w:rPr>
+                                  <w:noProof/>
+                                </w:rPr>
+                                <w:t>2</w:t>
+                              </w:r>
+                            </w:fldSimple>
+                            <w:r>
+                              <w:t>: Ouverture et Fermeture de la Serre</w:t>
+                            </w:r>
+                          </w:p>
+                        </w:txbxContent>
+                      </wps:txbx>
+                      <wps:bodyPr rot="0" spcFirstLastPara="0" vertOverflow="overflow" horzOverflow="overflow" vert="horz" wrap="square" lIns="0" tIns="0" rIns="0" bIns="0" numCol="1" spcCol="0" rtlCol="0" fromWordArt="0" anchor="t" anchorCtr="0" forceAA="0" compatLnSpc="1">
+                        <a:prstTxWarp prst="textNoShape">
+                          <a:avLst/>
+                        </a:prstTxWarp>
+                        <a:spAutoFit/>
+                      </wps:bodyPr>
+                    </wps:wsp>
+                  </a:graphicData>
+                </a:graphic>
+              </wp:anchor>
+            </w:drawing>
+          </mc:Choice>
+          <mc:Fallback>
+            <w:pict>
+              <v:shape w14:anchorId="0845D375" id="Zone de texte 36" o:spid="_x0000_s1048" type="#_x0000_t202" style="position:absolute;margin-left:150.4pt;margin-top:56.35pt;width:174.75pt;height:.05pt;z-index:251676672;visibility:visible;mso-wrap-style:square;mso-wrap-distance-left:9pt;mso-wrap-distance-top:0;mso-wrap-distance-right:9pt;mso-wrap-distance-bottom:0;mso-position-horizontal:absolute;mso-position-horizontal-relative:text;mso-position-vertical:absolute;mso-position-vertical-relative:text;v-text-anchor:top" o:gfxdata="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" stroked="f">
+                <v:textbox style="mso-fit-shape-to-text:t" inset="0,0,0,0">
+                  <w:txbxContent>
+                    <w:p>
+                      <w:pPr>
+                        <w:pStyle w:val="Lgende"/>
+                        <w:rPr>
+                          <w:noProof/>
+                        </w:rPr>
+                      </w:pPr>
+                      <w:r>
+                        <w:t xml:space="preserve">Figure </w:t>
+                      </w:r>
+                      <w:fldSimple w:instr=" SEQ Figure \* ARABIC ">
+                        <w:r>
+                          <w:rPr>
+                            <w:noProof/>
+                          </w:rPr>
+                          <w:t>2</w:t>
+                        </w:r>
+                      </w:fldSimple>
+                      <w:r>
+                        <w:t>: Ouverture et Fermeture de la Serre</w:t>
+                      </w:r>
+                    </w:p>
+                  </w:txbxContent>
+                </v:textbox>
+                <w10:wrap type="square"/>
+              </v:shape>
+            </w:pict>
+          </mc:Fallback>
+        </mc:AlternateContent>
+      </w:r>
+    </w:p>
+    <w:p>
+      <w:pPr>
+        <w:rPr>
+          <w:rFonts w:ascii="Times New Roman" w:hAnsi="Times New Roman" w:cs="Times New Roman"/>
+          <w:i/>
+          <w:iCs/>
+          <w:u w:val="single"/>
+        </w:rPr>
+      </w:pPr>
+    </w:p>
+    <w:p>
+      <w:pPr>
+        <w:rPr>
+          <w:rFonts w:ascii="Times New Roman" w:hAnsi="Times New Roman" w:cs="Times New Roman"/>
+          <w:i/>
+          <w:iCs/>
+          <w:u w:val="single"/>
+        </w:rPr>
+      </w:pPr>
+    </w:p>
+    <w:p>
+      <w:pPr>
+        <w:rPr>
+          <w:rFonts w:ascii="Times New Roman" w:hAnsi="Times New Roman" w:cs="Times New Roman"/>
+          <w:i/>
+          <w:iCs/>
+          <w:u w:val="single"/>
+        </w:rPr>
+      </w:pPr>
+    </w:p>
+    <w:p>
+      <w:pPr>
+        <w:rPr>
+          <w:rFonts w:ascii="Times New Roman" w:hAnsi="Times New Roman" w:cs="Times New Roman"/>
+          <w:i/>
+          <w:iCs/>
+          <w:u w:val="single"/>
+        </w:rPr>
+      </w:pPr>
+      <w:r>
+        <w:rPr>
+          <w:noProof/>
+        </w:rPr>
+        <w:drawing>
+          <wp:anchor distT="0" distB="0" distL="114300" distR="114300" simplePos="0" relativeHeight="251670528" behindDoc="0" locked="0" layoutInCell="1" allowOverlap="1" wp14:anchorId="711A3124" wp14:editId="147A8CF0">
+            <wp:simplePos x="0" y="0"/>
+            <wp:positionH relativeFrom="column">
+              <wp:posOffset>1490980</wp:posOffset>
+            </wp:positionH>
+            <wp:positionV relativeFrom="paragraph">
+              <wp:posOffset>107950</wp:posOffset>
+            </wp:positionV>
+            <wp:extent cx="2238375" cy="1678305"/>
+            <wp:effectExtent l="0" t="0" r="9525" b="0"/>
+            <wp:wrapSquare wrapText="bothSides"/>
+            <wp:docPr id="32" name="Image 32"/>
+            <wp:cNvGraphicFramePr>
+              <a:graphicFrameLocks xmlns:a="http://schemas.openxmlformats.org/drawingml/2006/main" noChangeAspect="1"/>
+            </wp:cNvGraphicFramePr>
+            <a:graphic xmlns:a="http://schemas.openxmlformats.org/drawingml/2006/main">
+              <a:graphicData uri="http://schemas.openxmlformats.org/drawingml/2006/picture">
+                <pic:pic xmlns:pic="http://schemas.openxmlformats.org/drawingml/2006/picture">
+                  <pic:nvPicPr>
+                    <pic:cNvPr id="1" name=""/>
+                    <pic:cNvPicPr/>
+                  </pic:nvPicPr>
+                  <pic:blipFill>
+                    <a:blip r:embed="rId12">
+                      <a:extLst>
+                        <a:ext uri="{28A0092B-C50C-407E-A947-70E740481C1C}">
+                          <a14:useLocalDpi xmlns:a14="http://schemas.microsoft.com/office/drawing/2010/main" val="0"/>
+                        </a:ext>
+                      </a:extLst>
+                    </a:blip>
+                    <a:stretch>
+                      <a:fillRect/>
+                    </a:stretch>
+                  </pic:blipFill>
+                  <pic:spPr>
+                    <a:xfrm>
+                      <a:off x="0" y="0"/>
+                      <a:ext cx="2238375" cy="1678305"/>
+                    </a:xfrm>
+                    <a:prstGeom prst="rect">
+                      <a:avLst/>
+                    </a:prstGeom>
+                  </pic:spPr>
+                </pic:pic>
+              </a:graphicData>
+            </a:graphic>
+            <wp14:sizeRelH relativeFrom="margin">
+              <wp14:pctWidth>0</wp14:pctWidth>
+            </wp14:sizeRelH>
+            <wp14:sizeRelV relativeFrom="margin">
+              <wp14:pctHeight>0</wp14:pctHeight>
+            </wp14:sizeRelV>
+          </wp:anchor>
+        </w:drawing>
+      </w:r>
+    </w:p>
+    <w:p>
+      <w:pPr>
+        <w:rPr>
+          <w:rFonts w:ascii="Times New Roman" w:hAnsi="Times New Roman" w:cs="Times New Roman"/>
+          <w:i/>
+          <w:iCs/>
+          <w:u w:val="single"/>
+        </w:rPr>
+      </w:pPr>
+    </w:p>
+    <w:p>
+      <w:pPr>
+        <w:rPr>
+          <w:rFonts w:ascii="Times New Roman" w:hAnsi="Times New Roman" w:cs="Times New Roman"/>
+          <w:i/>
+          <w:iCs/>
+          <w:u w:val="single"/>
+        </w:rPr>
+      </w:pPr>
+    </w:p>
+    <w:p>
+      <w:pPr>
+        <w:rPr>
+          <w:rFonts w:ascii="Times New Roman" w:hAnsi="Times New Roman" w:cs="Times New Roman"/>
+          <w:i/>
+          <w:iCs/>
+          <w:u w:val="single"/>
+        </w:rPr>
+      </w:pPr>
+    </w:p>
+    <w:p>
+      <w:pPr>
+        <w:rPr>
+          <w:rFonts w:ascii="Times New Roman" w:hAnsi="Times New Roman" w:cs="Times New Roman"/>
+          <w:i/>
+          <w:iCs/>
+          <w:u w:val="single"/>
+        </w:rPr>
+      </w:pPr>
+    </w:p>
+    <w:p>
+      <w:pPr>
+        <w:rPr>
+          <w:rFonts w:ascii="Times New Roman" w:hAnsi="Times New Roman" w:cs="Times New Roman"/>
+          <w:i/>
+          <w:iCs/>
+          <w:u w:val="single"/>
+        </w:rPr>
+      </w:pPr>
+    </w:p>
+    <w:p>
+      <w:pPr>
+        <w:rPr>
+          <w:rFonts w:ascii="Times New Roman" w:hAnsi="Times New Roman" w:cs="Times New Roman"/>
+          <w:i/>
+          <w:iCs/>
+          <w:u w:val="single"/>
+        </w:rPr>
+      </w:pPr>
+      <w:r>
+        <w:rPr>
+          <w:noProof/>
+        </w:rPr>
+        <mc:AlternateContent>
+          <mc:Choice Requires="wps">
+            <w:drawing>
+              <wp:anchor distT="0" distB="0" distL="114300" distR="114300" simplePos="0" relativeHeight="251672576" behindDoc="0" locked="0" layoutInCell="1" allowOverlap="1" wp14:anchorId="78571F5B" wp14:editId="3AABC2DA">
+                <wp:simplePos x="0" y="0"/>
+                <wp:positionH relativeFrom="column">
+                  <wp:posOffset>1443355</wp:posOffset>
+                </wp:positionH>
+                <wp:positionV relativeFrom="paragraph">
+                  <wp:posOffset>212090</wp:posOffset>
+                </wp:positionV>
+                <wp:extent cx="2238375" cy="635"/>
+                <wp:effectExtent l="0" t="0" r="0" b="0"/>
+                <wp:wrapSquare wrapText="bothSides"/>
+                <wp:docPr id="33" name="Zone de texte 33"/>
+                <wp:cNvGraphicFramePr/>
+                <a:graphic xmlns:a="http://schemas.openxmlformats.org/drawingml/2006/main">
+                  <a:graphicData uri="http://schemas.microsoft.com/office/word/2010/wordprocessingShape">
+                    <wps:wsp>
+                      <wps:cNvSpPr txBox="1"/>
+                      <wps:spPr>
+                        <a:xfrm>
+                          <a:off x="0" y="0"/>
+                          <a:ext cx="2238375" cy="635"/>
+                        </a:xfrm>
+                        <a:prstGeom prst="rect">
+                          <a:avLst/>
+                        </a:prstGeom>
+                        <a:solidFill>
+                          <a:prstClr val="white"/>
+                        </a:solidFill>
+                        <a:ln>
+                          <a:noFill/>
+                        </a:ln>
+                      </wps:spPr>
+                      <wps:txbx>
+                        <w:txbxContent>
+                          <w:p>
+                            <w:pPr>
+                              <w:pStyle w:val="Lgende"/>
+                              <w:rPr>
+                                <w:noProof/>
+                              </w:rPr>
+                            </w:pPr>
+                            <w:r>
+                              <w:t xml:space="preserve">Figure </w:t>
+                            </w:r>
+                            <w:fldSimple w:instr=" SEQ Figure \* ARABIC ">
+                              <w:r>
+                                <w:rPr>
+                                  <w:noProof/>
+                                </w:rPr>
+                                <w:t>3</w:t>
+                              </w:r>
+                            </w:fldSimple>
+                            <w:r>
+                              <w:t xml:space="preserve">: Interface </w:t>
+                            </w:r>
+                            <w:proofErr w:type="spellStart"/>
+                            <w:r>
+                              <w:t>Putty</w:t>
+                            </w:r>
+                            <w:proofErr w:type="spellEnd"/>
+                            <w:r>
+                              <w:t xml:space="preserve"> pour l'affichage des commandes réalisées</w:t>
+                            </w:r>
+                          </w:p>
+                        </w:txbxContent>
+                      </wps:txbx>
+                      <wps:bodyPr rot="0" spcFirstLastPara="0" vertOverflow="overflow" horzOverflow="overflow" vert="horz" wrap="square" lIns="0" tIns="0" rIns="0" bIns="0" numCol="1" spcCol="0" rtlCol="0" fromWordArt="0" anchor="t" anchorCtr="0" forceAA="0" compatLnSpc="1">
+                        <a:prstTxWarp prst="textNoShape">
+                          <a:avLst/>
+                        </a:prstTxWarp>
+                        <a:spAutoFit/>
+                      </wps:bodyPr>
+                    </wps:wsp>
+                  </a:graphicData>
+                </a:graphic>
+              </wp:anchor>
+            </w:drawing>
+          </mc:Choice>
+          <mc:Fallback>
+            <w:pict>
+              <v:shape w14:anchorId="78571F5B" id="Zone de texte 33" o:spid="_x0000_s1049" type="#_x0000_t202" style="position:absolute;margin-left:113.65pt;margin-top:16.7pt;width:176.25pt;height:.05pt;z-index:251672576;visibility:visible;mso-wrap-style:square;mso-wrap-distance-left:9pt;mso-wrap-distance-top:0;mso-wrap-distance-right:9pt;mso-wrap-distance-bottom:0;mso-position-horizontal:absolute;mso-position-horizontal-relative:text;mso-position-vertical:absolute;mso-position-vertical-relative:text;v-text-anchor:top" o:gfxdata="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" stroked="f">
+                <v:textbox style="mso-fit-shape-to-text:t" inset="0,0,0,0">
+                  <w:txbxContent>
+                    <w:p>
+                      <w:pPr>
+                        <w:pStyle w:val="Lgende"/>
+                        <w:rPr>
+                          <w:noProof/>
+                        </w:rPr>
+                      </w:pPr>
+                      <w:r>
+                        <w:t xml:space="preserve">Figure </w:t>
+                      </w:r>
+                      <w:fldSimple w:instr=" SEQ Figure \* ARABIC ">
+                        <w:r>
+                          <w:rPr>
+                            <w:noProof/>
+                          </w:rPr>
+                          <w:t>3</w:t>
+                        </w:r>
+                      </w:fldSimple>
+                      <w:r>
+                        <w:t xml:space="preserve">: Interface </w:t>
+                      </w:r>
+                      <w:proofErr w:type="spellStart"/>
+                      <w:r>
+                        <w:t>Putty</w:t>
+                      </w:r>
+                      <w:proofErr w:type="spellEnd"/>
+                      <w:r>
+                        <w:t xml:space="preserve"> pour l'affichage des commandes réalisées</w:t>
+                      </w:r>
+                    </w:p>
+                  </w:txbxContent>
+                </v:textbox>
+                <w10:wrap type="square"/>
+              </v:shape>
+            </w:pict>
+          </mc:Fallback>
+        </mc:AlternateContent>
+      </w:r>
+    </w:p>
+    <w:p>
+      <w:pPr>
+        <w:rPr>
+          <w:rFonts w:ascii="Times New Roman" w:hAnsi="Times New Roman" w:cs="Times New Roman"/>
+          <w:i/>
+          <w:iCs/>
+          <w:u w:val="single"/>
+        </w:rPr>
+      </w:pPr>
+    </w:p>
+    <w:p>
+      <w:pPr>
+        <w:rPr>
+          <w:rFonts w:ascii="Times New Roman" w:hAnsi="Times New Roman" w:cs="Times New Roman"/>
+          <w:i/>
+          <w:iCs/>
+          <w:u w:val="single"/>
+        </w:rPr>
+      </w:pPr>
+    </w:p>
+    <w:p>
+      <w:pPr>
+        <w:rPr>
+          <w:rFonts w:ascii="Times New Roman" w:hAnsi="Times New Roman" w:cs="Times New Roman"/>
+        </w:rPr>
+      </w:pPr>
+      <w:r>
+        <w:rPr>
+          <w:rFonts w:ascii="Times New Roman" w:hAnsi="Times New Roman" w:cs="Times New Roman"/>
+          <w:i/>
         </w:rPr>
         <w:t xml:space="preserve">TU </w:t>
       </w:r>
@@ -4766,20 +5703,6 @@
           <w:rFonts w:ascii="Times New Roman" w:hAnsi="Times New Roman" w:cs="Times New Roman"/>
         </w:rPr>
         <w:t>Fonction ouverture de la serre via le servo-moteur</w:t>
-      </w:r>
-    </w:p>
-    <w:p>
-      <w:pPr>
-        <w:rPr>
-          <w:rFonts w:ascii="Times New Roman" w:hAnsi="Times New Roman" w:cs="Times New Roman"/>
-        </w:rPr>
-      </w:pPr>
-      <w:r>
-        <w:rPr>
-          <w:rFonts w:ascii="Times New Roman" w:hAnsi="Times New Roman" w:cs="Times New Roman"/>
-          <w:highlight w:val="yellow"/>
-        </w:rPr>
-        <w:t>Regarder pour apercevoir le signal PWM à l’oscilloscope, photo + explications</w:t>
       </w:r>
     </w:p>
     <w:tbl>
@@ -4955,13 +5878,13 @@
                           <pic:cNvPicPr/>
                         </pic:nvPicPr>
                         <pic:blipFill>
-                          <a:blip r:embed="rId9" cstate="print">
+                          <a:blip r:embed="rId13" cstate="print">
                             <a:extLst>
                               <a:ext uri="{28A0092B-C50C-407E-A947-70E740481C1C}">
                                 <a14:useLocalDpi xmlns:a14="http://schemas.microsoft.com/office/drawing/2010/main" val="0"/>
                               </a:ext>
                               <a:ext uri="{96DAC541-7B7A-43D3-8B79-37D633B846F1}">
-                                <asvg:svgBlip xmlns:asvg="http://schemas.microsoft.com/office/drawing/2016/SVG/main" xmlns:w16se="http://schemas.microsoft.com/office/word/2015/wordml/symex" xmlns:w16="http://schemas.microsoft.com/office/word/2018/wordml" xmlns:w16cid="http://schemas.microsoft.com/office/word/2016/wordml/cid" xmlns:w16cex="http://schemas.microsoft.com/office/word/2018/wordml/cex" xmlns:w="http://schemas.openxmlformats.org/wordprocessingml/2006/main" xmlns:w10="urn:schemas-microsoft-com:office:word" xmlns:v="urn:schemas-microsoft-com:vml" xmlns:o="urn:schemas-microsoft-com:office:office" xmlns:am3d="http://schemas.microsoft.com/office/drawing/2017/model3d" xmlns:aink="http://schemas.microsoft.com/office/drawing/2016/ink" xmlns:cx8="http://schemas.microsoft.com/office/drawing/2016/5/14/chartex" xmlns:cx7="http://schemas.microsoft.com/office/drawing/2016/5/13/chartex" xmlns:cx6="http://schemas.microsoft.com/office/drawing/2016/5/12/chartex" xmlns:cx5="http://schemas.microsoft.com/office/drawing/2016/5/11/chartex" xmlns:cx4="http://schemas.microsoft.com/office/drawing/2016/5/10/chartex" xmlns:cx3="http://schemas.microsoft.com/office/drawing/2016/5/9/chartex" xmlns:cx2="http://schemas.microsoft.com/office/drawing/2015/10/21/chartex" xmlns:cx1="http://schemas.microsoft.com/office/drawing/2015/9/8/chartex" xmlns:cx="http://schemas.microsoft.com/office/drawing/2014/chartex" xmlns="" r:embed="rId10"/>
+                                <asvg:svgBlip xmlns:asvg="http://schemas.microsoft.com/office/drawing/2016/SVG/main" r:embed="rId14"/>
                               </a:ext>
                             </a:extLst>
                           </a:blip>
@@ -5035,7 +5958,21 @@
               <w:rPr>
                 <w:rFonts w:ascii="Times New Roman" w:hAnsi="Times New Roman" w:cs="Times New Roman"/>
               </w:rPr>
-              <w:t>Pas d’erreur lors du lancement, affichage de « MSP430 Ready ! » dans l’interface PuTTY</w:t>
+              <w:t xml:space="preserve">Pas d’erreur lors du lancement, affichage de « MSP430 </w:t>
+            </w:r>
+            <w:proofErr w:type="spellStart"/>
+            <w:r>
+              <w:rPr>
+                <w:rFonts w:ascii="Times New Roman" w:hAnsi="Times New Roman" w:cs="Times New Roman"/>
+              </w:rPr>
+              <w:t>Ready</w:t>
+            </w:r>
+            <w:proofErr w:type="spellEnd"/>
+            <w:r>
+              <w:rPr>
+                <w:rFonts w:ascii="Times New Roman" w:hAnsi="Times New Roman" w:cs="Times New Roman"/>
+              </w:rPr>
+              <w:t> ! » dans l’interface PuTTY</w:t>
             </w:r>
           </w:p>
         </w:tc>
@@ -5072,13 +6009,13 @@
                           <pic:cNvPicPr/>
                         </pic:nvPicPr>
                         <pic:blipFill>
-                          <a:blip r:embed="rId9" cstate="print">
+                          <a:blip r:embed="rId13" cstate="print">
                             <a:extLst>
                               <a:ext uri="{28A0092B-C50C-407E-A947-70E740481C1C}">
                                 <a14:useLocalDpi xmlns:a14="http://schemas.microsoft.com/office/drawing/2010/main" val="0"/>
                               </a:ext>
                               <a:ext uri="{96DAC541-7B7A-43D3-8B79-37D633B846F1}">
-                                <asvg:svgBlip xmlns:asvg="http://schemas.microsoft.com/office/drawing/2016/SVG/main" xmlns:w16se="http://schemas.microsoft.com/office/word/2015/wordml/symex" xmlns:w16="http://schemas.microsoft.com/office/word/2018/wordml" xmlns:w16cid="http://schemas.microsoft.com/office/word/2016/wordml/cid" xmlns:w16cex="http://schemas.microsoft.com/office/word/2018/wordml/cex" xmlns:w="http://schemas.openxmlformats.org/wordprocessingml/2006/main" xmlns:w10="urn:schemas-microsoft-com:office:word" xmlns:v="urn:schemas-microsoft-com:vml" xmlns:o="urn:schemas-microsoft-com:office:office" xmlns:am3d="http://schemas.microsoft.com/office/drawing/2017/model3d" xmlns:aink="http://schemas.microsoft.com/office/drawing/2016/ink" xmlns:cx8="http://schemas.microsoft.com/office/drawing/2016/5/14/chartex" xmlns:cx7="http://schemas.microsoft.com/office/drawing/2016/5/13/chartex" xmlns:cx6="http://schemas.microsoft.com/office/drawing/2016/5/12/chartex" xmlns:cx5="http://schemas.microsoft.com/office/drawing/2016/5/11/chartex" xmlns:cx4="http://schemas.microsoft.com/office/drawing/2016/5/10/chartex" xmlns:cx3="http://schemas.microsoft.com/office/drawing/2016/5/9/chartex" xmlns:cx2="http://schemas.microsoft.com/office/drawing/2015/10/21/chartex" xmlns:cx1="http://schemas.microsoft.com/office/drawing/2015/9/8/chartex" xmlns:cx="http://schemas.microsoft.com/office/drawing/2014/chartex" xmlns="" r:embed="rId10"/>
+                                <asvg:svgBlip xmlns:asvg="http://schemas.microsoft.com/office/drawing/2016/SVG/main" r:embed="rId14"/>
                               </a:ext>
                             </a:extLst>
                           </a:blip>
@@ -5192,13 +6129,13 @@
                           <pic:cNvPicPr/>
                         </pic:nvPicPr>
                         <pic:blipFill>
-                          <a:blip r:embed="rId9" cstate="print">
+                          <a:blip r:embed="rId13" cstate="print">
                             <a:extLst>
                               <a:ext uri="{28A0092B-C50C-407E-A947-70E740481C1C}">
                                 <a14:useLocalDpi xmlns:a14="http://schemas.microsoft.com/office/drawing/2010/main" val="0"/>
                               </a:ext>
                               <a:ext uri="{96DAC541-7B7A-43D3-8B79-37D633B846F1}">
-                                <asvg:svgBlip xmlns:asvg="http://schemas.microsoft.com/office/drawing/2016/SVG/main" xmlns:w16se="http://schemas.microsoft.com/office/word/2015/wordml/symex" xmlns:w16="http://schemas.microsoft.com/office/word/2018/wordml" xmlns:w16cid="http://schemas.microsoft.com/office/word/2016/wordml/cid" xmlns:w16cex="http://schemas.microsoft.com/office/word/2018/wordml/cex" xmlns:w="http://schemas.openxmlformats.org/wordprocessingml/2006/main" xmlns:w10="urn:schemas-microsoft-com:office:word" xmlns:v="urn:schemas-microsoft-com:vml" xmlns:o="urn:schemas-microsoft-com:office:office" xmlns:am3d="http://schemas.microsoft.com/office/drawing/2017/model3d" xmlns:aink="http://schemas.microsoft.com/office/drawing/2016/ink" xmlns:cx8="http://schemas.microsoft.com/office/drawing/2016/5/14/chartex" xmlns:cx7="http://schemas.microsoft.com/office/drawing/2016/5/13/chartex" xmlns:cx6="http://schemas.microsoft.com/office/drawing/2016/5/12/chartex" xmlns:cx5="http://schemas.microsoft.com/office/drawing/2016/5/11/chartex" xmlns:cx4="http://schemas.microsoft.com/office/drawing/2016/5/10/chartex" xmlns:cx3="http://schemas.microsoft.com/office/drawing/2016/5/9/chartex" xmlns:cx2="http://schemas.microsoft.com/office/drawing/2015/10/21/chartex" xmlns:cx1="http://schemas.microsoft.com/office/drawing/2015/9/8/chartex" xmlns:cx="http://schemas.microsoft.com/office/drawing/2014/chartex" xmlns="" r:embed="rId10"/>
+                                <asvg:svgBlip xmlns:asvg="http://schemas.microsoft.com/office/drawing/2016/SVG/main" r:embed="rId14"/>
                               </a:ext>
                             </a:extLst>
                           </a:blip>
@@ -5271,7 +6208,7 @@
         <w:rPr>
           <w:noProof/>
         </w:rPr>
-        <w:t>2</w:t>
+        <w:t>4</w:t>
       </w:r>
       <w:r>
         <w:rPr>
@@ -5313,20 +6250,6 @@
           <w:rFonts w:ascii="Times New Roman" w:hAnsi="Times New Roman" w:cs="Times New Roman"/>
         </w:rPr>
       </w:pPr>
-    </w:p>
-    <w:p>
-      <w:pPr>
-        <w:rPr>
-          <w:rFonts w:ascii="Times New Roman" w:hAnsi="Times New Roman" w:cs="Times New Roman"/>
-        </w:rPr>
-      </w:pPr>
-      <w:r>
-        <w:rPr>
-          <w:rFonts w:ascii="Times New Roman" w:hAnsi="Times New Roman" w:cs="Times New Roman"/>
-          <w:highlight w:val="yellow"/>
-        </w:rPr>
-        <w:t>Regarder pour apercevoir le signal PWM à l’oscilloscope, photo + explications</w:t>
-      </w:r>
     </w:p>
     <w:tbl>
       <w:tblPr>
@@ -5501,13 +6424,13 @@
                           <pic:cNvPicPr/>
                         </pic:nvPicPr>
                         <pic:blipFill>
-                          <a:blip r:embed="rId9" cstate="print">
+                          <a:blip r:embed="rId13" cstate="print">
                             <a:extLst>
                               <a:ext uri="{28A0092B-C50C-407E-A947-70E740481C1C}">
                                 <a14:useLocalDpi xmlns:a14="http://schemas.microsoft.com/office/drawing/2010/main" val="0"/>
                               </a:ext>
                               <a:ext uri="{96DAC541-7B7A-43D3-8B79-37D633B846F1}">
-                                <asvg:svgBlip xmlns:asvg="http://schemas.microsoft.com/office/drawing/2016/SVG/main" xmlns:w16se="http://schemas.microsoft.com/office/word/2015/wordml/symex" xmlns:w16="http://schemas.microsoft.com/office/word/2018/wordml" xmlns:w16cid="http://schemas.microsoft.com/office/word/2016/wordml/cid" xmlns:w16cex="http://schemas.microsoft.com/office/word/2018/wordml/cex" xmlns:w="http://schemas.openxmlformats.org/wordprocessingml/2006/main" xmlns:w10="urn:schemas-microsoft-com:office:word" xmlns:v="urn:schemas-microsoft-com:vml" xmlns:o="urn:schemas-microsoft-com:office:office" xmlns:am3d="http://schemas.microsoft.com/office/drawing/2017/model3d" xmlns:aink="http://schemas.microsoft.com/office/drawing/2016/ink" xmlns:cx8="http://schemas.microsoft.com/office/drawing/2016/5/14/chartex" xmlns:cx7="http://schemas.microsoft.com/office/drawing/2016/5/13/chartex" xmlns:cx6="http://schemas.microsoft.com/office/drawing/2016/5/12/chartex" xmlns:cx5="http://schemas.microsoft.com/office/drawing/2016/5/11/chartex" xmlns:cx4="http://schemas.microsoft.com/office/drawing/2016/5/10/chartex" xmlns:cx3="http://schemas.microsoft.com/office/drawing/2016/5/9/chartex" xmlns:cx2="http://schemas.microsoft.com/office/drawing/2015/10/21/chartex" xmlns:cx1="http://schemas.microsoft.com/office/drawing/2015/9/8/chartex" xmlns:cx="http://schemas.microsoft.com/office/drawing/2014/chartex" xmlns="" r:embed="rId10"/>
+                                <asvg:svgBlip xmlns:asvg="http://schemas.microsoft.com/office/drawing/2016/SVG/main" r:embed="rId14"/>
                               </a:ext>
                             </a:extLst>
                           </a:blip>
@@ -5562,6 +6485,7 @@
               <w:rPr>
                 <w:rFonts w:ascii="Times New Roman" w:hAnsi="Times New Roman" w:cs="Times New Roman"/>
               </w:rPr>
+              <w:lastRenderedPageBreak/>
               <w:t>Lancement programme sous CCS</w:t>
             </w:r>
           </w:p>
@@ -5581,7 +6505,21 @@
               <w:rPr>
                 <w:rFonts w:ascii="Times New Roman" w:hAnsi="Times New Roman" w:cs="Times New Roman"/>
               </w:rPr>
-              <w:t>Pas d’erreur lors du lancement, affichage de « MSP430 Ready ! » dans l’interface PuTTY</w:t>
+              <w:t xml:space="preserve">Pas d’erreur lors du lancement, affichage de « MSP430 </w:t>
+            </w:r>
+            <w:proofErr w:type="spellStart"/>
+            <w:r>
+              <w:rPr>
+                <w:rFonts w:ascii="Times New Roman" w:hAnsi="Times New Roman" w:cs="Times New Roman"/>
+              </w:rPr>
+              <w:t>Ready</w:t>
+            </w:r>
+            <w:proofErr w:type="spellEnd"/>
+            <w:r>
+              <w:rPr>
+                <w:rFonts w:ascii="Times New Roman" w:hAnsi="Times New Roman" w:cs="Times New Roman"/>
+              </w:rPr>
+              <w:t> ! » dans l’interface PuTTY</w:t>
             </w:r>
           </w:p>
         </w:tc>
@@ -5618,13 +6556,13 @@
                           <pic:cNvPicPr/>
                         </pic:nvPicPr>
                         <pic:blipFill>
-                          <a:blip r:embed="rId9" cstate="print">
+                          <a:blip r:embed="rId13" cstate="print">
                             <a:extLst>
                               <a:ext uri="{28A0092B-C50C-407E-A947-70E740481C1C}">
                                 <a14:useLocalDpi xmlns:a14="http://schemas.microsoft.com/office/drawing/2010/main" val="0"/>
                               </a:ext>
                               <a:ext uri="{96DAC541-7B7A-43D3-8B79-37D633B846F1}">
-                                <asvg:svgBlip xmlns:asvg="http://schemas.microsoft.com/office/drawing/2016/SVG/main" xmlns:w16se="http://schemas.microsoft.com/office/word/2015/wordml/symex" xmlns:w16="http://schemas.microsoft.com/office/word/2018/wordml" xmlns:w16cid="http://schemas.microsoft.com/office/word/2016/wordml/cid" xmlns:w16cex="http://schemas.microsoft.com/office/word/2018/wordml/cex" xmlns:w="http://schemas.openxmlformats.org/wordprocessingml/2006/main" xmlns:w10="urn:schemas-microsoft-com:office:word" xmlns:v="urn:schemas-microsoft-com:vml" xmlns:o="urn:schemas-microsoft-com:office:office" xmlns:am3d="http://schemas.microsoft.com/office/drawing/2017/model3d" xmlns:aink="http://schemas.microsoft.com/office/drawing/2016/ink" xmlns:cx8="http://schemas.microsoft.com/office/drawing/2016/5/14/chartex" xmlns:cx7="http://schemas.microsoft.com/office/drawing/2016/5/13/chartex" xmlns:cx6="http://schemas.microsoft.com/office/drawing/2016/5/12/chartex" xmlns:cx5="http://schemas.microsoft.com/office/drawing/2016/5/11/chartex" xmlns:cx4="http://schemas.microsoft.com/office/drawing/2016/5/10/chartex" xmlns:cx3="http://schemas.microsoft.com/office/drawing/2016/5/9/chartex" xmlns:cx2="http://schemas.microsoft.com/office/drawing/2015/10/21/chartex" xmlns:cx1="http://schemas.microsoft.com/office/drawing/2015/9/8/chartex" xmlns:cx="http://schemas.microsoft.com/office/drawing/2014/chartex" xmlns="" r:embed="rId10"/>
+                                <asvg:svgBlip xmlns:asvg="http://schemas.microsoft.com/office/drawing/2016/SVG/main" r:embed="rId14"/>
                               </a:ext>
                             </a:extLst>
                           </a:blip>
@@ -5682,7 +6620,6 @@
               <w:rPr>
                 <w:rFonts w:ascii="Times New Roman" w:hAnsi="Times New Roman" w:cs="Times New Roman"/>
               </w:rPr>
-              <w:lastRenderedPageBreak/>
               <w:t>Dans PuTTY taper la commande ‘F’</w:t>
             </w:r>
           </w:p>
@@ -5739,13 +6676,13 @@
                           <pic:cNvPicPr/>
                         </pic:nvPicPr>
                         <pic:blipFill>
-                          <a:blip r:embed="rId9" cstate="print">
+                          <a:blip r:embed="rId13" cstate="print">
                             <a:extLst>
                               <a:ext uri="{28A0092B-C50C-407E-A947-70E740481C1C}">
                                 <a14:useLocalDpi xmlns:a14="http://schemas.microsoft.com/office/drawing/2010/main" val="0"/>
                               </a:ext>
                               <a:ext uri="{96DAC541-7B7A-43D3-8B79-37D633B846F1}">
-                                <asvg:svgBlip xmlns:asvg="http://schemas.microsoft.com/office/drawing/2016/SVG/main" xmlns:w16se="http://schemas.microsoft.com/office/word/2015/wordml/symex" xmlns:w16="http://schemas.microsoft.com/office/word/2018/wordml" xmlns:w16cid="http://schemas.microsoft.com/office/word/2016/wordml/cid" xmlns:w16cex="http://schemas.microsoft.com/office/word/2018/wordml/cex" xmlns:w="http://schemas.openxmlformats.org/wordprocessingml/2006/main" xmlns:w10="urn:schemas-microsoft-com:office:word" xmlns:v="urn:schemas-microsoft-com:vml" xmlns:o="urn:schemas-microsoft-com:office:office" xmlns:am3d="http://schemas.microsoft.com/office/drawing/2017/model3d" xmlns:aink="http://schemas.microsoft.com/office/drawing/2016/ink" xmlns:cx8="http://schemas.microsoft.com/office/drawing/2016/5/14/chartex" xmlns:cx7="http://schemas.microsoft.com/office/drawing/2016/5/13/chartex" xmlns:cx6="http://schemas.microsoft.com/office/drawing/2016/5/12/chartex" xmlns:cx5="http://schemas.microsoft.com/office/drawing/2016/5/11/chartex" xmlns:cx4="http://schemas.microsoft.com/office/drawing/2016/5/10/chartex" xmlns:cx3="http://schemas.microsoft.com/office/drawing/2016/5/9/chartex" xmlns:cx2="http://schemas.microsoft.com/office/drawing/2015/10/21/chartex" xmlns:cx1="http://schemas.microsoft.com/office/drawing/2015/9/8/chartex" xmlns:cx="http://schemas.microsoft.com/office/drawing/2014/chartex" xmlns="" r:embed="rId10"/>
+                                <asvg:svgBlip xmlns:asvg="http://schemas.microsoft.com/office/drawing/2016/SVG/main" r:embed="rId14"/>
                               </a:ext>
                             </a:extLst>
                           </a:blip>
@@ -5790,9 +6727,6 @@
       <w:pPr>
         <w:pStyle w:val="Lgende"/>
         <w:jc w:val="center"/>
-        <w:rPr>
-          <w:rFonts w:ascii="Times New Roman" w:hAnsi="Times New Roman" w:cs="Times New Roman"/>
-        </w:rPr>
       </w:pPr>
       <w:r>
         <w:t xml:space="preserve">Figure </w:t>
@@ -5819,7 +6753,7 @@
         <w:rPr>
           <w:noProof/>
         </w:rPr>
-        <w:t>3</w:t>
+        <w:t>5</w:t>
       </w:r>
       <w:r>
         <w:rPr>
@@ -5831,13 +6765,7 @@
         <w:t xml:space="preserve"> - Test fermeture porte serre</w:t>
       </w:r>
     </w:p>
-    <w:p>
-      <w:pPr>
-        <w:rPr>
-          <w:rFonts w:ascii="Times New Roman" w:hAnsi="Times New Roman" w:cs="Times New Roman"/>
-        </w:rPr>
-      </w:pPr>
-    </w:p>
+    <w:p/>
     <w:p>
       <w:pPr>
         <w:rPr>
@@ -5927,6 +6855,7 @@
     </w:p>
     <w:p>
       <w:pPr>
+        <w:jc w:val="both"/>
         <w:rPr>
           <w:rFonts w:ascii="Times New Roman" w:hAnsi="Times New Roman" w:cs="Times New Roman"/>
         </w:rPr>
@@ -5940,6 +6869,7 @@
     </w:p>
     <w:p>
       <w:pPr>
+        <w:jc w:val="both"/>
         <w:rPr>
           <w:rFonts w:ascii="Times New Roman" w:hAnsi="Times New Roman" w:cs="Times New Roman"/>
         </w:rPr>
@@ -5953,13 +6883,253 @@
         <mc:AlternateContent>
           <mc:Choice Requires="wpg">
             <w:drawing>
-              <wp:anchor distT="0" distB="0" distL="114300" distR="114300" simplePos="0" relativeHeight="251662336" behindDoc="0" locked="0" layoutInCell="1" allowOverlap="1" wp14:anchorId="1E14E944" wp14:editId="5E61ED2D">
+              <wp:anchor distT="0" distB="0" distL="114300" distR="114300" simplePos="0" relativeHeight="251666432" behindDoc="0" locked="0" layoutInCell="1" allowOverlap="1" wp14:anchorId="6C4A2BCC" wp14:editId="0C615C52">
+                <wp:simplePos x="0" y="0"/>
+                <wp:positionH relativeFrom="column">
+                  <wp:posOffset>1312545</wp:posOffset>
+                </wp:positionH>
+                <wp:positionV relativeFrom="paragraph">
+                  <wp:posOffset>291465</wp:posOffset>
+                </wp:positionV>
+                <wp:extent cx="2936240" cy="2240280"/>
+                <wp:effectExtent l="0" t="0" r="0" b="7620"/>
+                <wp:wrapTopAndBottom/>
+                <wp:docPr id="28" name="Groupe 28"/>
+                <wp:cNvGraphicFramePr/>
+                <a:graphic xmlns:a="http://schemas.openxmlformats.org/drawingml/2006/main">
+                  <a:graphicData uri="http://schemas.microsoft.com/office/word/2010/wordprocessingGroup">
+                    <wpg:wgp>
+                      <wpg:cNvGrpSpPr/>
+                      <wpg:grpSpPr>
+                        <a:xfrm>
+                          <a:off x="0" y="0"/>
+                          <a:ext cx="2936240" cy="2240280"/>
+                          <a:chOff x="0" y="0"/>
+                          <a:chExt cx="3149600" cy="2686050"/>
+                        </a:xfrm>
+                      </wpg:grpSpPr>
+                      <pic:pic xmlns:pic="http://schemas.openxmlformats.org/drawingml/2006/picture">
+                        <pic:nvPicPr>
+                          <pic:cNvPr id="26" name="Image 26" descr="Une image contenant texte&#10;&#10;Description générée automatiquement"/>
+                          <pic:cNvPicPr>
+                            <a:picLocks noChangeAspect="1"/>
+                          </pic:cNvPicPr>
+                        </pic:nvPicPr>
+                        <pic:blipFill>
+                          <a:blip r:embed="rId15" cstate="print">
+                            <a:extLst>
+                              <a:ext uri="{28A0092B-C50C-407E-A947-70E740481C1C}">
+                                <a14:useLocalDpi xmlns:a14="http://schemas.microsoft.com/office/drawing/2010/main" val="0"/>
+                              </a:ext>
+                            </a:extLst>
+                          </a:blip>
+                          <a:stretch>
+                            <a:fillRect/>
+                          </a:stretch>
+                        </pic:blipFill>
+                        <pic:spPr>
+                          <a:xfrm>
+                            <a:off x="0" y="0"/>
+                            <a:ext cx="3149600" cy="2362200"/>
+                          </a:xfrm>
+                          <a:prstGeom prst="rect">
+                            <a:avLst/>
+                          </a:prstGeom>
+                        </pic:spPr>
+                      </pic:pic>
+                      <wps:wsp>
+                        <wps:cNvPr id="27" name="Zone de texte 27"/>
+                        <wps:cNvSpPr txBox="1"/>
+                        <wps:spPr>
+                          <a:xfrm>
+                            <a:off x="0" y="2419350"/>
+                            <a:ext cx="3149600" cy="266700"/>
+                          </a:xfrm>
+                          <a:prstGeom prst="rect">
+                            <a:avLst/>
+                          </a:prstGeom>
+                          <a:solidFill>
+                            <a:prstClr val="white"/>
+                          </a:solidFill>
+                          <a:ln>
+                            <a:noFill/>
+                          </a:ln>
+                        </wps:spPr>
+                        <wps:txbx>
+                          <w:txbxContent>
+                            <w:p>
+                              <w:pPr>
+                                <w:pStyle w:val="Lgende"/>
+                                <w:jc w:val="center"/>
+                                <w:rPr>
+                                  <w:rFonts w:ascii="Times New Roman" w:hAnsi="Times New Roman" w:cs="Times New Roman"/>
+                                  <w:noProof/>
+                                </w:rPr>
+                              </w:pPr>
+                              <w:r>
+                                <w:t xml:space="preserve">Figure </w:t>
+                              </w:r>
+                              <w:r>
+                                <w:rPr>
+                                  <w:noProof/>
+                                </w:rPr>
+                                <w:fldChar w:fldCharType="begin"/>
+                              </w:r>
+                              <w:r>
+                                <w:rPr>
+                                  <w:noProof/>
+                                </w:rPr>
+                                <w:instrText xml:space="preserve"> SEQ Figure \* ARABIC </w:instrText>
+                              </w:r>
+                              <w:r>
+                                <w:rPr>
+                                  <w:noProof/>
+                                </w:rPr>
+                                <w:fldChar w:fldCharType="separate"/>
+                              </w:r>
+                              <w:r>
+                                <w:rPr>
+                                  <w:noProof/>
+                                </w:rPr>
+                                <w:t>7</w:t>
+                              </w:r>
+                              <w:r>
+                                <w:rPr>
+                                  <w:noProof/>
+                                </w:rPr>
+                                <w:fldChar w:fldCharType="end"/>
+                              </w:r>
+                              <w:r>
+                                <w:t xml:space="preserve"> - Montage test unitaire capteur UV</w:t>
+                              </w:r>
+                            </w:p>
+                          </w:txbxContent>
+                        </wps:txbx>
+                        <wps:bodyPr rot="0" spcFirstLastPara="0" vertOverflow="overflow" horzOverflow="overflow" vert="horz" wrap="square" lIns="0" tIns="0" rIns="0" bIns="0" numCol="1" spcCol="0" rtlCol="0" fromWordArt="0" anchor="t" anchorCtr="0" forceAA="0" compatLnSpc="1">
+                          <a:prstTxWarp prst="textNoShape">
+                            <a:avLst/>
+                          </a:prstTxWarp>
+                          <a:noAutofit/>
+                        </wps:bodyPr>
+                      </wps:wsp>
+                    </wpg:wgp>
+                  </a:graphicData>
+                </a:graphic>
+                <wp14:sizeRelH relativeFrom="margin">
+                  <wp14:pctWidth>0</wp14:pctWidth>
+                </wp14:sizeRelH>
+                <wp14:sizeRelV relativeFrom="margin">
+                  <wp14:pctHeight>0</wp14:pctHeight>
+                </wp14:sizeRelV>
+              </wp:anchor>
+            </w:drawing>
+          </mc:Choice>
+          <mc:Fallback>
+            <w:pict>
+              <v:group w14:anchorId="6C4A2BCC" id="Groupe 28" o:spid="_x0000_s1050" style="position:absolute;left:0;text-align:left;margin-left:103.35pt;margin-top:22.95pt;width:231.2pt;height:176.4pt;z-index:251666432;mso-width-relative:margin;mso-height-relative:margin" coordsize="31496,26860" o:gfxdata="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">
+                <v:shapetype id="_x0000_t75" coordsize="21600,21600" o:spt="75" o:preferrelative="t" path="m@4@5l@4@11@9@11@9@5xe" filled="f" stroked="f">
+                  <v:stroke joinstyle="miter"/>
+                  <v:formulas>
+                    <v:f eqn="if lineDrawn pixelLineWidth 0"/>
+                    <v:f eqn="sum @0 1 0"/>
+                    <v:f eqn="sum 0 0 @1"/>
+                    <v:f eqn="prod @2 1 2"/>
+                    <v:f eqn="prod @3 21600 pixelWidth"/>
+                    <v:f eqn="prod @3 21600 pixelHeight"/>
+                    <v:f eqn="sum @0 0 1"/>
+                    <v:f eqn="prod @6 1 2"/>
+                    <v:f eqn="prod @7 21600 pixelWidth"/>
+                    <v:f eqn="sum @8 21600 0"/>
+                    <v:f eqn="prod @7 21600 pixelHeight"/>
+                    <v:f eqn="sum @10 21600 0"/>
+                  </v:formulas>
+                  <v:path o:extrusionok="f" gradientshapeok="t" o:connecttype="rect"/>
+                  <o:lock v:ext="edit" aspectratio="t"/>
+                </v:shapetype>
+                <v:shape id="Image 26" o:spid="_x0000_s1051" type="#_x0000_t75" alt="Une image contenant texte&#10;&#10;Description générée automatiquement" style="position:absolute;width:31496;height:23622;visibility:visible;mso-wrap-style:square" o:gfxdata="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">
+                  <v:imagedata r:id="rId16" o:title="Une image contenant texte&#10;&#10;Description générée automatiquement"/>
+                </v:shape>
+                <v:shape id="Zone de texte 27" o:spid="_x0000_s1052" type="#_x0000_t202" style="position:absolute;top:24193;width:31496;height:2667;visibility:visible;mso-wrap-style:square;v-text-anchor:top" o:gfxdata="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" stroked="f">
+                  <v:textbox inset="0,0,0,0">
+                    <w:txbxContent>
+                      <w:p>
+                        <w:pPr>
+                          <w:pStyle w:val="Lgende"/>
+                          <w:jc w:val="center"/>
+                          <w:rPr>
+                            <w:rFonts w:ascii="Times New Roman" w:hAnsi="Times New Roman" w:cs="Times New Roman"/>
+                            <w:noProof/>
+                          </w:rPr>
+                        </w:pPr>
+                        <w:r>
+                          <w:t xml:space="preserve">Figure </w:t>
+                        </w:r>
+                        <w:r>
+                          <w:rPr>
+                            <w:noProof/>
+                          </w:rPr>
+                          <w:fldChar w:fldCharType="begin"/>
+                        </w:r>
+                        <w:r>
+                          <w:rPr>
+                            <w:noProof/>
+                          </w:rPr>
+                          <w:instrText xml:space="preserve"> SEQ Figure \* ARABIC </w:instrText>
+                        </w:r>
+                        <w:r>
+                          <w:rPr>
+                            <w:noProof/>
+                          </w:rPr>
+                          <w:fldChar w:fldCharType="separate"/>
+                        </w:r>
+                        <w:r>
+                          <w:rPr>
+                            <w:noProof/>
+                          </w:rPr>
+                          <w:t>7</w:t>
+                        </w:r>
+                        <w:r>
+                          <w:rPr>
+                            <w:noProof/>
+                          </w:rPr>
+                          <w:fldChar w:fldCharType="end"/>
+                        </w:r>
+                        <w:r>
+                          <w:t xml:space="preserve"> - Montage test unitaire capteur UV</w:t>
+                        </w:r>
+                      </w:p>
+                    </w:txbxContent>
+                  </v:textbox>
+                </v:shape>
+                <w10:wrap type="topAndBottom"/>
+              </v:group>
+            </w:pict>
+          </mc:Fallback>
+        </mc:AlternateContent>
+      </w:r>
+    </w:p>
+    <w:p>
+      <w:pPr>
+        <w:rPr>
+          <w:rFonts w:ascii="Times New Roman" w:hAnsi="Times New Roman" w:cs="Times New Roman"/>
+        </w:rPr>
+      </w:pPr>
+      <w:r>
+        <w:rPr>
+          <w:rFonts w:ascii="Times New Roman" w:hAnsi="Times New Roman" w:cs="Times New Roman"/>
+          <w:noProof/>
+          <w:lang w:eastAsia="fr-FR"/>
+        </w:rPr>
+        <mc:AlternateContent>
+          <mc:Choice Requires="wpg">
+            <w:drawing>
+              <wp:anchor distT="0" distB="0" distL="114300" distR="114300" simplePos="0" relativeHeight="251662336" behindDoc="0" locked="0" layoutInCell="1" allowOverlap="1" wp14:anchorId="1E14E944" wp14:editId="73D9F1B1">
                 <wp:simplePos x="0" y="0"/>
                 <wp:positionH relativeFrom="margin">
-                  <wp:align>center</wp:align>
+                  <wp:posOffset>1517015</wp:posOffset>
                 </wp:positionH>
                 <wp:positionV relativeFrom="paragraph">
-                  <wp:posOffset>2891155</wp:posOffset>
+                  <wp:posOffset>2569210</wp:posOffset>
                 </wp:positionV>
                 <wp:extent cx="2724150" cy="2085975"/>
                 <wp:effectExtent l="0" t="0" r="0" b="9525"/>
@@ -5986,7 +7156,7 @@
                           </pic:cNvPicPr>
                         </pic:nvPicPr>
                         <pic:blipFill rotWithShape="1">
-                          <a:blip r:embed="rId11">
+                          <a:blip r:embed="rId17">
                             <a:extLst>
                               <a:ext uri="{28A0092B-C50C-407E-A947-70E740481C1C}">
                                 <a14:useLocalDpi xmlns:a14="http://schemas.microsoft.com/office/drawing/2010/main" val="0"/>
@@ -6068,7 +7238,7 @@
                                 <w:rPr>
                                   <w:noProof/>
                                 </w:rPr>
-                                <w:t>4</w:t>
+                                <w:t>6</w:t>
                               </w:r>
                               <w:r>
                                 <w:rPr>
@@ -6077,7 +7247,15 @@
                                 <w:fldChar w:fldCharType="end"/>
                               </w:r>
                               <w:r>
-                                <w:t xml:space="preserve"> - Interface Putty pour l'affichage de l'indice UV</w:t>
+                                <w:t xml:space="preserve"> - Interface </w:t>
+                              </w:r>
+                              <w:proofErr w:type="spellStart"/>
+                              <w:r>
+                                <w:t>Putty</w:t>
+                              </w:r>
+                              <w:proofErr w:type="spellEnd"/>
+                              <w:r>
+                                <w:t xml:space="preserve"> pour l'affichage de l'indice UV</w:t>
                               </w:r>
                             </w:p>
                           </w:txbxContent>
@@ -6097,31 +7275,11 @@
           </mc:Choice>
           <mc:Fallback>
             <w:pict>
-              <v:group w14:anchorId="1E14E944" id="Groupe 25" o:spid="_x0000_s1048" style="position:absolute;margin-left:0;margin-top:227.65pt;width:214.5pt;height:164.25pt;z-index:251662336;mso-position-horizontal:center;mso-position-horizontal-relative:margin" coordsize="27241,20859" o:gfxdata="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">
-                <v:shapetype id="_x0000_t75" coordsize="21600,21600" o:spt="75" o:preferrelative="t" path="m@4@5l@4@11@9@11@9@5xe" filled="f" stroked="f">
-                  <v:stroke joinstyle="miter"/>
-                  <v:formulas>
-                    <v:f eqn="if lineDrawn pixelLineWidth 0"/>
-                    <v:f eqn="sum @0 1 0"/>
-                    <v:f eqn="sum 0 0 @1"/>
-                    <v:f eqn="prod @2 1 2"/>
-                    <v:f eqn="prod @3 21600 pixelWidth"/>
-                    <v:f eqn="prod @3 21600 pixelHeight"/>
-                    <v:f eqn="sum @0 0 1"/>
-                    <v:f eqn="prod @6 1 2"/>
-                    <v:f eqn="prod @7 21600 pixelWidth"/>
-                    <v:f eqn="sum @8 21600 0"/>
-                    <v:f eqn="prod @7 21600 pixelHeight"/>
-                    <v:f eqn="sum @10 21600 0"/>
-                  </v:formulas>
-                  <v:path o:extrusionok="f" gradientshapeok="t" o:connecttype="rect"/>
-                  <o:lock v:ext="edit" aspectratio="t"/>
-                </v:shapetype>
-                <v:shape id="Image 23" o:spid="_x0000_s1049" type="#_x0000_t75" alt="Une image contenant texte&#10;&#10;Description générée automatiquement" style="position:absolute;width:27241;height:17907;visibility:visible;mso-wrap-style:square" o:gfxdata="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">
-                  <v:imagedata r:id="rId12" o:title="Une image contenant texte&#10;&#10;Description générée automatiquement" cropbottom="32237f" cropright="34545f"/>
-                  <v:path arrowok="t"/>
+              <v:group w14:anchorId="1E14E944" id="Groupe 25" o:spid="_x0000_s1053" style="position:absolute;margin-left:119.45pt;margin-top:202.3pt;width:214.5pt;height:164.25pt;z-index:251662336;mso-position-horizontal-relative:margin" coordsize="27241,20859" o:gfxdata="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">
+                <v:shape id="Image 23" o:spid="_x0000_s1054" type="#_x0000_t75" alt="Une image contenant texte&#10;&#10;Description générée automatiquement" style="position:absolute;width:27241;height:17907;visibility:visible;mso-wrap-style:square" o:gfxdata="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">
+                  <v:imagedata r:id="rId18" o:title="Une image contenant texte&#10;&#10;Description générée automatiquement" cropbottom="32237f" cropright="34545f"/>
                 </v:shape>
-                <v:shape id="Zone de texte 24" o:spid="_x0000_s1050" type="#_x0000_t202" style="position:absolute;top:18192;width:27241;height:2667;visibility:visible;mso-wrap-style:square;v-text-anchor:top" o:gfxdata="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" stroked="f">
+                <v:shape id="Zone de texte 24" o:spid="_x0000_s1055" type="#_x0000_t202" style="position:absolute;top:18192;width:27241;height:2667;visibility:visible;mso-wrap-style:square;v-text-anchor:top" o:gfxdata="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" stroked="f">
                   <v:textbox style="mso-fit-shape-to-text:t" inset="0,0,0,0">
                     <w:txbxContent>
                       <w:p>
@@ -6158,7 +7316,7 @@
                           <w:rPr>
                             <w:noProof/>
                           </w:rPr>
-                          <w:t>4</w:t>
+                          <w:t>6</w:t>
                         </w:r>
                         <w:r>
                           <w:rPr>
@@ -6167,7 +7325,15 @@
                           <w:fldChar w:fldCharType="end"/>
                         </w:r>
                         <w:r>
-                          <w:t xml:space="preserve"> - Interface Putty pour l'affichage de l'indice UV</w:t>
+                          <w:t xml:space="preserve"> - Interface </w:t>
+                        </w:r>
+                        <w:proofErr w:type="spellStart"/>
+                        <w:r>
+                          <w:t>Putty</w:t>
+                        </w:r>
+                        <w:proofErr w:type="spellEnd"/>
+                        <w:r>
+                          <w:t xml:space="preserve"> pour l'affichage de l'indice UV</w:t>
                         </w:r>
                       </w:p>
                     </w:txbxContent>
@@ -6179,222 +7345,6 @@
           </mc:Fallback>
         </mc:AlternateContent>
       </w:r>
-      <w:r>
-        <w:rPr>
-          <w:rFonts w:ascii="Times New Roman" w:hAnsi="Times New Roman" w:cs="Times New Roman"/>
-          <w:noProof/>
-          <w:lang w:eastAsia="fr-FR"/>
-        </w:rPr>
-        <mc:AlternateContent>
-          <mc:Choice Requires="wpg">
-            <w:drawing>
-              <wp:anchor distT="0" distB="0" distL="114300" distR="114300" simplePos="0" relativeHeight="251666432" behindDoc="0" locked="0" layoutInCell="1" allowOverlap="1" wp14:anchorId="6C4A2BCC" wp14:editId="6DD4CA6F">
-                <wp:simplePos x="0" y="0"/>
-                <wp:positionH relativeFrom="column">
-                  <wp:posOffset>1310005</wp:posOffset>
-                </wp:positionH>
-                <wp:positionV relativeFrom="paragraph">
-                  <wp:posOffset>0</wp:posOffset>
-                </wp:positionV>
-                <wp:extent cx="3149600" cy="2686050"/>
-                <wp:effectExtent l="0" t="0" r="0" b="0"/>
-                <wp:wrapTopAndBottom/>
-                <wp:docPr id="28" name="Groupe 28"/>
-                <wp:cNvGraphicFramePr/>
-                <a:graphic xmlns:a="http://schemas.openxmlformats.org/drawingml/2006/main">
-                  <a:graphicData uri="http://schemas.microsoft.com/office/word/2010/wordprocessingGroup">
-                    <wpg:wgp>
-                      <wpg:cNvGrpSpPr/>
-                      <wpg:grpSpPr>
-                        <a:xfrm>
-                          <a:off x="0" y="0"/>
-                          <a:ext cx="3149600" cy="2686050"/>
-                          <a:chOff x="0" y="0"/>
-                          <a:chExt cx="3149600" cy="2686050"/>
-                        </a:xfrm>
-                      </wpg:grpSpPr>
-                      <pic:pic xmlns:pic="http://schemas.openxmlformats.org/drawingml/2006/picture">
-                        <pic:nvPicPr>
-                          <pic:cNvPr id="26" name="Image 26" descr="Une image contenant texte&#10;&#10;Description générée automatiquement"/>
-                          <pic:cNvPicPr>
-                            <a:picLocks noChangeAspect="1"/>
-                          </pic:cNvPicPr>
-                        </pic:nvPicPr>
-                        <pic:blipFill>
-                          <a:blip r:embed="rId13" cstate="print">
-                            <a:extLst>
-                              <a:ext uri="{28A0092B-C50C-407E-A947-70E740481C1C}">
-                                <a14:useLocalDpi xmlns:a14="http://schemas.microsoft.com/office/drawing/2010/main" val="0"/>
-                              </a:ext>
-                            </a:extLst>
-                          </a:blip>
-                          <a:stretch>
-                            <a:fillRect/>
-                          </a:stretch>
-                        </pic:blipFill>
-                        <pic:spPr>
-                          <a:xfrm>
-                            <a:off x="0" y="0"/>
-                            <a:ext cx="3149600" cy="2362200"/>
-                          </a:xfrm>
-                          <a:prstGeom prst="rect">
-                            <a:avLst/>
-                          </a:prstGeom>
-                        </pic:spPr>
-                      </pic:pic>
-                      <wps:wsp>
-                        <wps:cNvPr id="27" name="Zone de texte 27"/>
-                        <wps:cNvSpPr txBox="1"/>
-                        <wps:spPr>
-                          <a:xfrm>
-                            <a:off x="0" y="2419350"/>
-                            <a:ext cx="3149600" cy="266700"/>
-                          </a:xfrm>
-                          <a:prstGeom prst="rect">
-                            <a:avLst/>
-                          </a:prstGeom>
-                          <a:solidFill>
-                            <a:prstClr val="white"/>
-                          </a:solidFill>
-                          <a:ln>
-                            <a:noFill/>
-                          </a:ln>
-                        </wps:spPr>
-                        <wps:txbx>
-                          <w:txbxContent>
-                            <w:p>
-                              <w:pPr>
-                                <w:pStyle w:val="Lgende"/>
-                                <w:jc w:val="center"/>
-                                <w:rPr>
-                                  <w:rFonts w:ascii="Times New Roman" w:hAnsi="Times New Roman" w:cs="Times New Roman"/>
-                                  <w:noProof/>
-                                </w:rPr>
-                              </w:pPr>
-                              <w:r>
-                                <w:t xml:space="preserve">Figure </w:t>
-                              </w:r>
-                              <w:r>
-                                <w:rPr>
-                                  <w:noProof/>
-                                </w:rPr>
-                                <w:fldChar w:fldCharType="begin"/>
-                              </w:r>
-                              <w:r>
-                                <w:rPr>
-                                  <w:noProof/>
-                                </w:rPr>
-                                <w:instrText xml:space="preserve"> SEQ Figure \* ARABIC </w:instrText>
-                              </w:r>
-                              <w:r>
-                                <w:rPr>
-                                  <w:noProof/>
-                                </w:rPr>
-                                <w:fldChar w:fldCharType="separate"/>
-                              </w:r>
-                              <w:r>
-                                <w:rPr>
-                                  <w:noProof/>
-                                </w:rPr>
-                                <w:t>5</w:t>
-                              </w:r>
-                              <w:r>
-                                <w:rPr>
-                                  <w:noProof/>
-                                </w:rPr>
-                                <w:fldChar w:fldCharType="end"/>
-                              </w:r>
-                              <w:r>
-                                <w:t xml:space="preserve"> - Montage test unitaire capteur UV</w:t>
-                              </w:r>
-                            </w:p>
-                          </w:txbxContent>
-                        </wps:txbx>
-                        <wps:bodyPr rot="0" spcFirstLastPara="0" vertOverflow="overflow" horzOverflow="overflow" vert="horz" wrap="square" lIns="0" tIns="0" rIns="0" bIns="0" numCol="1" spcCol="0" rtlCol="0" fromWordArt="0" anchor="t" anchorCtr="0" forceAA="0" compatLnSpc="1">
-                          <a:prstTxWarp prst="textNoShape">
-                            <a:avLst/>
-                          </a:prstTxWarp>
-                          <a:spAutoFit/>
-                        </wps:bodyPr>
-                      </wps:wsp>
-                    </wpg:wgp>
-                  </a:graphicData>
-                </a:graphic>
-              </wp:anchor>
-            </w:drawing>
-          </mc:Choice>
-          <mc:Fallback>
-            <w:pict>
-              <v:group w14:anchorId="6C4A2BCC" id="Groupe 28" o:spid="_x0000_s1051" style="position:absolute;margin-left:103.15pt;margin-top:0;width:248pt;height:211.5pt;z-index:251666432" coordsize="31496,26860" o:gfxdata="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">
-                <v:shape id="Image 26" o:spid="_x0000_s1052" type="#_x0000_t75" alt="Une image contenant texte&#10;&#10;Description générée automatiquement" style="position:absolute;width:31496;height:23622;visibility:visible;mso-wrap-style:square" o:gfxdata="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">
-                  <v:imagedata r:id="rId14" o:title="Une image contenant texte&#10;&#10;Description générée automatiquement"/>
-                  <v:path arrowok="t"/>
-                </v:shape>
-                <v:shape id="Zone de texte 27" o:spid="_x0000_s1053" type="#_x0000_t202" style="position:absolute;top:24193;width:31496;height:2667;visibility:visible;mso-wrap-style:square;v-text-anchor:top" o:gfxdata="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" stroked="f">
-                  <v:textbox style="mso-fit-shape-to-text:t" inset="0,0,0,0">
-                    <w:txbxContent>
-                      <w:p>
-                        <w:pPr>
-                          <w:pStyle w:val="Lgende"/>
-                          <w:jc w:val="center"/>
-                          <w:rPr>
-                            <w:rFonts w:ascii="Times New Roman" w:hAnsi="Times New Roman" w:cs="Times New Roman"/>
-                            <w:noProof/>
-                          </w:rPr>
-                        </w:pPr>
-                        <w:r>
-                          <w:t xml:space="preserve">Figure </w:t>
-                        </w:r>
-                        <w:r>
-                          <w:rPr>
-                            <w:noProof/>
-                          </w:rPr>
-                          <w:fldChar w:fldCharType="begin"/>
-                        </w:r>
-                        <w:r>
-                          <w:rPr>
-                            <w:noProof/>
-                          </w:rPr>
-                          <w:instrText xml:space="preserve"> SEQ Figure \* ARABIC </w:instrText>
-                        </w:r>
-                        <w:r>
-                          <w:rPr>
-                            <w:noProof/>
-                          </w:rPr>
-                          <w:fldChar w:fldCharType="separate"/>
-                        </w:r>
-                        <w:r>
-                          <w:rPr>
-                            <w:noProof/>
-                          </w:rPr>
-                          <w:t>5</w:t>
-                        </w:r>
-                        <w:r>
-                          <w:rPr>
-                            <w:noProof/>
-                          </w:rPr>
-                          <w:fldChar w:fldCharType="end"/>
-                        </w:r>
-                        <w:r>
-                          <w:t xml:space="preserve"> - Montage test unitaire capteur UV</w:t>
-                        </w:r>
-                      </w:p>
-                    </w:txbxContent>
-                  </v:textbox>
-                </v:shape>
-                <w10:wrap type="topAndBottom"/>
-              </v:group>
-            </w:pict>
-          </mc:Fallback>
-        </mc:AlternateContent>
-      </w:r>
-    </w:p>
-    <w:p>
-      <w:pPr>
-        <w:rPr>
-          <w:rFonts w:ascii="Times New Roman" w:hAnsi="Times New Roman" w:cs="Times New Roman"/>
-        </w:rPr>
-      </w:pPr>
     </w:p>
     <w:p>
       <w:pPr>
@@ -6576,13 +7526,13 @@
                           <pic:cNvPicPr/>
                         </pic:nvPicPr>
                         <pic:blipFill>
-                          <a:blip r:embed="rId9" cstate="print">
+                          <a:blip r:embed="rId13" cstate="print">
                             <a:extLst>
                               <a:ext uri="{28A0092B-C50C-407E-A947-70E740481C1C}">
                                 <a14:useLocalDpi xmlns:a14="http://schemas.microsoft.com/office/drawing/2010/main" val="0"/>
                               </a:ext>
                               <a:ext uri="{96DAC541-7B7A-43D3-8B79-37D633B846F1}">
-                                <asvg:svgBlip xmlns:asvg="http://schemas.microsoft.com/office/drawing/2016/SVG/main" xmlns:w16se="http://schemas.microsoft.com/office/word/2015/wordml/symex" xmlns:w16="http://schemas.microsoft.com/office/word/2018/wordml" xmlns:w16cid="http://schemas.microsoft.com/office/word/2016/wordml/cid" xmlns:w16cex="http://schemas.microsoft.com/office/word/2018/wordml/cex" xmlns:w="http://schemas.openxmlformats.org/wordprocessingml/2006/main" xmlns:w10="urn:schemas-microsoft-com:office:word" xmlns:v="urn:schemas-microsoft-com:vml" xmlns:o="urn:schemas-microsoft-com:office:office" xmlns:am3d="http://schemas.microsoft.com/office/drawing/2017/model3d" xmlns:aink="http://schemas.microsoft.com/office/drawing/2016/ink" xmlns:cx8="http://schemas.microsoft.com/office/drawing/2016/5/14/chartex" xmlns:cx7="http://schemas.microsoft.com/office/drawing/2016/5/13/chartex" xmlns:cx6="http://schemas.microsoft.com/office/drawing/2016/5/12/chartex" xmlns:cx5="http://schemas.microsoft.com/office/drawing/2016/5/11/chartex" xmlns:cx4="http://schemas.microsoft.com/office/drawing/2016/5/10/chartex" xmlns:cx3="http://schemas.microsoft.com/office/drawing/2016/5/9/chartex" xmlns:cx2="http://schemas.microsoft.com/office/drawing/2015/10/21/chartex" xmlns:cx1="http://schemas.microsoft.com/office/drawing/2015/9/8/chartex" xmlns:cx="http://schemas.microsoft.com/office/drawing/2014/chartex" xmlns="" r:embed="rId10"/>
+                                <asvg:svgBlip xmlns:asvg="http://schemas.microsoft.com/office/drawing/2016/SVG/main" r:embed="rId14"/>
                               </a:ext>
                             </a:extLst>
                           </a:blip>
@@ -6656,7 +7606,21 @@
               <w:rPr>
                 <w:rFonts w:ascii="Times New Roman" w:hAnsi="Times New Roman" w:cs="Times New Roman"/>
               </w:rPr>
-              <w:t>Pas d’erreur lors du lancement, affichage de « MSP430 Ready ! » dans l’interface PuTTY</w:t>
+              <w:t xml:space="preserve">Pas d’erreur lors du lancement, affichage de « MSP430 </w:t>
+            </w:r>
+            <w:proofErr w:type="spellStart"/>
+            <w:r>
+              <w:rPr>
+                <w:rFonts w:ascii="Times New Roman" w:hAnsi="Times New Roman" w:cs="Times New Roman"/>
+              </w:rPr>
+              <w:t>Ready</w:t>
+            </w:r>
+            <w:proofErr w:type="spellEnd"/>
+            <w:r>
+              <w:rPr>
+                <w:rFonts w:ascii="Times New Roman" w:hAnsi="Times New Roman" w:cs="Times New Roman"/>
+              </w:rPr>
+              <w:t> ! » dans l’interface PuTTY</w:t>
             </w:r>
           </w:p>
         </w:tc>
@@ -6693,13 +7657,13 @@
                           <pic:cNvPicPr/>
                         </pic:nvPicPr>
                         <pic:blipFill>
-                          <a:blip r:embed="rId9" cstate="print">
+                          <a:blip r:embed="rId13" cstate="print">
                             <a:extLst>
                               <a:ext uri="{28A0092B-C50C-407E-A947-70E740481C1C}">
                                 <a14:useLocalDpi xmlns:a14="http://schemas.microsoft.com/office/drawing/2010/main" val="0"/>
                               </a:ext>
                               <a:ext uri="{96DAC541-7B7A-43D3-8B79-37D633B846F1}">
-                                <asvg:svgBlip xmlns:asvg="http://schemas.microsoft.com/office/drawing/2016/SVG/main" xmlns:w16se="http://schemas.microsoft.com/office/word/2015/wordml/symex" xmlns:w16="http://schemas.microsoft.com/office/word/2018/wordml" xmlns:w16cid="http://schemas.microsoft.com/office/word/2016/wordml/cid" xmlns:w16cex="http://schemas.microsoft.com/office/word/2018/wordml/cex" xmlns:w="http://schemas.openxmlformats.org/wordprocessingml/2006/main" xmlns:w10="urn:schemas-microsoft-com:office:word" xmlns:v="urn:schemas-microsoft-com:vml" xmlns:o="urn:schemas-microsoft-com:office:office" xmlns:am3d="http://schemas.microsoft.com/office/drawing/2017/model3d" xmlns:aink="http://schemas.microsoft.com/office/drawing/2016/ink" xmlns:cx8="http://schemas.microsoft.com/office/drawing/2016/5/14/chartex" xmlns:cx7="http://schemas.microsoft.com/office/drawing/2016/5/13/chartex" xmlns:cx6="http://schemas.microsoft.com/office/drawing/2016/5/12/chartex" xmlns:cx5="http://schemas.microsoft.com/office/drawing/2016/5/11/chartex" xmlns:cx4="http://schemas.microsoft.com/office/drawing/2016/5/10/chartex" xmlns:cx3="http://schemas.microsoft.com/office/drawing/2016/5/9/chartex" xmlns:cx2="http://schemas.microsoft.com/office/drawing/2015/10/21/chartex" xmlns:cx1="http://schemas.microsoft.com/office/drawing/2015/9/8/chartex" xmlns:cx="http://schemas.microsoft.com/office/drawing/2014/chartex" xmlns="" r:embed="rId10"/>
+                                <asvg:svgBlip xmlns:asvg="http://schemas.microsoft.com/office/drawing/2016/SVG/main" r:embed="rId14"/>
                               </a:ext>
                             </a:extLst>
                           </a:blip>
@@ -6813,13 +7777,13 @@
                           <pic:cNvPicPr/>
                         </pic:nvPicPr>
                         <pic:blipFill>
-                          <a:blip r:embed="rId9" cstate="print">
+                          <a:blip r:embed="rId13" cstate="print">
                             <a:extLst>
                               <a:ext uri="{28A0092B-C50C-407E-A947-70E740481C1C}">
                                 <a14:useLocalDpi xmlns:a14="http://schemas.microsoft.com/office/drawing/2010/main" val="0"/>
                               </a:ext>
                               <a:ext uri="{96DAC541-7B7A-43D3-8B79-37D633B846F1}">
-                                <asvg:svgBlip xmlns:asvg="http://schemas.microsoft.com/office/drawing/2016/SVG/main" xmlns:w16se="http://schemas.microsoft.com/office/word/2015/wordml/symex" xmlns:w16="http://schemas.microsoft.com/office/word/2018/wordml" xmlns:w16cid="http://schemas.microsoft.com/office/word/2016/wordml/cid" xmlns:w16cex="http://schemas.microsoft.com/office/word/2018/wordml/cex" xmlns:w="http://schemas.openxmlformats.org/wordprocessingml/2006/main" xmlns:w10="urn:schemas-microsoft-com:office:word" xmlns:v="urn:schemas-microsoft-com:vml" xmlns:o="urn:schemas-microsoft-com:office:office" xmlns:am3d="http://schemas.microsoft.com/office/drawing/2017/model3d" xmlns:aink="http://schemas.microsoft.com/office/drawing/2016/ink" xmlns:cx8="http://schemas.microsoft.com/office/drawing/2016/5/14/chartex" xmlns:cx7="http://schemas.microsoft.com/office/drawing/2016/5/13/chartex" xmlns:cx6="http://schemas.microsoft.com/office/drawing/2016/5/12/chartex" xmlns:cx5="http://schemas.microsoft.com/office/drawing/2016/5/11/chartex" xmlns:cx4="http://schemas.microsoft.com/office/drawing/2016/5/10/chartex" xmlns:cx3="http://schemas.microsoft.com/office/drawing/2016/5/9/chartex" xmlns:cx2="http://schemas.microsoft.com/office/drawing/2015/10/21/chartex" xmlns:cx1="http://schemas.microsoft.com/office/drawing/2015/9/8/chartex" xmlns:cx="http://schemas.microsoft.com/office/drawing/2014/chartex" xmlns="" r:embed="rId10"/>
+                                <asvg:svgBlip xmlns:asvg="http://schemas.microsoft.com/office/drawing/2016/SVG/main" r:embed="rId14"/>
                               </a:ext>
                             </a:extLst>
                           </a:blip>
@@ -6930,13 +7894,13 @@
                           <pic:cNvPicPr/>
                         </pic:nvPicPr>
                         <pic:blipFill>
-                          <a:blip r:embed="rId9" cstate="print">
+                          <a:blip r:embed="rId13" cstate="print">
                             <a:extLst>
                               <a:ext uri="{28A0092B-C50C-407E-A947-70E740481C1C}">
                                 <a14:useLocalDpi xmlns:a14="http://schemas.microsoft.com/office/drawing/2010/main" val="0"/>
                               </a:ext>
                               <a:ext uri="{96DAC541-7B7A-43D3-8B79-37D633B846F1}">
-                                <asvg:svgBlip xmlns:asvg="http://schemas.microsoft.com/office/drawing/2016/SVG/main" xmlns:w16se="http://schemas.microsoft.com/office/word/2015/wordml/symex" xmlns:w16="http://schemas.microsoft.com/office/word/2018/wordml" xmlns:w16cid="http://schemas.microsoft.com/office/word/2016/wordml/cid" xmlns:w16cex="http://schemas.microsoft.com/office/word/2018/wordml/cex" xmlns:w="http://schemas.openxmlformats.org/wordprocessingml/2006/main" xmlns:w10="urn:schemas-microsoft-com:office:word" xmlns:v="urn:schemas-microsoft-com:vml" xmlns:o="urn:schemas-microsoft-com:office:office" xmlns:am3d="http://schemas.microsoft.com/office/drawing/2017/model3d" xmlns:aink="http://schemas.microsoft.com/office/drawing/2016/ink" xmlns:cx8="http://schemas.microsoft.com/office/drawing/2016/5/14/chartex" xmlns:cx7="http://schemas.microsoft.com/office/drawing/2016/5/13/chartex" xmlns:cx6="http://schemas.microsoft.com/office/drawing/2016/5/12/chartex" xmlns:cx5="http://schemas.microsoft.com/office/drawing/2016/5/11/chartex" xmlns:cx4="http://schemas.microsoft.com/office/drawing/2016/5/10/chartex" xmlns:cx3="http://schemas.microsoft.com/office/drawing/2016/5/9/chartex" xmlns:cx2="http://schemas.microsoft.com/office/drawing/2015/10/21/chartex" xmlns:cx1="http://schemas.microsoft.com/office/drawing/2015/9/8/chartex" xmlns:cx="http://schemas.microsoft.com/office/drawing/2014/chartex" xmlns="" r:embed="rId10"/>
+                                <asvg:svgBlip xmlns:asvg="http://schemas.microsoft.com/office/drawing/2016/SVG/main" r:embed="rId14"/>
                               </a:ext>
                             </a:extLst>
                           </a:blip>
@@ -7010,7 +7974,7 @@
         <w:rPr>
           <w:noProof/>
         </w:rPr>
-        <w:t>6</w:t>
+        <w:t>8</w:t>
       </w:r>
       <w:r>
         <w:rPr>
@@ -7334,7 +8298,21 @@
               <w:rPr>
                 <w:rFonts w:ascii="Times New Roman" w:hAnsi="Times New Roman" w:cs="Times New Roman"/>
               </w:rPr>
-              <w:t>Pas d’erreur lors du lancement, affichage de « MSP430 Ready ! » dans l’interface PuTTY</w:t>
+              <w:t xml:space="preserve">Pas d’erreur lors du lancement, affichage de « MSP430 </w:t>
+            </w:r>
+            <w:proofErr w:type="spellStart"/>
+            <w:r>
+              <w:rPr>
+                <w:rFonts w:ascii="Times New Roman" w:hAnsi="Times New Roman" w:cs="Times New Roman"/>
+              </w:rPr>
+              <w:t>Ready</w:t>
+            </w:r>
+            <w:proofErr w:type="spellEnd"/>
+            <w:r>
+              <w:rPr>
+                <w:rFonts w:ascii="Times New Roman" w:hAnsi="Times New Roman" w:cs="Times New Roman"/>
+              </w:rPr>
+              <w:t> ! » dans l’interface PuTTY</w:t>
             </w:r>
           </w:p>
         </w:tc>
@@ -7469,7 +8447,7 @@
         <w:rPr>
           <w:noProof/>
         </w:rPr>
-        <w:t>7</w:t>
+        <w:t>9</w:t>
       </w:r>
       <w:r>
         <w:rPr>
@@ -7737,7 +8715,21 @@
               <w:rPr>
                 <w:rFonts w:ascii="Times New Roman" w:hAnsi="Times New Roman" w:cs="Times New Roman"/>
               </w:rPr>
-              <w:t>Pas d’erreur lors du lancement, affichage de « MSP430 Ready ! » dans l’interface PuTTY</w:t>
+              <w:t xml:space="preserve">Pas d’erreur lors du lancement, affichage de « MSP430 </w:t>
+            </w:r>
+            <w:proofErr w:type="spellStart"/>
+            <w:r>
+              <w:rPr>
+                <w:rFonts w:ascii="Times New Roman" w:hAnsi="Times New Roman" w:cs="Times New Roman"/>
+              </w:rPr>
+              <w:t>Ready</w:t>
+            </w:r>
+            <w:proofErr w:type="spellEnd"/>
+            <w:r>
+              <w:rPr>
+                <w:rFonts w:ascii="Times New Roman" w:hAnsi="Times New Roman" w:cs="Times New Roman"/>
+              </w:rPr>
+              <w:t> ! » dans l’interface PuTTY</w:t>
             </w:r>
           </w:p>
         </w:tc>
@@ -7872,7 +8864,7 @@
         <w:rPr>
           <w:noProof/>
         </w:rPr>
-        <w:t>8</w:t>
+        <w:t>10</w:t>
       </w:r>
       <w:r>
         <w:rPr>
@@ -7919,34 +8911,13 @@
         <w:jc w:val="both"/>
         <w:rPr>
           <w:rFonts w:ascii="Times New Roman" w:hAnsi="Times New Roman" w:cs="Times New Roman"/>
+        </w:rPr>
+      </w:pPr>
+      <w:r>
+        <w:rPr>
+          <w:rFonts w:ascii="Times New Roman" w:hAnsi="Times New Roman" w:cs="Times New Roman"/>
           <w:i/>
         </w:rPr>
-      </w:pPr>
-    </w:p>
-    <w:p>
-      <w:pPr>
-        <w:spacing w:after="0"/>
-        <w:jc w:val="both"/>
-        <w:rPr>
-          <w:rFonts w:ascii="Times New Roman" w:hAnsi="Times New Roman" w:cs="Times New Roman"/>
-          <w:i/>
-        </w:rPr>
-      </w:pPr>
-    </w:p>
-    <w:p>
-      <w:pPr>
-        <w:spacing w:after="0"/>
-        <w:jc w:val="both"/>
-        <w:rPr>
-          <w:rFonts w:ascii="Times New Roman" w:hAnsi="Times New Roman" w:cs="Times New Roman"/>
-        </w:rPr>
-      </w:pPr>
-      <w:r>
-        <w:rPr>
-          <w:rFonts w:ascii="Times New Roman" w:hAnsi="Times New Roman" w:cs="Times New Roman"/>
-          <w:i/>
-        </w:rPr>
-        <w:lastRenderedPageBreak/>
         <w:t xml:space="preserve">TU DET_005 </w:t>
       </w:r>
       <w:r>
@@ -8010,6 +8981,7 @@
               <w:rPr>
                 <w:rFonts w:ascii="Times New Roman" w:hAnsi="Times New Roman" w:cs="Times New Roman"/>
               </w:rPr>
+              <w:lastRenderedPageBreak/>
               <w:t>Test</w:t>
             </w:r>
           </w:p>
@@ -8179,7 +9151,21 @@
               <w:rPr>
                 <w:rFonts w:ascii="Times New Roman" w:hAnsi="Times New Roman" w:cs="Times New Roman"/>
               </w:rPr>
-              <w:t>Pas d’erreur lors du lancement, affichage de « MSP430 Ready ! » dans l’interface PuTTY</w:t>
+              <w:t xml:space="preserve">Pas d’erreur lors du lancement, affichage de « MSP430 </w:t>
+            </w:r>
+            <w:proofErr w:type="spellStart"/>
+            <w:r>
+              <w:rPr>
+                <w:rFonts w:ascii="Times New Roman" w:hAnsi="Times New Roman" w:cs="Times New Roman"/>
+              </w:rPr>
+              <w:t>Ready</w:t>
+            </w:r>
+            <w:proofErr w:type="spellEnd"/>
+            <w:r>
+              <w:rPr>
+                <w:rFonts w:ascii="Times New Roman" w:hAnsi="Times New Roman" w:cs="Times New Roman"/>
+              </w:rPr>
+              <w:t> ! » dans l’interface PuTTY</w:t>
             </w:r>
           </w:p>
         </w:tc>
@@ -8314,7 +9300,7 @@
         <w:rPr>
           <w:noProof/>
         </w:rPr>
-        <w:t>9</w:t>
+        <w:t>11</w:t>
       </w:r>
       <w:r>
         <w:rPr>
@@ -8580,7 +9566,21 @@
               <w:rPr>
                 <w:rFonts w:ascii="Times New Roman" w:hAnsi="Times New Roman" w:cs="Times New Roman"/>
               </w:rPr>
-              <w:t>Pas d’erreur lors du lancement, affichage de « MSP430 Ready ! » dans l’interface PuTTY</w:t>
+              <w:t xml:space="preserve">Pas d’erreur lors du lancement, affichage de « MSP430 </w:t>
+            </w:r>
+            <w:proofErr w:type="spellStart"/>
+            <w:r>
+              <w:rPr>
+                <w:rFonts w:ascii="Times New Roman" w:hAnsi="Times New Roman" w:cs="Times New Roman"/>
+              </w:rPr>
+              <w:t>Ready</w:t>
+            </w:r>
+            <w:proofErr w:type="spellEnd"/>
+            <w:r>
+              <w:rPr>
+                <w:rFonts w:ascii="Times New Roman" w:hAnsi="Times New Roman" w:cs="Times New Roman"/>
+              </w:rPr>
+              <w:t> ! » dans l’interface PuTTY</w:t>
             </w:r>
           </w:p>
         </w:tc>
@@ -8715,7 +9715,7 @@
         <w:rPr>
           <w:noProof/>
         </w:rPr>
-        <w:t>10</w:t>
+        <w:t>12</w:t>
       </w:r>
       <w:r>
         <w:rPr>
@@ -8981,7 +9981,21 @@
               <w:rPr>
                 <w:rFonts w:ascii="Times New Roman" w:hAnsi="Times New Roman" w:cs="Times New Roman"/>
               </w:rPr>
-              <w:t>Pas d’erreur lors du lancement, affichage de « MSP430 Ready ! » dans l’interface PuTTY</w:t>
+              <w:t xml:space="preserve">Pas d’erreur lors du lancement, affichage de « MSP430 </w:t>
+            </w:r>
+            <w:proofErr w:type="spellStart"/>
+            <w:r>
+              <w:rPr>
+                <w:rFonts w:ascii="Times New Roman" w:hAnsi="Times New Roman" w:cs="Times New Roman"/>
+              </w:rPr>
+              <w:t>Ready</w:t>
+            </w:r>
+            <w:proofErr w:type="spellEnd"/>
+            <w:r>
+              <w:rPr>
+                <w:rFonts w:ascii="Times New Roman" w:hAnsi="Times New Roman" w:cs="Times New Roman"/>
+              </w:rPr>
+              <w:t> ! » dans l’interface PuTTY</w:t>
             </w:r>
           </w:p>
         </w:tc>
@@ -9116,7 +10130,7 @@
         <w:rPr>
           <w:noProof/>
         </w:rPr>
-        <w:t>11</w:t>
+        <w:t>13</w:t>
       </w:r>
       <w:r>
         <w:rPr>
@@ -9383,7 +10397,21 @@
               <w:rPr>
                 <w:rFonts w:ascii="Times New Roman" w:hAnsi="Times New Roman" w:cs="Times New Roman"/>
               </w:rPr>
-              <w:t>Pas d’erreur lors du lancement, affichage de « MSP430 Ready ! » dans l’interface PuTTY</w:t>
+              <w:t xml:space="preserve">Pas d’erreur lors du lancement, affichage de « MSP430 </w:t>
+            </w:r>
+            <w:proofErr w:type="spellStart"/>
+            <w:r>
+              <w:rPr>
+                <w:rFonts w:ascii="Times New Roman" w:hAnsi="Times New Roman" w:cs="Times New Roman"/>
+              </w:rPr>
+              <w:t>Ready</w:t>
+            </w:r>
+            <w:proofErr w:type="spellEnd"/>
+            <w:r>
+              <w:rPr>
+                <w:rFonts w:ascii="Times New Roman" w:hAnsi="Times New Roman" w:cs="Times New Roman"/>
+              </w:rPr>
+              <w:t> ! » dans l’interface PuTTY</w:t>
             </w:r>
           </w:p>
         </w:tc>
@@ -9548,7 +10576,7 @@
         <w:rPr>
           <w:noProof/>
         </w:rPr>
-        <w:t>12</w:t>
+        <w:t>14</w:t>
       </w:r>
       <w:r>
         <w:rPr>
@@ -9734,7 +10762,6 @@
               <w:rPr>
                 <w:rFonts w:ascii="Times New Roman" w:hAnsi="Times New Roman" w:cs="Times New Roman"/>
               </w:rPr>
-              <w:lastRenderedPageBreak/>
               <w:t>Lancer le terminal de communication Bluetooth sur le téléphone</w:t>
             </w:r>
           </w:p>
@@ -9801,6 +10828,7 @@
               <w:rPr>
                 <w:rFonts w:ascii="Times New Roman" w:hAnsi="Times New Roman" w:cs="Times New Roman"/>
               </w:rPr>
+              <w:lastRenderedPageBreak/>
               <w:t>Lancement programme sous CCS</w:t>
             </w:r>
           </w:p>
@@ -9820,7 +10848,21 @@
               <w:rPr>
                 <w:rFonts w:ascii="Times New Roman" w:hAnsi="Times New Roman" w:cs="Times New Roman"/>
               </w:rPr>
-              <w:t>Pas d’erreur lors du lancement, affichage de « MSP430 Ready ! » dans l’interface PuTTY</w:t>
+              <w:t xml:space="preserve">Pas d’erreur lors du lancement, affichage de « MSP430 </w:t>
+            </w:r>
+            <w:proofErr w:type="spellStart"/>
+            <w:r>
+              <w:rPr>
+                <w:rFonts w:ascii="Times New Roman" w:hAnsi="Times New Roman" w:cs="Times New Roman"/>
+              </w:rPr>
+              <w:t>Ready</w:t>
+            </w:r>
+            <w:proofErr w:type="spellEnd"/>
+            <w:r>
+              <w:rPr>
+                <w:rFonts w:ascii="Times New Roman" w:hAnsi="Times New Roman" w:cs="Times New Roman"/>
+              </w:rPr>
+              <w:t> ! » dans l’interface PuTTY</w:t>
             </w:r>
           </w:p>
         </w:tc>
@@ -9872,7 +10914,23 @@
                 <w:rFonts w:ascii="Times New Roman" w:hAnsi="Times New Roman" w:cs="Times New Roman"/>
                 <w:lang w:val="en-GB"/>
               </w:rPr>
-              <w:t>Via le terminal bluetooth taper ‘</w:t>
+              <w:t xml:space="preserve">Via le terminal </w:t>
+            </w:r>
+            <w:proofErr w:type="spellStart"/>
+            <w:r>
+              <w:rPr>
+                <w:rFonts w:ascii="Times New Roman" w:hAnsi="Times New Roman" w:cs="Times New Roman"/>
+                <w:lang w:val="en-GB"/>
+              </w:rPr>
+              <w:t>bluetooth</w:t>
+            </w:r>
+            <w:proofErr w:type="spellEnd"/>
+            <w:r>
+              <w:rPr>
+                <w:rFonts w:ascii="Times New Roman" w:hAnsi="Times New Roman" w:cs="Times New Roman"/>
+                <w:lang w:val="en-GB"/>
+              </w:rPr>
+              <w:t xml:space="preserve"> taper ‘</w:t>
             </w:r>
             <w:r>
               <w:rPr>
@@ -9964,7 +11022,7 @@
         <w:rPr>
           <w:noProof/>
         </w:rPr>
-        <w:t>13</w:t>
+        <w:t>15</w:t>
       </w:r>
       <w:r>
         <w:rPr>
@@ -10036,7 +11094,7 @@
           <w:numId w:val="4"/>
         </w:numPr>
       </w:pPr>
-      <w:bookmarkStart w:id="6" w:name="_Toc67413752"/>
+      <w:bookmarkStart w:id="6" w:name="_Toc67833517"/>
       <w:r>
         <w:lastRenderedPageBreak/>
         <w:t>Test d’intégration</w:t>
@@ -10312,7 +11370,21 @@
               <w:rPr>
                 <w:rFonts w:ascii="Times New Roman" w:hAnsi="Times New Roman" w:cs="Times New Roman"/>
               </w:rPr>
-              <w:t>Pas d’erreur lors du lancement, affichage de « MSP430 Ready ! » dans l’interface PuTTY</w:t>
+              <w:t xml:space="preserve">Pas d’erreur lors du lancement, affichage de « MSP430 </w:t>
+            </w:r>
+            <w:proofErr w:type="spellStart"/>
+            <w:r>
+              <w:rPr>
+                <w:rFonts w:ascii="Times New Roman" w:hAnsi="Times New Roman" w:cs="Times New Roman"/>
+              </w:rPr>
+              <w:t>Ready</w:t>
+            </w:r>
+            <w:proofErr w:type="spellEnd"/>
+            <w:r>
+              <w:rPr>
+                <w:rFonts w:ascii="Times New Roman" w:hAnsi="Times New Roman" w:cs="Times New Roman"/>
+              </w:rPr>
+              <w:t> ! » dans l’interface PuTTY</w:t>
             </w:r>
           </w:p>
         </w:tc>
@@ -11062,7 +12134,7 @@
         <w:rPr>
           <w:noProof/>
         </w:rPr>
-        <w:t>14</w:t>
+        <w:t>16</w:t>
       </w:r>
       <w:r>
         <w:rPr>
@@ -11223,8 +12295,16 @@
               <w:rPr>
                 <w:rFonts w:ascii="Times New Roman" w:hAnsi="Times New Roman" w:cs="Times New Roman"/>
               </w:rPr>
-              <w:t>Bonne communication bluetooth</w:t>
-            </w:r>
+              <w:t xml:space="preserve">Bonne communication </w:t>
+            </w:r>
+            <w:proofErr w:type="spellStart"/>
+            <w:r>
+              <w:rPr>
+                <w:rFonts w:ascii="Times New Roman" w:hAnsi="Times New Roman" w:cs="Times New Roman"/>
+              </w:rPr>
+              <w:t>bluetooth</w:t>
+            </w:r>
+            <w:proofErr w:type="spellEnd"/>
           </w:p>
         </w:tc>
         <w:tc>
@@ -11289,7 +12369,21 @@
               <w:rPr>
                 <w:rFonts w:ascii="Times New Roman" w:hAnsi="Times New Roman" w:cs="Times New Roman"/>
               </w:rPr>
-              <w:t>Pas d’erreur lors du lancement, affichage de « MSP430 Ready ! » dans l’interface PuTTY</w:t>
+              <w:t xml:space="preserve">Pas d’erreur lors du lancement, affichage de « MSP430 </w:t>
+            </w:r>
+            <w:proofErr w:type="spellStart"/>
+            <w:r>
+              <w:rPr>
+                <w:rFonts w:ascii="Times New Roman" w:hAnsi="Times New Roman" w:cs="Times New Roman"/>
+              </w:rPr>
+              <w:t>Ready</w:t>
+            </w:r>
+            <w:proofErr w:type="spellEnd"/>
+            <w:r>
+              <w:rPr>
+                <w:rFonts w:ascii="Times New Roman" w:hAnsi="Times New Roman" w:cs="Times New Roman"/>
+              </w:rPr>
+              <w:t> ! » dans l’interface PuTTY</w:t>
             </w:r>
           </w:p>
         </w:tc>
@@ -11339,7 +12433,21 @@
               <w:rPr>
                 <w:rFonts w:ascii="Times New Roman" w:hAnsi="Times New Roman" w:cs="Times New Roman"/>
               </w:rPr>
-              <w:t>Via le terminal bluetooth taper une humidité comprise entre 10% et 90%</w:t>
+              <w:t xml:space="preserve">Via le terminal </w:t>
+            </w:r>
+            <w:proofErr w:type="spellStart"/>
+            <w:r>
+              <w:rPr>
+                <w:rFonts w:ascii="Times New Roman" w:hAnsi="Times New Roman" w:cs="Times New Roman"/>
+              </w:rPr>
+              <w:t>bluetooth</w:t>
+            </w:r>
+            <w:proofErr w:type="spellEnd"/>
+            <w:r>
+              <w:rPr>
+                <w:rFonts w:ascii="Times New Roman" w:hAnsi="Times New Roman" w:cs="Times New Roman"/>
+              </w:rPr>
+              <w:t xml:space="preserve"> taper une humidité comprise entre 10% et 90%</w:t>
             </w:r>
           </w:p>
         </w:tc>
@@ -11406,7 +12514,21 @@
               <w:rPr>
                 <w:rFonts w:ascii="Times New Roman" w:hAnsi="Times New Roman" w:cs="Times New Roman"/>
               </w:rPr>
-              <w:t>Via le terminal bluetooth taper une température comprise entre 10°C et 30°C</w:t>
+              <w:t xml:space="preserve">Via le terminal </w:t>
+            </w:r>
+            <w:proofErr w:type="spellStart"/>
+            <w:r>
+              <w:rPr>
+                <w:rFonts w:ascii="Times New Roman" w:hAnsi="Times New Roman" w:cs="Times New Roman"/>
+              </w:rPr>
+              <w:t>bluetooth</w:t>
+            </w:r>
+            <w:proofErr w:type="spellEnd"/>
+            <w:r>
+              <w:rPr>
+                <w:rFonts w:ascii="Times New Roman" w:hAnsi="Times New Roman" w:cs="Times New Roman"/>
+              </w:rPr>
+              <w:t xml:space="preserve"> taper une température comprise entre 10°C et 30°C</w:t>
             </w:r>
           </w:p>
         </w:tc>
@@ -11476,7 +12598,21 @@
               <w:rPr>
                 <w:rFonts w:ascii="Times New Roman" w:hAnsi="Times New Roman" w:cs="Times New Roman"/>
               </w:rPr>
-              <w:t>Via le terminal bluetooth taper une humidité supérieure à 90%</w:t>
+              <w:t xml:space="preserve">Via le terminal </w:t>
+            </w:r>
+            <w:proofErr w:type="spellStart"/>
+            <w:r>
+              <w:rPr>
+                <w:rFonts w:ascii="Times New Roman" w:hAnsi="Times New Roman" w:cs="Times New Roman"/>
+              </w:rPr>
+              <w:t>bluetooth</w:t>
+            </w:r>
+            <w:proofErr w:type="spellEnd"/>
+            <w:r>
+              <w:rPr>
+                <w:rFonts w:ascii="Times New Roman" w:hAnsi="Times New Roman" w:cs="Times New Roman"/>
+              </w:rPr>
+              <w:t xml:space="preserve"> taper une humidité supérieure à 90%</w:t>
             </w:r>
           </w:p>
         </w:tc>
@@ -11543,7 +12679,21 @@
               <w:rPr>
                 <w:rFonts w:ascii="Times New Roman" w:hAnsi="Times New Roman" w:cs="Times New Roman"/>
               </w:rPr>
-              <w:t>Via le terminal bluetooth taper une température supérieure à 30°C</w:t>
+              <w:t xml:space="preserve">Via le terminal </w:t>
+            </w:r>
+            <w:proofErr w:type="spellStart"/>
+            <w:r>
+              <w:rPr>
+                <w:rFonts w:ascii="Times New Roman" w:hAnsi="Times New Roman" w:cs="Times New Roman"/>
+              </w:rPr>
+              <w:t>bluetooth</w:t>
+            </w:r>
+            <w:proofErr w:type="spellEnd"/>
+            <w:r>
+              <w:rPr>
+                <w:rFonts w:ascii="Times New Roman" w:hAnsi="Times New Roman" w:cs="Times New Roman"/>
+              </w:rPr>
+              <w:t xml:space="preserve"> taper une température supérieure à 30°C</w:t>
             </w:r>
           </w:p>
         </w:tc>
@@ -11613,7 +12763,21 @@
               <w:rPr>
                 <w:rFonts w:ascii="Times New Roman" w:hAnsi="Times New Roman" w:cs="Times New Roman"/>
               </w:rPr>
-              <w:t>Via le terminal bluetooth taper une humidité inférieure à 10%</w:t>
+              <w:t xml:space="preserve">Via le terminal </w:t>
+            </w:r>
+            <w:proofErr w:type="spellStart"/>
+            <w:r>
+              <w:rPr>
+                <w:rFonts w:ascii="Times New Roman" w:hAnsi="Times New Roman" w:cs="Times New Roman"/>
+              </w:rPr>
+              <w:t>bluetooth</w:t>
+            </w:r>
+            <w:proofErr w:type="spellEnd"/>
+            <w:r>
+              <w:rPr>
+                <w:rFonts w:ascii="Times New Roman" w:hAnsi="Times New Roman" w:cs="Times New Roman"/>
+              </w:rPr>
+              <w:t xml:space="preserve"> taper une humidité inférieure à 10%</w:t>
             </w:r>
           </w:p>
         </w:tc>
@@ -11681,7 +12845,21 @@
                 <w:rFonts w:ascii="Times New Roman" w:hAnsi="Times New Roman" w:cs="Times New Roman"/>
               </w:rPr>
               <w:lastRenderedPageBreak/>
-              <w:t>Via le terminal bluetooth taper une température inférieure à 10°C</w:t>
+              <w:t xml:space="preserve">Via le terminal </w:t>
+            </w:r>
+            <w:proofErr w:type="spellStart"/>
+            <w:r>
+              <w:rPr>
+                <w:rFonts w:ascii="Times New Roman" w:hAnsi="Times New Roman" w:cs="Times New Roman"/>
+              </w:rPr>
+              <w:t>bluetooth</w:t>
+            </w:r>
+            <w:proofErr w:type="spellEnd"/>
+            <w:r>
+              <w:rPr>
+                <w:rFonts w:ascii="Times New Roman" w:hAnsi="Times New Roman" w:cs="Times New Roman"/>
+              </w:rPr>
+              <w:t xml:space="preserve"> taper une température inférieure à 10°C</w:t>
             </w:r>
           </w:p>
         </w:tc>
@@ -11753,7 +12931,23 @@
                 <w:rFonts w:ascii="Times New Roman" w:hAnsi="Times New Roman" w:cs="Times New Roman"/>
                 <w:lang w:val="en-GB"/>
               </w:rPr>
-              <w:t>Via le terminal bluetooth, taper ‘H’</w:t>
+              <w:t xml:space="preserve">Via le terminal </w:t>
+            </w:r>
+            <w:proofErr w:type="spellStart"/>
+            <w:r>
+              <w:rPr>
+                <w:rFonts w:ascii="Times New Roman" w:hAnsi="Times New Roman" w:cs="Times New Roman"/>
+                <w:lang w:val="en-GB"/>
+              </w:rPr>
+              <w:t>bluetooth</w:t>
+            </w:r>
+            <w:proofErr w:type="spellEnd"/>
+            <w:r>
+              <w:rPr>
+                <w:rFonts w:ascii="Times New Roman" w:hAnsi="Times New Roman" w:cs="Times New Roman"/>
+                <w:lang w:val="en-GB"/>
+              </w:rPr>
+              <w:t>, taper ‘H’</w:t>
             </w:r>
           </w:p>
         </w:tc>
@@ -11822,7 +13016,23 @@
                 <w:rFonts w:ascii="Times New Roman" w:hAnsi="Times New Roman" w:cs="Times New Roman"/>
                 <w:lang w:val="en-GB"/>
               </w:rPr>
-              <w:t>Via le terminal bluetooth, taper ‘U’</w:t>
+              <w:t xml:space="preserve">Via le terminal </w:t>
+            </w:r>
+            <w:proofErr w:type="spellStart"/>
+            <w:r>
+              <w:rPr>
+                <w:rFonts w:ascii="Times New Roman" w:hAnsi="Times New Roman" w:cs="Times New Roman"/>
+                <w:lang w:val="en-GB"/>
+              </w:rPr>
+              <w:t>bluetooth</w:t>
+            </w:r>
+            <w:proofErr w:type="spellEnd"/>
+            <w:r>
+              <w:rPr>
+                <w:rFonts w:ascii="Times New Roman" w:hAnsi="Times New Roman" w:cs="Times New Roman"/>
+                <w:lang w:val="en-GB"/>
+              </w:rPr>
+              <w:t>, taper ‘U’</w:t>
             </w:r>
           </w:p>
         </w:tc>
@@ -11894,7 +13104,23 @@
                 <w:rFonts w:ascii="Times New Roman" w:hAnsi="Times New Roman" w:cs="Times New Roman"/>
                 <w:lang w:val="en-GB"/>
               </w:rPr>
-              <w:t>Via le terminal bluetooth, taper ‘O’</w:t>
+              <w:t xml:space="preserve">Via le terminal </w:t>
+            </w:r>
+            <w:proofErr w:type="spellStart"/>
+            <w:r>
+              <w:rPr>
+                <w:rFonts w:ascii="Times New Roman" w:hAnsi="Times New Roman" w:cs="Times New Roman"/>
+                <w:lang w:val="en-GB"/>
+              </w:rPr>
+              <w:t>bluetooth</w:t>
+            </w:r>
+            <w:proofErr w:type="spellEnd"/>
+            <w:r>
+              <w:rPr>
+                <w:rFonts w:ascii="Times New Roman" w:hAnsi="Times New Roman" w:cs="Times New Roman"/>
+                <w:lang w:val="en-GB"/>
+              </w:rPr>
+              <w:t>, taper ‘O’</w:t>
             </w:r>
           </w:p>
         </w:tc>
@@ -11963,7 +13189,23 @@
                 <w:rFonts w:ascii="Times New Roman" w:hAnsi="Times New Roman" w:cs="Times New Roman"/>
                 <w:lang w:val="en-GB"/>
               </w:rPr>
-              <w:t>Via le terminal bluetooth, taper ‘F’</w:t>
+              <w:t xml:space="preserve">Via le terminal </w:t>
+            </w:r>
+            <w:proofErr w:type="spellStart"/>
+            <w:r>
+              <w:rPr>
+                <w:rFonts w:ascii="Times New Roman" w:hAnsi="Times New Roman" w:cs="Times New Roman"/>
+                <w:lang w:val="en-GB"/>
+              </w:rPr>
+              <w:t>bluetooth</w:t>
+            </w:r>
+            <w:proofErr w:type="spellEnd"/>
+            <w:r>
+              <w:rPr>
+                <w:rFonts w:ascii="Times New Roman" w:hAnsi="Times New Roman" w:cs="Times New Roman"/>
+                <w:lang w:val="en-GB"/>
+              </w:rPr>
+              <w:t>, taper ‘F’</w:t>
             </w:r>
           </w:p>
         </w:tc>
@@ -12045,7 +13287,7 @@
         <w:rPr>
           <w:noProof/>
         </w:rPr>
-        <w:t>15</w:t>
+        <w:t>17</w:t>
       </w:r>
       <w:r>
         <w:rPr>
@@ -12079,18 +13321,25 @@
           <w:numId w:val="4"/>
         </w:numPr>
       </w:pPr>
-      <w:bookmarkStart w:id="7" w:name="_Toc67413753"/>
+      <w:bookmarkStart w:id="7" w:name="_Toc67833518"/>
       <w:r>
         <w:lastRenderedPageBreak/>
         <w:t>LDRA</w:t>
       </w:r>
+      <w:bookmarkEnd w:id="7"/>
     </w:p>
     <w:p/>
     <w:p>
       <w:pPr>
         <w:jc w:val="both"/>
-      </w:pPr>
-      <w:r>
+        <w:rPr>
+          <w:rFonts w:ascii="Times New Roman" w:hAnsi="Times New Roman" w:cs="Times New Roman"/>
+        </w:rPr>
+      </w:pPr>
+      <w:r>
+        <w:rPr>
+          <w:rFonts w:ascii="Times New Roman" w:hAnsi="Times New Roman" w:cs="Times New Roman"/>
+        </w:rPr>
         <w:t xml:space="preserve">Dans ce projet, nous utilisons un logiciel nommé LDRA mis à notre disposition pour visualiser la qualité logicielle de notre programme. Ainsi nous pouvons améliorer la qualité de notre code sans en altérer son fonctionnement. L’objectif dans un premier temps est d’améliorer chaque programme indépendamment. </w:t>
       </w:r>
     </w:p>
@@ -12113,20 +13362,80 @@
       </w:r>
     </w:p>
     <w:p>
-      <w:r>
+      <w:pPr>
+        <w:jc w:val="both"/>
+        <w:rPr>
+          <w:rFonts w:ascii="Times New Roman" w:hAnsi="Times New Roman" w:cs="Times New Roman"/>
+        </w:rPr>
+      </w:pPr>
+      <w:r>
+        <w:rPr>
+          <w:rFonts w:ascii="Times New Roman" w:hAnsi="Times New Roman" w:cs="Times New Roman"/>
+        </w:rPr>
         <w:t>Pour le programme pilotant notre servomoteur nous obtenons les résultats suivants :</w:t>
       </w:r>
     </w:p>
     <w:p>
-      <w:r>
+      <w:pPr>
+        <w:jc w:val="both"/>
+        <w:rPr>
+          <w:rFonts w:ascii="Times New Roman" w:hAnsi="Times New Roman" w:cs="Times New Roman"/>
+        </w:rPr>
+      </w:pPr>
+      <w:r>
+        <w:rPr>
+          <w:rFonts w:ascii="Times New Roman" w:hAnsi="Times New Roman" w:cs="Times New Roman"/>
+        </w:rPr>
         <w:t>Pour la partie « </w:t>
       </w:r>
       <w:r>
-        <w:t>Code Rev</w:t>
-      </w:r>
-      <w:r>
-        <w:t>iew » : après avoir effectué les différentes modifications pour le code review nous obtenons un résultat de 100% d’acceptabilité.</w:t>
-      </w:r>
+        <w:rPr>
+          <w:rFonts w:ascii="Times New Roman" w:hAnsi="Times New Roman" w:cs="Times New Roman"/>
+        </w:rPr>
+        <w:t xml:space="preserve">Code </w:t>
+      </w:r>
+      <w:proofErr w:type="spellStart"/>
+      <w:r>
+        <w:rPr>
+          <w:rFonts w:ascii="Times New Roman" w:hAnsi="Times New Roman" w:cs="Times New Roman"/>
+        </w:rPr>
+        <w:t>Rev</w:t>
+      </w:r>
+      <w:r>
+        <w:rPr>
+          <w:rFonts w:ascii="Times New Roman" w:hAnsi="Times New Roman" w:cs="Times New Roman"/>
+        </w:rPr>
+        <w:t>iew</w:t>
+      </w:r>
+      <w:proofErr w:type="spellEnd"/>
+      <w:r>
+        <w:rPr>
+          <w:rFonts w:ascii="Times New Roman" w:hAnsi="Times New Roman" w:cs="Times New Roman"/>
+        </w:rPr>
+        <w:t xml:space="preserve"> » : après avoir effectué les différentes modifications pour le code </w:t>
+      </w:r>
+      <w:proofErr w:type="spellStart"/>
+      <w:r>
+        <w:rPr>
+          <w:rFonts w:ascii="Times New Roman" w:hAnsi="Times New Roman" w:cs="Times New Roman"/>
+        </w:rPr>
+        <w:t>review</w:t>
+      </w:r>
+      <w:proofErr w:type="spellEnd"/>
+      <w:r>
+        <w:rPr>
+          <w:rFonts w:ascii="Times New Roman" w:hAnsi="Times New Roman" w:cs="Times New Roman"/>
+        </w:rPr>
+        <w:t xml:space="preserve"> nous obtenons un résultat de 100% d’acceptabilité.</w:t>
+      </w:r>
+    </w:p>
+    <w:p>
+      <w:pPr>
+        <w:jc w:val="both"/>
+        <w:rPr>
+          <w:rFonts w:ascii="Times New Roman" w:hAnsi="Times New Roman" w:cs="Times New Roman"/>
+        </w:rPr>
+      </w:pPr>
     </w:p>
     <w:p>
       <w:r>
@@ -12150,7 +13459,7 @@
                     <pic:cNvPicPr/>
                   </pic:nvPicPr>
                   <pic:blipFill rotWithShape="1">
-                    <a:blip r:embed="rId15"/>
+                    <a:blip r:embed="rId19"/>
                     <a:srcRect l="3307" t="20601" r="5919"/>
                     <a:stretch/>
                   </pic:blipFill>
@@ -12178,19 +13487,88 @@
         </w:drawing>
       </w:r>
     </w:p>
-    <w:p>
-      <w:r>
+    <w:p/>
+    <w:p>
+      <w:pPr>
+        <w:jc w:val="both"/>
+        <w:rPr>
+          <w:rFonts w:ascii="Times New Roman" w:hAnsi="Times New Roman" w:cs="Times New Roman"/>
+        </w:rPr>
+      </w:pPr>
+      <w:r>
+        <w:rPr>
+          <w:rFonts w:ascii="Times New Roman" w:hAnsi="Times New Roman" w:cs="Times New Roman"/>
+        </w:rPr>
         <w:t xml:space="preserve">Cependant, on peut constater une erreur lors de l’analyse de notre code. Cette erreur est acceptable dans la mesure où le logiciel LDRA ne reconnait pas </w:t>
       </w:r>
       <w:r>
-        <w:t>un de nos include (</w:t>
-      </w:r>
-      <w:r>
-        <w:t>#include &lt;stdio.h&gt;</w:t>
-      </w:r>
-      <w:r>
-        <w:t xml:space="preserve"> ) alors que nous avons d’autres include. C’est une erreur due au logiciel. </w:t>
-      </w:r>
+        <w:rPr>
+          <w:rFonts w:ascii="Times New Roman" w:hAnsi="Times New Roman" w:cs="Times New Roman"/>
+        </w:rPr>
+        <w:t xml:space="preserve">un de nos </w:t>
+      </w:r>
+      <w:proofErr w:type="spellStart"/>
+      <w:r>
+        <w:rPr>
+          <w:rFonts w:ascii="Times New Roman" w:hAnsi="Times New Roman" w:cs="Times New Roman"/>
+        </w:rPr>
+        <w:t>include</w:t>
+      </w:r>
+      <w:proofErr w:type="spellEnd"/>
+      <w:r>
+        <w:rPr>
+          <w:rFonts w:ascii="Times New Roman" w:hAnsi="Times New Roman" w:cs="Times New Roman"/>
+        </w:rPr>
+        <w:t xml:space="preserve"> (</w:t>
+      </w:r>
+      <w:r>
+        <w:rPr>
+          <w:rFonts w:ascii="Times New Roman" w:hAnsi="Times New Roman" w:cs="Times New Roman"/>
+        </w:rPr>
+        <w:t>#include &lt;</w:t>
+      </w:r>
+      <w:proofErr w:type="spellStart"/>
+      <w:r>
+        <w:rPr>
+          <w:rFonts w:ascii="Times New Roman" w:hAnsi="Times New Roman" w:cs="Times New Roman"/>
+        </w:rPr>
+        <w:t>stdio.h</w:t>
+      </w:r>
+      <w:proofErr w:type="spellEnd"/>
+      <w:r>
+        <w:rPr>
+          <w:rFonts w:ascii="Times New Roman" w:hAnsi="Times New Roman" w:cs="Times New Roman"/>
+        </w:rPr>
+        <w:t>&gt;</w:t>
+      </w:r>
+      <w:r>
+        <w:rPr>
+          <w:rFonts w:ascii="Times New Roman" w:hAnsi="Times New Roman" w:cs="Times New Roman"/>
+        </w:rPr>
+        <w:t xml:space="preserve"> ) alors que nous avons d’autres </w:t>
+      </w:r>
+      <w:proofErr w:type="spellStart"/>
+      <w:r>
+        <w:rPr>
+          <w:rFonts w:ascii="Times New Roman" w:hAnsi="Times New Roman" w:cs="Times New Roman"/>
+        </w:rPr>
+        <w:t>include</w:t>
+      </w:r>
+      <w:proofErr w:type="spellEnd"/>
+      <w:r>
+        <w:rPr>
+          <w:rFonts w:ascii="Times New Roman" w:hAnsi="Times New Roman" w:cs="Times New Roman"/>
+        </w:rPr>
+        <w:t xml:space="preserve">. C’est une erreur due au logiciel. </w:t>
+      </w:r>
+    </w:p>
+    <w:p>
+      <w:pPr>
+        <w:jc w:val="both"/>
+        <w:rPr>
+          <w:rFonts w:ascii="Times New Roman" w:hAnsi="Times New Roman" w:cs="Times New Roman"/>
+        </w:rPr>
+      </w:pPr>
     </w:p>
     <w:p>
       <w:r>
@@ -12214,7 +13592,7 @@
                     <pic:cNvPicPr/>
                   </pic:nvPicPr>
                   <pic:blipFill>
-                    <a:blip r:embed="rId16"/>
+                    <a:blip r:embed="rId20"/>
                     <a:stretch>
                       <a:fillRect/>
                     </a:stretch>
@@ -12235,31 +13613,76 @@
         </w:drawing>
       </w:r>
     </w:p>
-    <w:p>
-      <w:pPr>
-        <w:jc w:val="both"/>
-      </w:pPr>
-      <w:r>
+    <w:p/>
+    <w:p>
+      <w:pPr>
+        <w:jc w:val="both"/>
+        <w:rPr>
+          <w:rFonts w:ascii="Times New Roman" w:hAnsi="Times New Roman" w:cs="Times New Roman"/>
+        </w:rPr>
+      </w:pPr>
+      <w:r>
+        <w:rPr>
+          <w:rFonts w:ascii="Times New Roman" w:hAnsi="Times New Roman" w:cs="Times New Roman"/>
+        </w:rPr>
         <w:t>Pour la partie « </w:t>
       </w:r>
-      <w:r>
-        <w:t>Quality Review</w:t>
-      </w:r>
-      <w:r>
+      <w:proofErr w:type="spellStart"/>
+      <w:r>
+        <w:rPr>
+          <w:rFonts w:ascii="Times New Roman" w:hAnsi="Times New Roman" w:cs="Times New Roman"/>
+        </w:rPr>
+        <w:t>Quality</w:t>
+      </w:r>
+      <w:proofErr w:type="spellEnd"/>
+      <w:r>
+        <w:rPr>
+          <w:rFonts w:ascii="Times New Roman" w:hAnsi="Times New Roman" w:cs="Times New Roman"/>
+        </w:rPr>
+        <w:t xml:space="preserve"> </w:t>
+      </w:r>
+      <w:proofErr w:type="spellStart"/>
+      <w:r>
+        <w:rPr>
+          <w:rFonts w:ascii="Times New Roman" w:hAnsi="Times New Roman" w:cs="Times New Roman"/>
+        </w:rPr>
+        <w:t>Review</w:t>
+      </w:r>
+      <w:proofErr w:type="spellEnd"/>
+      <w:r>
+        <w:rPr>
+          <w:rFonts w:ascii="Times New Roman" w:hAnsi="Times New Roman" w:cs="Times New Roman"/>
+        </w:rPr>
         <w:t xml:space="preserve"> » : </w:t>
       </w:r>
       <w:r>
-        <w:t>après avoir effectué les différentes modifications pour le code review nous obtenons un résultat de 100% d’acceptabilité</w:t>
-      </w:r>
-      <w:r>
-        <w:t xml:space="preserve"> pour la testabilité et la maintenabilité</w:t>
-      </w:r>
-      <w:r>
-        <w:t>.</w:t>
-      </w:r>
-      <w:r>
-        <w:t xml:space="preserve"> Par ailleurs, nous obtenons de bons résultats pour la clarté et les différentes métriques. Cependant toutes les modifications n’ont pu être terminées. </w:t>
-      </w:r>
+        <w:rPr>
+          <w:rFonts w:ascii="Times New Roman" w:hAnsi="Times New Roman" w:cs="Times New Roman"/>
+        </w:rPr>
+        <w:t xml:space="preserve">après avoir effectué les différentes modifications pour le code </w:t>
+      </w:r>
+      <w:proofErr w:type="spellStart"/>
+      <w:r>
+        <w:rPr>
+          <w:rFonts w:ascii="Times New Roman" w:hAnsi="Times New Roman" w:cs="Times New Roman"/>
+        </w:rPr>
+        <w:t>review</w:t>
+      </w:r>
+      <w:proofErr w:type="spellEnd"/>
+      <w:r>
+        <w:rPr>
+          <w:rFonts w:ascii="Times New Roman" w:hAnsi="Times New Roman" w:cs="Times New Roman"/>
+        </w:rPr>
+        <w:t xml:space="preserve"> nous obtenons un résultat de 100% d’acceptabilité pour la testabilité et la maintenabilité. Par ailleurs, nous obtenons de bons résultats pour la clarté et les différentes métriques. Cependant toutes les modifications n’ont pu être terminées. </w:t>
+      </w:r>
+    </w:p>
+    <w:p>
+      <w:pPr>
+        <w:jc w:val="both"/>
+        <w:rPr>
+          <w:rFonts w:ascii="Times New Roman" w:hAnsi="Times New Roman" w:cs="Times New Roman"/>
+        </w:rPr>
+      </w:pPr>
     </w:p>
     <w:p>
       <w:r>
@@ -12283,7 +13706,7 @@
                     <pic:cNvPicPr/>
                   </pic:nvPicPr>
                   <pic:blipFill>
-                    <a:blip r:embed="rId17"/>
+                    <a:blip r:embed="rId21"/>
                     <a:stretch>
                       <a:fillRect/>
                     </a:stretch>
@@ -12305,12 +13728,10 @@
       </w:r>
     </w:p>
     <w:p/>
-    <w:p/>
-    <w:p/>
-    <w:p/>
-    <w:p>
-      <w:bookmarkStart w:id="8" w:name="_GoBack"/>
-      <w:bookmarkEnd w:id="8"/>
+    <w:p>
+      <w:r>
+        <w:br w:type="page"/>
+      </w:r>
     </w:p>
     <w:p>
       <w:pPr>
@@ -12320,11 +13741,12 @@
           <w:numId w:val="4"/>
         </w:numPr>
       </w:pPr>
+      <w:bookmarkStart w:id="8" w:name="_Toc67833519"/>
       <w:r>
         <w:lastRenderedPageBreak/>
         <w:t>Questions annexes :</w:t>
       </w:r>
-      <w:bookmarkEnd w:id="7"/>
+      <w:bookmarkEnd w:id="8"/>
       <w:r>
         <w:t xml:space="preserve"> </w:t>
       </w:r>
@@ -12418,7 +13840,7 @@
               </wp:anchor>
             </w:drawing>
           </mc:Choice>
-          <mc:Fallback xmlns:w16se="http://schemas.microsoft.com/office/word/2015/wordml/symex" xmlns:w16="http://schemas.microsoft.com/office/word/2018/wordml" xmlns:w16cid="http://schemas.microsoft.com/office/word/2016/wordml/cid" xmlns:w16cex="http://schemas.microsoft.com/office/word/2018/wordml/cex" xmlns:am3d="http://schemas.microsoft.com/office/drawing/2017/model3d" xmlns:aink="http://schemas.microsoft.com/office/drawing/2016/ink" xmlns:cx8="http://schemas.microsoft.com/office/drawing/2016/5/14/chartex" xmlns:cx7="http://schemas.microsoft.com/office/drawing/2016/5/13/chartex" xmlns:cx6="http://schemas.microsoft.com/office/drawing/2016/5/12/chartex" xmlns:cx5="http://schemas.microsoft.com/office/drawing/2016/5/11/chartex" xmlns:cx4="http://schemas.microsoft.com/office/drawing/2016/5/10/chartex" xmlns:cx3="http://schemas.microsoft.com/office/drawing/2016/5/9/chartex" xmlns:cx2="http://schemas.microsoft.com/office/drawing/2015/10/21/chartex" xmlns:cx1="http://schemas.microsoft.com/office/drawing/2015/9/8/chartex" xmlns:cx="http://schemas.microsoft.com/office/drawing/2014/chartex">
+          <mc:Fallback>
             <w:pict>
               <v:rect w14:anchorId="3CC1FA58" id="Rectangle 8" o:spid="_x0000_s1026" style="position:absolute;margin-left:-14.05pt;margin-top:18pt;width:490.05pt;height:103.5pt;z-index:251658240;visibility:visible;mso-wrap-style:square;mso-width-percent:0;mso-wrap-distance-left:9pt;mso-wrap-distance-top:0;mso-wrap-distance-right:9pt;mso-wrap-distance-bottom:0;mso-position-horizontal:absolute;mso-position-horizontal-relative:text;mso-position-vertical:absolute;mso-position-vertical-relative:text;mso-width-percent:0;mso-width-relative:margin;v-text-anchor:middle" o:gfxdata="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" filled="f" strokecolor="red" strokeweight="6pt"/>
             </w:pict>
@@ -12471,7 +13893,49 @@
         <w:rPr>
           <w:rFonts w:ascii="Times New Roman" w:hAnsi="Times New Roman" w:cs="Times New Roman"/>
         </w:rPr>
-        <w:t>« Fonction call with no prior declaration » : Avec les fonctions __ mais on ne peut pas les changer.</w:t>
+        <w:t xml:space="preserve">« Fonction call </w:t>
+      </w:r>
+      <w:proofErr w:type="spellStart"/>
+      <w:r>
+        <w:rPr>
+          <w:rFonts w:ascii="Times New Roman" w:hAnsi="Times New Roman" w:cs="Times New Roman"/>
+        </w:rPr>
+        <w:t>with</w:t>
+      </w:r>
+      <w:proofErr w:type="spellEnd"/>
+      <w:r>
+        <w:rPr>
+          <w:rFonts w:ascii="Times New Roman" w:hAnsi="Times New Roman" w:cs="Times New Roman"/>
+        </w:rPr>
+        <w:t xml:space="preserve"> no </w:t>
+      </w:r>
+      <w:proofErr w:type="spellStart"/>
+      <w:r>
+        <w:rPr>
+          <w:rFonts w:ascii="Times New Roman" w:hAnsi="Times New Roman" w:cs="Times New Roman"/>
+        </w:rPr>
+        <w:t>prior</w:t>
+      </w:r>
+      <w:proofErr w:type="spellEnd"/>
+      <w:r>
+        <w:rPr>
+          <w:rFonts w:ascii="Times New Roman" w:hAnsi="Times New Roman" w:cs="Times New Roman"/>
+        </w:rPr>
+        <w:t xml:space="preserve"> </w:t>
+      </w:r>
+      <w:proofErr w:type="spellStart"/>
+      <w:r>
+        <w:rPr>
+          <w:rFonts w:ascii="Times New Roman" w:hAnsi="Times New Roman" w:cs="Times New Roman"/>
+        </w:rPr>
+        <w:t>declaration</w:t>
+      </w:r>
+      <w:proofErr w:type="spellEnd"/>
+      <w:r>
+        <w:rPr>
+          <w:rFonts w:ascii="Times New Roman" w:hAnsi="Times New Roman" w:cs="Times New Roman"/>
+        </w:rPr>
+        <w:t> » : Avec les fonctions __ mais on ne peut pas les changer.</w:t>
       </w:r>
     </w:p>
     <w:p>
@@ -12508,7 +13972,7 @@
     </w:p>
     <w:p/>
     <w:sectPr>
-      <w:footerReference w:type="default" r:id="rId18"/>
+      <w:footerReference w:type="default" r:id="rId22"/>
       <w:pgSz w:w="11906" w:h="16838"/>
       <w:pgMar w:top="1417" w:right="1417" w:bottom="1417" w:left="1417" w:header="708" w:footer="708" w:gutter="0"/>
       <w:pgBorders w:offsetFrom="page">
@@ -12525,7 +13989,7 @@
 </file>
 
 <file path=word/endnotes.xml><?xml version="1.0" encoding="utf-8"?>
-<w:endnotes xmlns:wpc="http://schemas.microsoft.com/office/word/2010/wordprocessingCanvas" xmlns:mc="http://schemas.openxmlformats.org/markup-compatibility/2006" xmlns:o="urn:schemas-microsoft-com:office:office" xmlns:r="http://schemas.openxmlformats.org/officeDocument/2006/relationships" xmlns:m="http://schemas.openxmlformats.org/officeDocument/2006/math" xmlns:v="urn:schemas-microsoft-com:vml" xmlns:wp14="http://schemas.microsoft.com/office/word/2010/wordprocessingDrawing" xmlns:wp="http://schemas.openxmlformats.org/drawingml/2006/wordprocessingDrawing" xmlns:w10="urn:schemas-microsoft-com:office:word" xmlns:w="http://schemas.openxmlformats.org/wordprocessingml/2006/main" xmlns:w14="http://schemas.microsoft.com/office/word/2010/wordml" xmlns:w15="http://schemas.microsoft.com/office/word/2012/wordml" xmlns:wpg="http://schemas.microsoft.com/office/word/2010/wordprocessingGroup" xmlns:wpi="http://schemas.microsoft.com/office/word/2010/wordprocessingInk" xmlns:wne="http://schemas.microsoft.com/office/word/2006/wordml" xmlns:wps="http://schemas.microsoft.com/office/word/2010/wordprocessingShape" mc:Ignorable="w14 w15 wp14">
+<w:endnotes xmlns:wpc="http://schemas.microsoft.com/office/word/2010/wordprocessingCanvas" xmlns:cx="http://schemas.microsoft.com/office/drawing/2014/chartex" xmlns:cx1="http://schemas.microsoft.com/office/drawing/2015/9/8/chartex" xmlns:cx2="http://schemas.microsoft.com/office/drawing/2015/10/21/chartex" xmlns:cx3="http://schemas.microsoft.com/office/drawing/2016/5/9/chartex" xmlns:cx4="http://schemas.microsoft.com/office/drawing/2016/5/10/chartex" xmlns:cx5="http://schemas.microsoft.com/office/drawing/2016/5/11/chartex" xmlns:cx6="http://schemas.microsoft.com/office/drawing/2016/5/12/chartex" xmlns:cx7="http://schemas.microsoft.com/office/drawing/2016/5/13/chartex" xmlns:cx8="http://schemas.microsoft.com/office/drawing/2016/5/14/chartex" xmlns:mc="http://schemas.openxmlformats.org/markup-compatibility/2006" xmlns:aink="http://schemas.microsoft.com/office/drawing/2016/ink" xmlns:am3d="http://schemas.microsoft.com/office/drawing/2017/model3d" xmlns:o="urn:schemas-microsoft-com:office:office" xmlns:r="http://schemas.openxmlformats.org/officeDocument/2006/relationships" xmlns:m="http://schemas.openxmlformats.org/officeDocument/2006/math" xmlns:v="urn:schemas-microsoft-com:vml" xmlns:wp14="http://schemas.microsoft.com/office/word/2010/wordprocessingDrawing" xmlns:wp="http://schemas.openxmlformats.org/drawingml/2006/wordprocessingDrawing" xmlns:w10="urn:schemas-microsoft-com:office:word" xmlns:w="http://schemas.openxmlformats.org/wordprocessingml/2006/main" xmlns:w14="http://schemas.microsoft.com/office/word/2010/wordml" xmlns:w15="http://schemas.microsoft.com/office/word/2012/wordml" xmlns:w16cex="http://schemas.microsoft.com/office/word/2018/wordml/cex" xmlns:w16cid="http://schemas.microsoft.com/office/word/2016/wordml/cid" xmlns:w16="http://schemas.microsoft.com/office/word/2018/wordml" xmlns:w16se="http://schemas.microsoft.com/office/word/2015/wordml/symex" xmlns:wpg="http://schemas.microsoft.com/office/word/2010/wordprocessingGroup" xmlns:wpi="http://schemas.microsoft.com/office/word/2010/wordprocessingInk" xmlns:wne="http://schemas.microsoft.com/office/word/2006/wordml" xmlns:wps="http://schemas.microsoft.com/office/word/2010/wordprocessingShape" mc:Ignorable="w14 w15 w16se w16cid w16 w16cex wp14">
   <w:endnote w:type="separator" w:id="-1">
     <w:p>
       <w:pPr>
@@ -12550,7 +14014,7 @@
 </file>
 
 <file path=word/footer1.xml><?xml version="1.0" encoding="utf-8"?>
-<w:ftr xmlns:wpc="http://schemas.microsoft.com/office/word/2010/wordprocessingCanvas" xmlns:mc="http://schemas.openxmlformats.org/markup-compatibility/2006" xmlns:o="urn:schemas-microsoft-com:office:office" xmlns:r="http://schemas.openxmlformats.org/officeDocument/2006/relationships" xmlns:m="http://schemas.openxmlformats.org/officeDocument/2006/math" xmlns:v="urn:schemas-microsoft-com:vml" xmlns:wp14="http://schemas.microsoft.com/office/word/2010/wordprocessingDrawing" xmlns:wp="http://schemas.openxmlformats.org/drawingml/2006/wordprocessingDrawing" xmlns:w10="urn:schemas-microsoft-com:office:word" xmlns:w="http://schemas.openxmlformats.org/wordprocessingml/2006/main" xmlns:w14="http://schemas.microsoft.com/office/word/2010/wordml" xmlns:w15="http://schemas.microsoft.com/office/word/2012/wordml" xmlns:wpg="http://schemas.microsoft.com/office/word/2010/wordprocessingGroup" xmlns:wpi="http://schemas.microsoft.com/office/word/2010/wordprocessingInk" xmlns:wne="http://schemas.microsoft.com/office/word/2006/wordml" xmlns:wps="http://schemas.microsoft.com/office/word/2010/wordprocessingShape" mc:Ignorable="w14 w15 wp14">
+<w:ftr xmlns:wpc="http://schemas.microsoft.com/office/word/2010/wordprocessingCanvas" xmlns:cx="http://schemas.microsoft.com/office/drawing/2014/chartex" xmlns:cx1="http://schemas.microsoft.com/office/drawing/2015/9/8/chartex" xmlns:cx2="http://schemas.microsoft.com/office/drawing/2015/10/21/chartex" xmlns:cx3="http://schemas.microsoft.com/office/drawing/2016/5/9/chartex" xmlns:cx4="http://schemas.microsoft.com/office/drawing/2016/5/10/chartex" xmlns:cx5="http://schemas.microsoft.com/office/drawing/2016/5/11/chartex" xmlns:cx6="http://schemas.microsoft.com/office/drawing/2016/5/12/chartex" xmlns:cx7="http://schemas.microsoft.com/office/drawing/2016/5/13/chartex" xmlns:cx8="http://schemas.microsoft.com/office/drawing/2016/5/14/chartex" xmlns:mc="http://schemas.openxmlformats.org/markup-compatibility/2006" xmlns:aink="http://schemas.microsoft.com/office/drawing/2016/ink" xmlns:am3d="http://schemas.microsoft.com/office/drawing/2017/model3d" xmlns:o="urn:schemas-microsoft-com:office:office" xmlns:r="http://schemas.openxmlformats.org/officeDocument/2006/relationships" xmlns:m="http://schemas.openxmlformats.org/officeDocument/2006/math" xmlns:v="urn:schemas-microsoft-com:vml" xmlns:wp14="http://schemas.microsoft.com/office/word/2010/wordprocessingDrawing" xmlns:wp="http://schemas.openxmlformats.org/drawingml/2006/wordprocessingDrawing" xmlns:w10="urn:schemas-microsoft-com:office:word" xmlns:w="http://schemas.openxmlformats.org/wordprocessingml/2006/main" xmlns:w14="http://schemas.microsoft.com/office/word/2010/wordml" xmlns:w15="http://schemas.microsoft.com/office/word/2012/wordml" xmlns:w16cex="http://schemas.microsoft.com/office/word/2018/wordml/cex" xmlns:w16cid="http://schemas.microsoft.com/office/word/2016/wordml/cid" xmlns:w16="http://schemas.microsoft.com/office/word/2018/wordml" xmlns:w16se="http://schemas.microsoft.com/office/word/2015/wordml/symex" xmlns:wpg="http://schemas.microsoft.com/office/word/2010/wordprocessingGroup" xmlns:wpi="http://schemas.microsoft.com/office/word/2010/wordprocessingInk" xmlns:wne="http://schemas.microsoft.com/office/word/2006/wordml" xmlns:wps="http://schemas.microsoft.com/office/word/2010/wordprocessingShape" mc:Ignorable="w14 w15 w16se w16cid w16 w16cex wp14">
   <w:sdt>
     <w:sdtPr>
       <w:id w:val="-2137796344"/>
@@ -12559,6 +14023,7 @@
         <w:docPartUnique/>
       </w:docPartObj>
     </w:sdtPr>
+    <w:sdtEndPr/>
     <w:sdtContent>
       <w:sdt>
         <w:sdtPr>
@@ -12568,6 +14033,7 @@
             <w:docPartUnique/>
           </w:docPartObj>
         </w:sdtPr>
+        <w:sdtEndPr/>
         <w:sdtContent>
           <w:p>
             <w:pPr>
@@ -12678,7 +14144,7 @@
 </file>
 
 <file path=word/footnotes.xml><?xml version="1.0" encoding="utf-8"?>
-<w:footnotes xmlns:wpc="http://schemas.microsoft.com/office/word/2010/wordprocessingCanvas" xmlns:mc="http://schemas.openxmlformats.org/markup-compatibility/2006" xmlns:o="urn:schemas-microsoft-com:office:office" xmlns:r="http://schemas.openxmlformats.org/officeDocument/2006/relationships" xmlns:m="http://schemas.openxmlformats.org/officeDocument/2006/math" xmlns:v="urn:schemas-microsoft-com:vml" xmlns:wp14="http://schemas.microsoft.com/office/word/2010/wordprocessingDrawing" xmlns:wp="http://schemas.openxmlformats.org/drawingml/2006/wordprocessingDrawing" xmlns:w10="urn:schemas-microsoft-com:office:word" xmlns:w="http://schemas.openxmlformats.org/wordprocessingml/2006/main" xmlns:w14="http://schemas.microsoft.com/office/word/2010/wordml" xmlns:w15="http://schemas.microsoft.com/office/word/2012/wordml" xmlns:wpg="http://schemas.microsoft.com/office/word/2010/wordprocessingGroup" xmlns:wpi="http://schemas.microsoft.com/office/word/2010/wordprocessingInk" xmlns:wne="http://schemas.microsoft.com/office/word/2006/wordml" xmlns:wps="http://schemas.microsoft.com/office/word/2010/wordprocessingShape" mc:Ignorable="w14 w15 wp14">
+<w:footnotes xmlns:wpc="http://schemas.microsoft.com/office/word/2010/wordprocessingCanvas" xmlns:cx="http://schemas.microsoft.com/office/drawing/2014/chartex" xmlns:cx1="http://schemas.microsoft.com/office/drawing/2015/9/8/chartex" xmlns:cx2="http://schemas.microsoft.com/office/drawing/2015/10/21/chartex" xmlns:cx3="http://schemas.microsoft.com/office/drawing/2016/5/9/chartex" xmlns:cx4="http://schemas.microsoft.com/office/drawing/2016/5/10/chartex" xmlns:cx5="http://schemas.microsoft.com/office/drawing/2016/5/11/chartex" xmlns:cx6="http://schemas.microsoft.com/office/drawing/2016/5/12/chartex" xmlns:cx7="http://schemas.microsoft.com/office/drawing/2016/5/13/chartex" xmlns:cx8="http://schemas.microsoft.com/office/drawing/2016/5/14/chartex" xmlns:mc="http://schemas.openxmlformats.org/markup-compatibility/2006" xmlns:aink="http://schemas.microsoft.com/office/drawing/2016/ink" xmlns:am3d="http://schemas.microsoft.com/office/drawing/2017/model3d" xmlns:o="urn:schemas-microsoft-com:office:office" xmlns:r="http://schemas.openxmlformats.org/officeDocument/2006/relationships" xmlns:m="http://schemas.openxmlformats.org/officeDocument/2006/math" xmlns:v="urn:schemas-microsoft-com:vml" xmlns:wp14="http://schemas.microsoft.com/office/word/2010/wordprocessingDrawing" xmlns:wp="http://schemas.openxmlformats.org/drawingml/2006/wordprocessingDrawing" xmlns:w10="urn:schemas-microsoft-com:office:word" xmlns:w="http://schemas.openxmlformats.org/wordprocessingml/2006/main" xmlns:w14="http://schemas.microsoft.com/office/word/2010/wordml" xmlns:w15="http://schemas.microsoft.com/office/word/2012/wordml" xmlns:w16cex="http://schemas.microsoft.com/office/word/2018/wordml/cex" xmlns:w16cid="http://schemas.microsoft.com/office/word/2016/wordml/cid" xmlns:w16="http://schemas.microsoft.com/office/word/2018/wordml" xmlns:w16se="http://schemas.microsoft.com/office/word/2015/wordml/symex" xmlns:wpg="http://schemas.microsoft.com/office/word/2010/wordprocessingGroup" xmlns:wpi="http://schemas.microsoft.com/office/word/2010/wordprocessingInk" xmlns:wne="http://schemas.microsoft.com/office/word/2006/wordml" xmlns:wps="http://schemas.microsoft.com/office/word/2010/wordprocessingShape" mc:Ignorable="w14 w15 w16se w16cid w16 w16cex wp14">
   <w:footnote w:type="separator" w:id="-1">
     <w:p>
       <w:pPr>
@@ -12703,7 +14169,7 @@
 </file>
 
 <file path=word/numbering.xml><?xml version="1.0" encoding="utf-8"?>
-<w:numbering xmlns:wpc="http://schemas.microsoft.com/office/word/2010/wordprocessingCanvas" xmlns:mc="http://schemas.openxmlformats.org/markup-compatibility/2006" xmlns:o="urn:schemas-microsoft-com:office:office" xmlns:r="http://schemas.openxmlformats.org/officeDocument/2006/relationships" xmlns:m="http://schemas.openxmlformats.org/officeDocument/2006/math" xmlns:v="urn:schemas-microsoft-com:vml" xmlns:wp14="http://schemas.microsoft.com/office/word/2010/wordprocessingDrawing" xmlns:wp="http://schemas.openxmlformats.org/drawingml/2006/wordprocessingDrawing" xmlns:w10="urn:schemas-microsoft-com:office:word" xmlns:w="http://schemas.openxmlformats.org/wordprocessingml/2006/main" xmlns:w14="http://schemas.microsoft.com/office/word/2010/wordml" xmlns:w15="http://schemas.microsoft.com/office/word/2012/wordml" xmlns:wpg="http://schemas.microsoft.com/office/word/2010/wordprocessingGroup" xmlns:wpi="http://schemas.microsoft.com/office/word/2010/wordprocessingInk" xmlns:wne="http://schemas.microsoft.com/office/word/2006/wordml" xmlns:wps="http://schemas.microsoft.com/office/word/2010/wordprocessingShape" mc:Ignorable="w14 w15 wp14">
+<w:numbering xmlns:wpc="http://schemas.microsoft.com/office/word/2010/wordprocessingCanvas" xmlns:cx="http://schemas.microsoft.com/office/drawing/2014/chartex" xmlns:cx1="http://schemas.microsoft.com/office/drawing/2015/9/8/chartex" xmlns:cx2="http://schemas.microsoft.com/office/drawing/2015/10/21/chartex" xmlns:cx3="http://schemas.microsoft.com/office/drawing/2016/5/9/chartex" xmlns:cx4="http://schemas.microsoft.com/office/drawing/2016/5/10/chartex" xmlns:cx5="http://schemas.microsoft.com/office/drawing/2016/5/11/chartex" xmlns:cx6="http://schemas.microsoft.com/office/drawing/2016/5/12/chartex" xmlns:cx7="http://schemas.microsoft.com/office/drawing/2016/5/13/chartex" xmlns:cx8="http://schemas.microsoft.com/office/drawing/2016/5/14/chartex" xmlns:mc="http://schemas.openxmlformats.org/markup-compatibility/2006" xmlns:aink="http://schemas.microsoft.com/office/drawing/2016/ink" xmlns:am3d="http://schemas.microsoft.com/office/drawing/2017/model3d" xmlns:o="urn:schemas-microsoft-com:office:office" xmlns:r="http://schemas.openxmlformats.org/officeDocument/2006/relationships" xmlns:m="http://schemas.openxmlformats.org/officeDocument/2006/math" xmlns:v="urn:schemas-microsoft-com:vml" xmlns:wp14="http://schemas.microsoft.com/office/word/2010/wordprocessingDrawing" xmlns:wp="http://schemas.openxmlformats.org/drawingml/2006/wordprocessingDrawing" xmlns:w10="urn:schemas-microsoft-com:office:word" xmlns:w="http://schemas.openxmlformats.org/wordprocessingml/2006/main" xmlns:w14="http://schemas.microsoft.com/office/word/2010/wordml" xmlns:w15="http://schemas.microsoft.com/office/word/2012/wordml" xmlns:w16cex="http://schemas.microsoft.com/office/word/2018/wordml/cex" xmlns:w16cid="http://schemas.microsoft.com/office/word/2016/wordml/cid" xmlns:w16="http://schemas.microsoft.com/office/word/2018/wordml" xmlns:w16se="http://schemas.microsoft.com/office/word/2015/wordml/symex" xmlns:wpg="http://schemas.microsoft.com/office/word/2010/wordprocessingGroup" xmlns:wpi="http://schemas.microsoft.com/office/word/2010/wordprocessingInk" xmlns:wne="http://schemas.microsoft.com/office/word/2006/wordml" xmlns:wps="http://schemas.microsoft.com/office/word/2010/wordprocessingShape" mc:Ignorable="w14 w15 w16se w16cid w16 w16cex wp14">
   <w:abstractNum w:abstractNumId="0" w15:restartNumberingAfterBreak="0">
     <w:nsid w:val="12E930B0"/>
     <w:multiLevelType w:val="hybridMultilevel"/>
@@ -13284,7 +14750,7 @@
 </file>
 
 <file path=word/styles.xml><?xml version="1.0" encoding="utf-8"?>
-<w:styles xmlns:mc="http://schemas.openxmlformats.org/markup-compatibility/2006" xmlns:r="http://schemas.openxmlformats.org/officeDocument/2006/relationships" xmlns:w="http://schemas.openxmlformats.org/wordprocessingml/2006/main" xmlns:w14="http://schemas.microsoft.com/office/word/2010/wordml" xmlns:w15="http://schemas.microsoft.com/office/word/2012/wordml" mc:Ignorable="w14 w15">
+<w:styles xmlns:mc="http://schemas.openxmlformats.org/markup-compatibility/2006" xmlns:r="http://schemas.openxmlformats.org/officeDocument/2006/relationships" xmlns:w="http://schemas.openxmlformats.org/wordprocessingml/2006/main" xmlns:w14="http://schemas.microsoft.com/office/word/2010/wordml" xmlns:w15="http://schemas.microsoft.com/office/word/2012/wordml" xmlns:w16cex="http://schemas.microsoft.com/office/word/2018/wordml/cex" xmlns:w16cid="http://schemas.microsoft.com/office/word/2016/wordml/cid" xmlns:w16="http://schemas.microsoft.com/office/word/2018/wordml" xmlns:w16se="http://schemas.microsoft.com/office/word/2015/wordml/symex" mc:Ignorable="w14 w15 w16se w16cid w16 w16cex">
   <w:docDefaults>
     <w:rPrDefault>
       <w:rPr>
@@ -13300,7 +14766,7 @@
       </w:pPr>
     </w:pPrDefault>
   </w:docDefaults>
-  <w:latentStyles w:defLockedState="0" w:defUIPriority="99" w:defSemiHidden="0" w:defUnhideWhenUsed="0" w:defQFormat="0" w:count="371">
+  <w:latentStyles w:defLockedState="0" w:defUIPriority="99" w:defSemiHidden="0" w:defUnhideWhenUsed="0" w:defQFormat="0" w:count="376">
     <w:lsdException w:name="Normal" w:uiPriority="0" w:qFormat="1"/>
     <w:lsdException w:name="heading 1" w:uiPriority="9" w:qFormat="1"/>
     <w:lsdException w:name="heading 2" w:semiHidden="1" w:uiPriority="9" w:unhideWhenUsed="1" w:qFormat="1"/>
@@ -13672,6 +15138,11 @@
     <w:lsdException w:name="List Table 5 Dark Accent 6" w:uiPriority="50"/>
     <w:lsdException w:name="List Table 6 Colorful Accent 6" w:uiPriority="51"/>
     <w:lsdException w:name="List Table 7 Colorful Accent 6" w:uiPriority="52"/>
+    <w:lsdException w:name="Mention" w:semiHidden="1" w:unhideWhenUsed="1"/>
+    <w:lsdException w:name="Smart Hyperlink" w:semiHidden="1" w:unhideWhenUsed="1"/>
+    <w:lsdException w:name="Hashtag" w:semiHidden="1" w:unhideWhenUsed="1"/>
+    <w:lsdException w:name="Unresolved Mention" w:semiHidden="1" w:unhideWhenUsed="1"/>
+    <w:lsdException w:name="Smart Link" w:semiHidden="1" w:unhideWhenUsed="1"/>
   </w:latentStyles>
   <w:style w:type="paragraph" w:default="1" w:styleId="Normal">
     <w:name w:val="Normal"/>

</xml_diff>

<commit_message>
Modifications LDRA et tests unitaires
</commit_message>
<xml_diff>
--- a/Documents_Datasheets/CahierDesCharges.docx
+++ b/Documents_Datasheets/CahierDesCharges.docx
@@ -4961,7 +4961,7 @@
                                 <a14:useLocalDpi xmlns:a14="http://schemas.microsoft.com/office/drawing/2010/main" val="0"/>
                               </a:ext>
                               <a:ext uri="{96DAC541-7B7A-43D3-8B79-37D633B846F1}">
-                                <asvg:svgBlip xmlns:asvg="http://schemas.microsoft.com/office/drawing/2016/SVG/main" xmlns:w16se="http://schemas.microsoft.com/office/word/2015/wordml/symex" xmlns:w16="http://schemas.microsoft.com/office/word/2018/wordml" xmlns:w16cid="http://schemas.microsoft.com/office/word/2016/wordml/cid" xmlns:w16cex="http://schemas.microsoft.com/office/word/2018/wordml/cex" xmlns:w="http://schemas.openxmlformats.org/wordprocessingml/2006/main" xmlns:w10="urn:schemas-microsoft-com:office:word" xmlns:v="urn:schemas-microsoft-com:vml" xmlns:o="urn:schemas-microsoft-com:office:office" xmlns:am3d="http://schemas.microsoft.com/office/drawing/2017/model3d" xmlns:aink="http://schemas.microsoft.com/office/drawing/2016/ink" xmlns:cx8="http://schemas.microsoft.com/office/drawing/2016/5/14/chartex" xmlns:cx7="http://schemas.microsoft.com/office/drawing/2016/5/13/chartex" xmlns:cx6="http://schemas.microsoft.com/office/drawing/2016/5/12/chartex" xmlns:cx5="http://schemas.microsoft.com/office/drawing/2016/5/11/chartex" xmlns:cx4="http://schemas.microsoft.com/office/drawing/2016/5/10/chartex" xmlns:cx3="http://schemas.microsoft.com/office/drawing/2016/5/9/chartex" xmlns:cx2="http://schemas.microsoft.com/office/drawing/2015/10/21/chartex" xmlns:cx1="http://schemas.microsoft.com/office/drawing/2015/9/8/chartex" xmlns:cx="http://schemas.microsoft.com/office/drawing/2014/chartex" xmlns="" r:embed="rId10"/>
+                                <asvg:svgBlip xmlns="" xmlns:cx="http://schemas.microsoft.com/office/drawing/2014/chartex" xmlns:cx1="http://schemas.microsoft.com/office/drawing/2015/9/8/chartex" xmlns:cx2="http://schemas.microsoft.com/office/drawing/2015/10/21/chartex" xmlns:cx3="http://schemas.microsoft.com/office/drawing/2016/5/9/chartex" xmlns:cx4="http://schemas.microsoft.com/office/drawing/2016/5/10/chartex" xmlns:cx5="http://schemas.microsoft.com/office/drawing/2016/5/11/chartex" xmlns:cx6="http://schemas.microsoft.com/office/drawing/2016/5/12/chartex" xmlns:cx7="http://schemas.microsoft.com/office/drawing/2016/5/13/chartex" xmlns:cx8="http://schemas.microsoft.com/office/drawing/2016/5/14/chartex" xmlns:aink="http://schemas.microsoft.com/office/drawing/2016/ink" xmlns:am3d="http://schemas.microsoft.com/office/drawing/2017/model3d" xmlns:o="urn:schemas-microsoft-com:office:office" xmlns:v="urn:schemas-microsoft-com:vml" xmlns:w10="urn:schemas-microsoft-com:office:word" xmlns:w="http://schemas.openxmlformats.org/wordprocessingml/2006/main" xmlns:w16cex="http://schemas.microsoft.com/office/word/2018/wordml/cex" xmlns:w16cid="http://schemas.microsoft.com/office/word/2016/wordml/cid" xmlns:w16="http://schemas.microsoft.com/office/word/2018/wordml" xmlns:w16se="http://schemas.microsoft.com/office/word/2015/wordml/symex" xmlns:asvg="http://schemas.microsoft.com/office/drawing/2016/SVG/main" r:embed="rId10"/>
                               </a:ext>
                             </a:extLst>
                           </a:blip>
@@ -5078,7 +5078,7 @@
                                 <a14:useLocalDpi xmlns:a14="http://schemas.microsoft.com/office/drawing/2010/main" val="0"/>
                               </a:ext>
                               <a:ext uri="{96DAC541-7B7A-43D3-8B79-37D633B846F1}">
-                                <asvg:svgBlip xmlns:asvg="http://schemas.microsoft.com/office/drawing/2016/SVG/main" xmlns:w16se="http://schemas.microsoft.com/office/word/2015/wordml/symex" xmlns:w16="http://schemas.microsoft.com/office/word/2018/wordml" xmlns:w16cid="http://schemas.microsoft.com/office/word/2016/wordml/cid" xmlns:w16cex="http://schemas.microsoft.com/office/word/2018/wordml/cex" xmlns:w="http://schemas.openxmlformats.org/wordprocessingml/2006/main" xmlns:w10="urn:schemas-microsoft-com:office:word" xmlns:v="urn:schemas-microsoft-com:vml" xmlns:o="urn:schemas-microsoft-com:office:office" xmlns:am3d="http://schemas.microsoft.com/office/drawing/2017/model3d" xmlns:aink="http://schemas.microsoft.com/office/drawing/2016/ink" xmlns:cx8="http://schemas.microsoft.com/office/drawing/2016/5/14/chartex" xmlns:cx7="http://schemas.microsoft.com/office/drawing/2016/5/13/chartex" xmlns:cx6="http://schemas.microsoft.com/office/drawing/2016/5/12/chartex" xmlns:cx5="http://schemas.microsoft.com/office/drawing/2016/5/11/chartex" xmlns:cx4="http://schemas.microsoft.com/office/drawing/2016/5/10/chartex" xmlns:cx3="http://schemas.microsoft.com/office/drawing/2016/5/9/chartex" xmlns:cx2="http://schemas.microsoft.com/office/drawing/2015/10/21/chartex" xmlns:cx1="http://schemas.microsoft.com/office/drawing/2015/9/8/chartex" xmlns:cx="http://schemas.microsoft.com/office/drawing/2014/chartex" xmlns="" r:embed="rId10"/>
+                                <asvg:svgBlip xmlns="" xmlns:cx="http://schemas.microsoft.com/office/drawing/2014/chartex" xmlns:cx1="http://schemas.microsoft.com/office/drawing/2015/9/8/chartex" xmlns:cx2="http://schemas.microsoft.com/office/drawing/2015/10/21/chartex" xmlns:cx3="http://schemas.microsoft.com/office/drawing/2016/5/9/chartex" xmlns:cx4="http://schemas.microsoft.com/office/drawing/2016/5/10/chartex" xmlns:cx5="http://schemas.microsoft.com/office/drawing/2016/5/11/chartex" xmlns:cx6="http://schemas.microsoft.com/office/drawing/2016/5/12/chartex" xmlns:cx7="http://schemas.microsoft.com/office/drawing/2016/5/13/chartex" xmlns:cx8="http://schemas.microsoft.com/office/drawing/2016/5/14/chartex" xmlns:aink="http://schemas.microsoft.com/office/drawing/2016/ink" xmlns:am3d="http://schemas.microsoft.com/office/drawing/2017/model3d" xmlns:o="urn:schemas-microsoft-com:office:office" xmlns:v="urn:schemas-microsoft-com:vml" xmlns:w10="urn:schemas-microsoft-com:office:word" xmlns:w="http://schemas.openxmlformats.org/wordprocessingml/2006/main" xmlns:w16cex="http://schemas.microsoft.com/office/word/2018/wordml/cex" xmlns:w16cid="http://schemas.microsoft.com/office/word/2016/wordml/cid" xmlns:w16="http://schemas.microsoft.com/office/word/2018/wordml" xmlns:w16se="http://schemas.microsoft.com/office/word/2015/wordml/symex" xmlns:asvg="http://schemas.microsoft.com/office/drawing/2016/SVG/main" r:embed="rId10"/>
                               </a:ext>
                             </a:extLst>
                           </a:blip>
@@ -5198,7 +5198,7 @@
                                 <a14:useLocalDpi xmlns:a14="http://schemas.microsoft.com/office/drawing/2010/main" val="0"/>
                               </a:ext>
                               <a:ext uri="{96DAC541-7B7A-43D3-8B79-37D633B846F1}">
-                                <asvg:svgBlip xmlns:asvg="http://schemas.microsoft.com/office/drawing/2016/SVG/main" xmlns:w16se="http://schemas.microsoft.com/office/word/2015/wordml/symex" xmlns:w16="http://schemas.microsoft.com/office/word/2018/wordml" xmlns:w16cid="http://schemas.microsoft.com/office/word/2016/wordml/cid" xmlns:w16cex="http://schemas.microsoft.com/office/word/2018/wordml/cex" xmlns:w="http://schemas.openxmlformats.org/wordprocessingml/2006/main" xmlns:w10="urn:schemas-microsoft-com:office:word" xmlns:v="urn:schemas-microsoft-com:vml" xmlns:o="urn:schemas-microsoft-com:office:office" xmlns:am3d="http://schemas.microsoft.com/office/drawing/2017/model3d" xmlns:aink="http://schemas.microsoft.com/office/drawing/2016/ink" xmlns:cx8="http://schemas.microsoft.com/office/drawing/2016/5/14/chartex" xmlns:cx7="http://schemas.microsoft.com/office/drawing/2016/5/13/chartex" xmlns:cx6="http://schemas.microsoft.com/office/drawing/2016/5/12/chartex" xmlns:cx5="http://schemas.microsoft.com/office/drawing/2016/5/11/chartex" xmlns:cx4="http://schemas.microsoft.com/office/drawing/2016/5/10/chartex" xmlns:cx3="http://schemas.microsoft.com/office/drawing/2016/5/9/chartex" xmlns:cx2="http://schemas.microsoft.com/office/drawing/2015/10/21/chartex" xmlns:cx1="http://schemas.microsoft.com/office/drawing/2015/9/8/chartex" xmlns:cx="http://schemas.microsoft.com/office/drawing/2014/chartex" xmlns="" r:embed="rId10"/>
+                                <asvg:svgBlip xmlns="" xmlns:cx="http://schemas.microsoft.com/office/drawing/2014/chartex" xmlns:cx1="http://schemas.microsoft.com/office/drawing/2015/9/8/chartex" xmlns:cx2="http://schemas.microsoft.com/office/drawing/2015/10/21/chartex" xmlns:cx3="http://schemas.microsoft.com/office/drawing/2016/5/9/chartex" xmlns:cx4="http://schemas.microsoft.com/office/drawing/2016/5/10/chartex" xmlns:cx5="http://schemas.microsoft.com/office/drawing/2016/5/11/chartex" xmlns:cx6="http://schemas.microsoft.com/office/drawing/2016/5/12/chartex" xmlns:cx7="http://schemas.microsoft.com/office/drawing/2016/5/13/chartex" xmlns:cx8="http://schemas.microsoft.com/office/drawing/2016/5/14/chartex" xmlns:aink="http://schemas.microsoft.com/office/drawing/2016/ink" xmlns:am3d="http://schemas.microsoft.com/office/drawing/2017/model3d" xmlns:o="urn:schemas-microsoft-com:office:office" xmlns:v="urn:schemas-microsoft-com:vml" xmlns:w10="urn:schemas-microsoft-com:office:word" xmlns:w="http://schemas.openxmlformats.org/wordprocessingml/2006/main" xmlns:w16cex="http://schemas.microsoft.com/office/word/2018/wordml/cex" xmlns:w16cid="http://schemas.microsoft.com/office/word/2016/wordml/cid" xmlns:w16="http://schemas.microsoft.com/office/word/2018/wordml" xmlns:w16se="http://schemas.microsoft.com/office/word/2015/wordml/symex" xmlns:asvg="http://schemas.microsoft.com/office/drawing/2016/SVG/main" r:embed="rId10"/>
                               </a:ext>
                             </a:extLst>
                           </a:blip>
@@ -5507,7 +5507,7 @@
                                 <a14:useLocalDpi xmlns:a14="http://schemas.microsoft.com/office/drawing/2010/main" val="0"/>
                               </a:ext>
                               <a:ext uri="{96DAC541-7B7A-43D3-8B79-37D633B846F1}">
-                                <asvg:svgBlip xmlns:asvg="http://schemas.microsoft.com/office/drawing/2016/SVG/main" xmlns:w16se="http://schemas.microsoft.com/office/word/2015/wordml/symex" xmlns:w16="http://schemas.microsoft.com/office/word/2018/wordml" xmlns:w16cid="http://schemas.microsoft.com/office/word/2016/wordml/cid" xmlns:w16cex="http://schemas.microsoft.com/office/word/2018/wordml/cex" xmlns:w="http://schemas.openxmlformats.org/wordprocessingml/2006/main" xmlns:w10="urn:schemas-microsoft-com:office:word" xmlns:v="urn:schemas-microsoft-com:vml" xmlns:o="urn:schemas-microsoft-com:office:office" xmlns:am3d="http://schemas.microsoft.com/office/drawing/2017/model3d" xmlns:aink="http://schemas.microsoft.com/office/drawing/2016/ink" xmlns:cx8="http://schemas.microsoft.com/office/drawing/2016/5/14/chartex" xmlns:cx7="http://schemas.microsoft.com/office/drawing/2016/5/13/chartex" xmlns:cx6="http://schemas.microsoft.com/office/drawing/2016/5/12/chartex" xmlns:cx5="http://schemas.microsoft.com/office/drawing/2016/5/11/chartex" xmlns:cx4="http://schemas.microsoft.com/office/drawing/2016/5/10/chartex" xmlns:cx3="http://schemas.microsoft.com/office/drawing/2016/5/9/chartex" xmlns:cx2="http://schemas.microsoft.com/office/drawing/2015/10/21/chartex" xmlns:cx1="http://schemas.microsoft.com/office/drawing/2015/9/8/chartex" xmlns:cx="http://schemas.microsoft.com/office/drawing/2014/chartex" xmlns="" r:embed="rId10"/>
+                                <asvg:svgBlip xmlns="" xmlns:cx="http://schemas.microsoft.com/office/drawing/2014/chartex" xmlns:cx1="http://schemas.microsoft.com/office/drawing/2015/9/8/chartex" xmlns:cx2="http://schemas.microsoft.com/office/drawing/2015/10/21/chartex" xmlns:cx3="http://schemas.microsoft.com/office/drawing/2016/5/9/chartex" xmlns:cx4="http://schemas.microsoft.com/office/drawing/2016/5/10/chartex" xmlns:cx5="http://schemas.microsoft.com/office/drawing/2016/5/11/chartex" xmlns:cx6="http://schemas.microsoft.com/office/drawing/2016/5/12/chartex" xmlns:cx7="http://schemas.microsoft.com/office/drawing/2016/5/13/chartex" xmlns:cx8="http://schemas.microsoft.com/office/drawing/2016/5/14/chartex" xmlns:aink="http://schemas.microsoft.com/office/drawing/2016/ink" xmlns:am3d="http://schemas.microsoft.com/office/drawing/2017/model3d" xmlns:o="urn:schemas-microsoft-com:office:office" xmlns:v="urn:schemas-microsoft-com:vml" xmlns:w10="urn:schemas-microsoft-com:office:word" xmlns:w="http://schemas.openxmlformats.org/wordprocessingml/2006/main" xmlns:w16cex="http://schemas.microsoft.com/office/word/2018/wordml/cex" xmlns:w16cid="http://schemas.microsoft.com/office/word/2016/wordml/cid" xmlns:w16="http://schemas.microsoft.com/office/word/2018/wordml" xmlns:w16se="http://schemas.microsoft.com/office/word/2015/wordml/symex" xmlns:asvg="http://schemas.microsoft.com/office/drawing/2016/SVG/main" r:embed="rId10"/>
                               </a:ext>
                             </a:extLst>
                           </a:blip>
@@ -5624,7 +5624,7 @@
                                 <a14:useLocalDpi xmlns:a14="http://schemas.microsoft.com/office/drawing/2010/main" val="0"/>
                               </a:ext>
                               <a:ext uri="{96DAC541-7B7A-43D3-8B79-37D633B846F1}">
-                                <asvg:svgBlip xmlns:asvg="http://schemas.microsoft.com/office/drawing/2016/SVG/main" xmlns:w16se="http://schemas.microsoft.com/office/word/2015/wordml/symex" xmlns:w16="http://schemas.microsoft.com/office/word/2018/wordml" xmlns:w16cid="http://schemas.microsoft.com/office/word/2016/wordml/cid" xmlns:w16cex="http://schemas.microsoft.com/office/word/2018/wordml/cex" xmlns:w="http://schemas.openxmlformats.org/wordprocessingml/2006/main" xmlns:w10="urn:schemas-microsoft-com:office:word" xmlns:v="urn:schemas-microsoft-com:vml" xmlns:o="urn:schemas-microsoft-com:office:office" xmlns:am3d="http://schemas.microsoft.com/office/drawing/2017/model3d" xmlns:aink="http://schemas.microsoft.com/office/drawing/2016/ink" xmlns:cx8="http://schemas.microsoft.com/office/drawing/2016/5/14/chartex" xmlns:cx7="http://schemas.microsoft.com/office/drawing/2016/5/13/chartex" xmlns:cx6="http://schemas.microsoft.com/office/drawing/2016/5/12/chartex" xmlns:cx5="http://schemas.microsoft.com/office/drawing/2016/5/11/chartex" xmlns:cx4="http://schemas.microsoft.com/office/drawing/2016/5/10/chartex" xmlns:cx3="http://schemas.microsoft.com/office/drawing/2016/5/9/chartex" xmlns:cx2="http://schemas.microsoft.com/office/drawing/2015/10/21/chartex" xmlns:cx1="http://schemas.microsoft.com/office/drawing/2015/9/8/chartex" xmlns:cx="http://schemas.microsoft.com/office/drawing/2014/chartex" xmlns="" r:embed="rId10"/>
+                                <asvg:svgBlip xmlns="" xmlns:cx="http://schemas.microsoft.com/office/drawing/2014/chartex" xmlns:cx1="http://schemas.microsoft.com/office/drawing/2015/9/8/chartex" xmlns:cx2="http://schemas.microsoft.com/office/drawing/2015/10/21/chartex" xmlns:cx3="http://schemas.microsoft.com/office/drawing/2016/5/9/chartex" xmlns:cx4="http://schemas.microsoft.com/office/drawing/2016/5/10/chartex" xmlns:cx5="http://schemas.microsoft.com/office/drawing/2016/5/11/chartex" xmlns:cx6="http://schemas.microsoft.com/office/drawing/2016/5/12/chartex" xmlns:cx7="http://schemas.microsoft.com/office/drawing/2016/5/13/chartex" xmlns:cx8="http://schemas.microsoft.com/office/drawing/2016/5/14/chartex" xmlns:aink="http://schemas.microsoft.com/office/drawing/2016/ink" xmlns:am3d="http://schemas.microsoft.com/office/drawing/2017/model3d" xmlns:o="urn:schemas-microsoft-com:office:office" xmlns:v="urn:schemas-microsoft-com:vml" xmlns:w10="urn:schemas-microsoft-com:office:word" xmlns:w="http://schemas.openxmlformats.org/wordprocessingml/2006/main" xmlns:w16cex="http://schemas.microsoft.com/office/word/2018/wordml/cex" xmlns:w16cid="http://schemas.microsoft.com/office/word/2016/wordml/cid" xmlns:w16="http://schemas.microsoft.com/office/word/2018/wordml" xmlns:w16se="http://schemas.microsoft.com/office/word/2015/wordml/symex" xmlns:asvg="http://schemas.microsoft.com/office/drawing/2016/SVG/main" r:embed="rId10"/>
                               </a:ext>
                             </a:extLst>
                           </a:blip>
@@ -5745,7 +5745,7 @@
                                 <a14:useLocalDpi xmlns:a14="http://schemas.microsoft.com/office/drawing/2010/main" val="0"/>
                               </a:ext>
                               <a:ext uri="{96DAC541-7B7A-43D3-8B79-37D633B846F1}">
-                                <asvg:svgBlip xmlns:asvg="http://schemas.microsoft.com/office/drawing/2016/SVG/main" xmlns:w16se="http://schemas.microsoft.com/office/word/2015/wordml/symex" xmlns:w16="http://schemas.microsoft.com/office/word/2018/wordml" xmlns:w16cid="http://schemas.microsoft.com/office/word/2016/wordml/cid" xmlns:w16cex="http://schemas.microsoft.com/office/word/2018/wordml/cex" xmlns:w="http://schemas.openxmlformats.org/wordprocessingml/2006/main" xmlns:w10="urn:schemas-microsoft-com:office:word" xmlns:v="urn:schemas-microsoft-com:vml" xmlns:o="urn:schemas-microsoft-com:office:office" xmlns:am3d="http://schemas.microsoft.com/office/drawing/2017/model3d" xmlns:aink="http://schemas.microsoft.com/office/drawing/2016/ink" xmlns:cx8="http://schemas.microsoft.com/office/drawing/2016/5/14/chartex" xmlns:cx7="http://schemas.microsoft.com/office/drawing/2016/5/13/chartex" xmlns:cx6="http://schemas.microsoft.com/office/drawing/2016/5/12/chartex" xmlns:cx5="http://schemas.microsoft.com/office/drawing/2016/5/11/chartex" xmlns:cx4="http://schemas.microsoft.com/office/drawing/2016/5/10/chartex" xmlns:cx3="http://schemas.microsoft.com/office/drawing/2016/5/9/chartex" xmlns:cx2="http://schemas.microsoft.com/office/drawing/2015/10/21/chartex" xmlns:cx1="http://schemas.microsoft.com/office/drawing/2015/9/8/chartex" xmlns:cx="http://schemas.microsoft.com/office/drawing/2014/chartex" xmlns="" r:embed="rId10"/>
+                                <asvg:svgBlip xmlns="" xmlns:cx="http://schemas.microsoft.com/office/drawing/2014/chartex" xmlns:cx1="http://schemas.microsoft.com/office/drawing/2015/9/8/chartex" xmlns:cx2="http://schemas.microsoft.com/office/drawing/2015/10/21/chartex" xmlns:cx3="http://schemas.microsoft.com/office/drawing/2016/5/9/chartex" xmlns:cx4="http://schemas.microsoft.com/office/drawing/2016/5/10/chartex" xmlns:cx5="http://schemas.microsoft.com/office/drawing/2016/5/11/chartex" xmlns:cx6="http://schemas.microsoft.com/office/drawing/2016/5/12/chartex" xmlns:cx7="http://schemas.microsoft.com/office/drawing/2016/5/13/chartex" xmlns:cx8="http://schemas.microsoft.com/office/drawing/2016/5/14/chartex" xmlns:aink="http://schemas.microsoft.com/office/drawing/2016/ink" xmlns:am3d="http://schemas.microsoft.com/office/drawing/2017/model3d" xmlns:o="urn:schemas-microsoft-com:office:office" xmlns:v="urn:schemas-microsoft-com:vml" xmlns:w10="urn:schemas-microsoft-com:office:word" xmlns:w="http://schemas.openxmlformats.org/wordprocessingml/2006/main" xmlns:w16cex="http://schemas.microsoft.com/office/word/2018/wordml/cex" xmlns:w16cid="http://schemas.microsoft.com/office/word/2016/wordml/cid" xmlns:w16="http://schemas.microsoft.com/office/word/2018/wordml" xmlns:w16se="http://schemas.microsoft.com/office/word/2015/wordml/symex" xmlns:asvg="http://schemas.microsoft.com/office/drawing/2016/SVG/main" r:embed="rId10"/>
                               </a:ext>
                             </a:extLst>
                           </a:blip>
@@ -6582,7 +6582,7 @@
                                 <a14:useLocalDpi xmlns:a14="http://schemas.microsoft.com/office/drawing/2010/main" val="0"/>
                               </a:ext>
                               <a:ext uri="{96DAC541-7B7A-43D3-8B79-37D633B846F1}">
-                                <asvg:svgBlip xmlns:asvg="http://schemas.microsoft.com/office/drawing/2016/SVG/main" xmlns:w16se="http://schemas.microsoft.com/office/word/2015/wordml/symex" xmlns:w16="http://schemas.microsoft.com/office/word/2018/wordml" xmlns:w16cid="http://schemas.microsoft.com/office/word/2016/wordml/cid" xmlns:w16cex="http://schemas.microsoft.com/office/word/2018/wordml/cex" xmlns:w="http://schemas.openxmlformats.org/wordprocessingml/2006/main" xmlns:w10="urn:schemas-microsoft-com:office:word" xmlns:v="urn:schemas-microsoft-com:vml" xmlns:o="urn:schemas-microsoft-com:office:office" xmlns:am3d="http://schemas.microsoft.com/office/drawing/2017/model3d" xmlns:aink="http://schemas.microsoft.com/office/drawing/2016/ink" xmlns:cx8="http://schemas.microsoft.com/office/drawing/2016/5/14/chartex" xmlns:cx7="http://schemas.microsoft.com/office/drawing/2016/5/13/chartex" xmlns:cx6="http://schemas.microsoft.com/office/drawing/2016/5/12/chartex" xmlns:cx5="http://schemas.microsoft.com/office/drawing/2016/5/11/chartex" xmlns:cx4="http://schemas.microsoft.com/office/drawing/2016/5/10/chartex" xmlns:cx3="http://schemas.microsoft.com/office/drawing/2016/5/9/chartex" xmlns:cx2="http://schemas.microsoft.com/office/drawing/2015/10/21/chartex" xmlns:cx1="http://schemas.microsoft.com/office/drawing/2015/9/8/chartex" xmlns:cx="http://schemas.microsoft.com/office/drawing/2014/chartex" xmlns="" r:embed="rId10"/>
+                                <asvg:svgBlip xmlns="" xmlns:cx="http://schemas.microsoft.com/office/drawing/2014/chartex" xmlns:cx1="http://schemas.microsoft.com/office/drawing/2015/9/8/chartex" xmlns:cx2="http://schemas.microsoft.com/office/drawing/2015/10/21/chartex" xmlns:cx3="http://schemas.microsoft.com/office/drawing/2016/5/9/chartex" xmlns:cx4="http://schemas.microsoft.com/office/drawing/2016/5/10/chartex" xmlns:cx5="http://schemas.microsoft.com/office/drawing/2016/5/11/chartex" xmlns:cx6="http://schemas.microsoft.com/office/drawing/2016/5/12/chartex" xmlns:cx7="http://schemas.microsoft.com/office/drawing/2016/5/13/chartex" xmlns:cx8="http://schemas.microsoft.com/office/drawing/2016/5/14/chartex" xmlns:aink="http://schemas.microsoft.com/office/drawing/2016/ink" xmlns:am3d="http://schemas.microsoft.com/office/drawing/2017/model3d" xmlns:o="urn:schemas-microsoft-com:office:office" xmlns:v="urn:schemas-microsoft-com:vml" xmlns:w10="urn:schemas-microsoft-com:office:word" xmlns:w="http://schemas.openxmlformats.org/wordprocessingml/2006/main" xmlns:w16cex="http://schemas.microsoft.com/office/word/2018/wordml/cex" xmlns:w16cid="http://schemas.microsoft.com/office/word/2016/wordml/cid" xmlns:w16="http://schemas.microsoft.com/office/word/2018/wordml" xmlns:w16se="http://schemas.microsoft.com/office/word/2015/wordml/symex" xmlns:asvg="http://schemas.microsoft.com/office/drawing/2016/SVG/main" r:embed="rId10"/>
                               </a:ext>
                             </a:extLst>
                           </a:blip>
@@ -6699,7 +6699,7 @@
                                 <a14:useLocalDpi xmlns:a14="http://schemas.microsoft.com/office/drawing/2010/main" val="0"/>
                               </a:ext>
                               <a:ext uri="{96DAC541-7B7A-43D3-8B79-37D633B846F1}">
-                                <asvg:svgBlip xmlns:asvg="http://schemas.microsoft.com/office/drawing/2016/SVG/main" xmlns:w16se="http://schemas.microsoft.com/office/word/2015/wordml/symex" xmlns:w16="http://schemas.microsoft.com/office/word/2018/wordml" xmlns:w16cid="http://schemas.microsoft.com/office/word/2016/wordml/cid" xmlns:w16cex="http://schemas.microsoft.com/office/word/2018/wordml/cex" xmlns:w="http://schemas.openxmlformats.org/wordprocessingml/2006/main" xmlns:w10="urn:schemas-microsoft-com:office:word" xmlns:v="urn:schemas-microsoft-com:vml" xmlns:o="urn:schemas-microsoft-com:office:office" xmlns:am3d="http://schemas.microsoft.com/office/drawing/2017/model3d" xmlns:aink="http://schemas.microsoft.com/office/drawing/2016/ink" xmlns:cx8="http://schemas.microsoft.com/office/drawing/2016/5/14/chartex" xmlns:cx7="http://schemas.microsoft.com/office/drawing/2016/5/13/chartex" xmlns:cx6="http://schemas.microsoft.com/office/drawing/2016/5/12/chartex" xmlns:cx5="http://schemas.microsoft.com/office/drawing/2016/5/11/chartex" xmlns:cx4="http://schemas.microsoft.com/office/drawing/2016/5/10/chartex" xmlns:cx3="http://schemas.microsoft.com/office/drawing/2016/5/9/chartex" xmlns:cx2="http://schemas.microsoft.com/office/drawing/2015/10/21/chartex" xmlns:cx1="http://schemas.microsoft.com/office/drawing/2015/9/8/chartex" xmlns:cx="http://schemas.microsoft.com/office/drawing/2014/chartex" xmlns="" r:embed="rId10"/>
+                                <asvg:svgBlip xmlns="" xmlns:cx="http://schemas.microsoft.com/office/drawing/2014/chartex" xmlns:cx1="http://schemas.microsoft.com/office/drawing/2015/9/8/chartex" xmlns:cx2="http://schemas.microsoft.com/office/drawing/2015/10/21/chartex" xmlns:cx3="http://schemas.microsoft.com/office/drawing/2016/5/9/chartex" xmlns:cx4="http://schemas.microsoft.com/office/drawing/2016/5/10/chartex" xmlns:cx5="http://schemas.microsoft.com/office/drawing/2016/5/11/chartex" xmlns:cx6="http://schemas.microsoft.com/office/drawing/2016/5/12/chartex" xmlns:cx7="http://schemas.microsoft.com/office/drawing/2016/5/13/chartex" xmlns:cx8="http://schemas.microsoft.com/office/drawing/2016/5/14/chartex" xmlns:aink="http://schemas.microsoft.com/office/drawing/2016/ink" xmlns:am3d="http://schemas.microsoft.com/office/drawing/2017/model3d" xmlns:o="urn:schemas-microsoft-com:office:office" xmlns:v="urn:schemas-microsoft-com:vml" xmlns:w10="urn:schemas-microsoft-com:office:word" xmlns:w="http://schemas.openxmlformats.org/wordprocessingml/2006/main" xmlns:w16cex="http://schemas.microsoft.com/office/word/2018/wordml/cex" xmlns:w16cid="http://schemas.microsoft.com/office/word/2016/wordml/cid" xmlns:w16="http://schemas.microsoft.com/office/word/2018/wordml" xmlns:w16se="http://schemas.microsoft.com/office/word/2015/wordml/symex" xmlns:asvg="http://schemas.microsoft.com/office/drawing/2016/SVG/main" r:embed="rId10"/>
                               </a:ext>
                             </a:extLst>
                           </a:blip>
@@ -6819,7 +6819,7 @@
                                 <a14:useLocalDpi xmlns:a14="http://schemas.microsoft.com/office/drawing/2010/main" val="0"/>
                               </a:ext>
                               <a:ext uri="{96DAC541-7B7A-43D3-8B79-37D633B846F1}">
-                                <asvg:svgBlip xmlns:asvg="http://schemas.microsoft.com/office/drawing/2016/SVG/main" xmlns:w16se="http://schemas.microsoft.com/office/word/2015/wordml/symex" xmlns:w16="http://schemas.microsoft.com/office/word/2018/wordml" xmlns:w16cid="http://schemas.microsoft.com/office/word/2016/wordml/cid" xmlns:w16cex="http://schemas.microsoft.com/office/word/2018/wordml/cex" xmlns:w="http://schemas.openxmlformats.org/wordprocessingml/2006/main" xmlns:w10="urn:schemas-microsoft-com:office:word" xmlns:v="urn:schemas-microsoft-com:vml" xmlns:o="urn:schemas-microsoft-com:office:office" xmlns:am3d="http://schemas.microsoft.com/office/drawing/2017/model3d" xmlns:aink="http://schemas.microsoft.com/office/drawing/2016/ink" xmlns:cx8="http://schemas.microsoft.com/office/drawing/2016/5/14/chartex" xmlns:cx7="http://schemas.microsoft.com/office/drawing/2016/5/13/chartex" xmlns:cx6="http://schemas.microsoft.com/office/drawing/2016/5/12/chartex" xmlns:cx5="http://schemas.microsoft.com/office/drawing/2016/5/11/chartex" xmlns:cx4="http://schemas.microsoft.com/office/drawing/2016/5/10/chartex" xmlns:cx3="http://schemas.microsoft.com/office/drawing/2016/5/9/chartex" xmlns:cx2="http://schemas.microsoft.com/office/drawing/2015/10/21/chartex" xmlns:cx1="http://schemas.microsoft.com/office/drawing/2015/9/8/chartex" xmlns:cx="http://schemas.microsoft.com/office/drawing/2014/chartex" xmlns="" r:embed="rId10"/>
+                                <asvg:svgBlip xmlns="" xmlns:cx="http://schemas.microsoft.com/office/drawing/2014/chartex" xmlns:cx1="http://schemas.microsoft.com/office/drawing/2015/9/8/chartex" xmlns:cx2="http://schemas.microsoft.com/office/drawing/2015/10/21/chartex" xmlns:cx3="http://schemas.microsoft.com/office/drawing/2016/5/9/chartex" xmlns:cx4="http://schemas.microsoft.com/office/drawing/2016/5/10/chartex" xmlns:cx5="http://schemas.microsoft.com/office/drawing/2016/5/11/chartex" xmlns:cx6="http://schemas.microsoft.com/office/drawing/2016/5/12/chartex" xmlns:cx7="http://schemas.microsoft.com/office/drawing/2016/5/13/chartex" xmlns:cx8="http://schemas.microsoft.com/office/drawing/2016/5/14/chartex" xmlns:aink="http://schemas.microsoft.com/office/drawing/2016/ink" xmlns:am3d="http://schemas.microsoft.com/office/drawing/2017/model3d" xmlns:o="urn:schemas-microsoft-com:office:office" xmlns:v="urn:schemas-microsoft-com:vml" xmlns:w10="urn:schemas-microsoft-com:office:word" xmlns:w="http://schemas.openxmlformats.org/wordprocessingml/2006/main" xmlns:w16cex="http://schemas.microsoft.com/office/word/2018/wordml/cex" xmlns:w16cid="http://schemas.microsoft.com/office/word/2016/wordml/cid" xmlns:w16="http://schemas.microsoft.com/office/word/2018/wordml" xmlns:w16se="http://schemas.microsoft.com/office/word/2015/wordml/symex" xmlns:asvg="http://schemas.microsoft.com/office/drawing/2016/SVG/main" r:embed="rId10"/>
                               </a:ext>
                             </a:extLst>
                           </a:blip>
@@ -6936,7 +6936,7 @@
                                 <a14:useLocalDpi xmlns:a14="http://schemas.microsoft.com/office/drawing/2010/main" val="0"/>
                               </a:ext>
                               <a:ext uri="{96DAC541-7B7A-43D3-8B79-37D633B846F1}">
-                                <asvg:svgBlip xmlns:asvg="http://schemas.microsoft.com/office/drawing/2016/SVG/main" xmlns:w16se="http://schemas.microsoft.com/office/word/2015/wordml/symex" xmlns:w16="http://schemas.microsoft.com/office/word/2018/wordml" xmlns:w16cid="http://schemas.microsoft.com/office/word/2016/wordml/cid" xmlns:w16cex="http://schemas.microsoft.com/office/word/2018/wordml/cex" xmlns:w="http://schemas.openxmlformats.org/wordprocessingml/2006/main" xmlns:w10="urn:schemas-microsoft-com:office:word" xmlns:v="urn:schemas-microsoft-com:vml" xmlns:o="urn:schemas-microsoft-com:office:office" xmlns:am3d="http://schemas.microsoft.com/office/drawing/2017/model3d" xmlns:aink="http://schemas.microsoft.com/office/drawing/2016/ink" xmlns:cx8="http://schemas.microsoft.com/office/drawing/2016/5/14/chartex" xmlns:cx7="http://schemas.microsoft.com/office/drawing/2016/5/13/chartex" xmlns:cx6="http://schemas.microsoft.com/office/drawing/2016/5/12/chartex" xmlns:cx5="http://schemas.microsoft.com/office/drawing/2016/5/11/chartex" xmlns:cx4="http://schemas.microsoft.com/office/drawing/2016/5/10/chartex" xmlns:cx3="http://schemas.microsoft.com/office/drawing/2016/5/9/chartex" xmlns:cx2="http://schemas.microsoft.com/office/drawing/2015/10/21/chartex" xmlns:cx1="http://schemas.microsoft.com/office/drawing/2015/9/8/chartex" xmlns:cx="http://schemas.microsoft.com/office/drawing/2014/chartex" xmlns="" r:embed="rId10"/>
+                                <asvg:svgBlip xmlns="" xmlns:cx="http://schemas.microsoft.com/office/drawing/2014/chartex" xmlns:cx1="http://schemas.microsoft.com/office/drawing/2015/9/8/chartex" xmlns:cx2="http://schemas.microsoft.com/office/drawing/2015/10/21/chartex" xmlns:cx3="http://schemas.microsoft.com/office/drawing/2016/5/9/chartex" xmlns:cx4="http://schemas.microsoft.com/office/drawing/2016/5/10/chartex" xmlns:cx5="http://schemas.microsoft.com/office/drawing/2016/5/11/chartex" xmlns:cx6="http://schemas.microsoft.com/office/drawing/2016/5/12/chartex" xmlns:cx7="http://schemas.microsoft.com/office/drawing/2016/5/13/chartex" xmlns:cx8="http://schemas.microsoft.com/office/drawing/2016/5/14/chartex" xmlns:aink="http://schemas.microsoft.com/office/drawing/2016/ink" xmlns:am3d="http://schemas.microsoft.com/office/drawing/2017/model3d" xmlns:o="urn:schemas-microsoft-com:office:office" xmlns:v="urn:schemas-microsoft-com:vml" xmlns:w10="urn:schemas-microsoft-com:office:word" xmlns:w="http://schemas.openxmlformats.org/wordprocessingml/2006/main" xmlns:w16cex="http://schemas.microsoft.com/office/word/2018/wordml/cex" xmlns:w16cid="http://schemas.microsoft.com/office/word/2016/wordml/cid" xmlns:w16="http://schemas.microsoft.com/office/word/2018/wordml" xmlns:w16se="http://schemas.microsoft.com/office/word/2015/wordml/symex" xmlns:asvg="http://schemas.microsoft.com/office/drawing/2016/SVG/main" r:embed="rId10"/>
                               </a:ext>
                             </a:extLst>
                           </a:blip>
@@ -9566,6 +9566,84 @@
         <w:jc w:val="both"/>
         <w:rPr>
           <w:rFonts w:ascii="Times New Roman" w:hAnsi="Times New Roman" w:cs="Times New Roman"/>
+          <w:i/>
+        </w:rPr>
+      </w:pPr>
+    </w:p>
+    <w:p>
+      <w:pPr>
+        <w:spacing w:after="0"/>
+        <w:jc w:val="both"/>
+        <w:rPr>
+          <w:rFonts w:ascii="Times New Roman" w:hAnsi="Times New Roman" w:cs="Times New Roman"/>
+          <w:i/>
+        </w:rPr>
+      </w:pPr>
+    </w:p>
+    <w:p>
+      <w:pPr>
+        <w:spacing w:after="0"/>
+        <w:jc w:val="both"/>
+        <w:rPr>
+          <w:rFonts w:ascii="Times New Roman" w:hAnsi="Times New Roman" w:cs="Times New Roman"/>
+          <w:i/>
+        </w:rPr>
+      </w:pPr>
+    </w:p>
+    <w:p>
+      <w:pPr>
+        <w:rPr>
+          <w:rFonts w:ascii="Times New Roman" w:hAnsi="Times New Roman" w:cs="Times New Roman"/>
+          <w:i/>
+          <w:iCs/>
+          <w:u w:val="single"/>
+        </w:rPr>
+      </w:pPr>
+      <w:r>
+        <w:rPr>
+          <w:rFonts w:ascii="Times New Roman" w:hAnsi="Times New Roman" w:cs="Times New Roman"/>
+          <w:i/>
+          <w:iCs/>
+          <w:u w:val="single"/>
+        </w:rPr>
+        <w:lastRenderedPageBreak/>
+        <w:t xml:space="preserve">Fonction concernant le </w:t>
+      </w:r>
+      <w:r>
+        <w:rPr>
+          <w:rFonts w:ascii="Times New Roman" w:hAnsi="Times New Roman" w:cs="Times New Roman"/>
+          <w:i/>
+          <w:iCs/>
+          <w:u w:val="single"/>
+        </w:rPr>
+        <w:t>module Bluetooth</w:t>
+      </w:r>
+      <w:r>
+        <w:rPr>
+          <w:rFonts w:ascii="Times New Roman" w:hAnsi="Times New Roman" w:cs="Times New Roman"/>
+          <w:i/>
+          <w:iCs/>
+          <w:u w:val="single"/>
+        </w:rPr>
+        <w:t> :</w:t>
+      </w:r>
+    </w:p>
+    <w:p>
+      <w:pPr>
+        <w:spacing w:after="0"/>
+        <w:jc w:val="both"/>
+        <w:rPr>
+          <w:rFonts w:ascii="Times New Roman" w:hAnsi="Times New Roman" w:cs="Times New Roman"/>
+          <w:i/>
+        </w:rPr>
+      </w:pPr>
+    </w:p>
+    <w:p>
+      <w:pPr>
+        <w:spacing w:after="0"/>
+        <w:jc w:val="both"/>
+        <w:rPr>
+          <w:rFonts w:ascii="Times New Roman" w:hAnsi="Times New Roman" w:cs="Times New Roman"/>
         </w:rPr>
       </w:pPr>
       <w:r>
@@ -9734,7 +9812,6 @@
               <w:rPr>
                 <w:rFonts w:ascii="Times New Roman" w:hAnsi="Times New Roman" w:cs="Times New Roman"/>
               </w:rPr>
-              <w:lastRenderedPageBreak/>
               <w:t>Lancer le terminal de communication Bluetooth sur le téléphone</w:t>
             </w:r>
           </w:p>
@@ -9978,55 +10055,1249 @@
     </w:p>
     <w:p>
       <w:pPr>
-        <w:rPr>
-          <w:rFonts w:ascii="Times New Roman" w:hAnsi="Times New Roman" w:cs="Times New Roman"/>
-        </w:rPr>
-      </w:pPr>
-      <w:r>
-        <w:rPr>
-          <w:rFonts w:ascii="Times New Roman" w:hAnsi="Times New Roman" w:cs="Times New Roman"/>
-        </w:rPr>
-        <w:t>Faire de même avec toutes les autres fonctionnalités :</w:t>
-      </w:r>
+        <w:ind w:firstLine="360"/>
+        <w:jc w:val="both"/>
+      </w:pPr>
+      <w:r>
+        <w:t>Afin de tester le capteur Bluetooth, nous l’avons branché sur le MSP43G2553, puis nous avons également branché ce microcontrôleur à un PC à l’aide d’un câble USB afin de communiquer avec le capteur Bluetooth via une application smartphone. Après avoir configuré l’application smartphone (Bluetooth Terminal) ainsi que télécharger le programme à tester sur le MSP430G2553, nous avons pu lancer notre script de test et évaluer les comportements du capteur Bluetooth obtenus. Via l’application smartphone, en tapant la commande ‘H’ on obtient de l’aide sur les commandes possibles et en tapant la commande ‘O’ ou ‘F’, on peut activer le servomoteur qui ouvrira ou fermera la porte de la serre connectée.</w:t>
+      </w:r>
+    </w:p>
+    <w:p>
+      <w:pPr>
+        <w:rPr>
+          <w:rFonts w:ascii="Times New Roman" w:hAnsi="Times New Roman" w:cs="Times New Roman"/>
+        </w:rPr>
+      </w:pPr>
+      <w:r>
+        <w:rPr>
+          <w:rFonts w:ascii="Times New Roman" w:hAnsi="Times New Roman" w:cs="Times New Roman"/>
+          <w:i/>
+        </w:rPr>
+        <w:t xml:space="preserve">TU </w:t>
+      </w:r>
+      <w:r>
+        <w:rPr>
+          <w:rFonts w:ascii="Times New Roman" w:hAnsi="Times New Roman" w:cs="Times New Roman"/>
+          <w:i/>
+        </w:rPr>
+        <w:t>DET_00</w:t>
+      </w:r>
+      <w:r>
+        <w:rPr>
+          <w:rFonts w:ascii="Times New Roman" w:hAnsi="Times New Roman" w:cs="Times New Roman"/>
+          <w:i/>
+        </w:rPr>
+        <w:t>9</w:t>
+      </w:r>
+      <w:r>
+        <w:rPr>
+          <w:rFonts w:ascii="Times New Roman" w:hAnsi="Times New Roman" w:cs="Times New Roman"/>
+        </w:rPr>
+        <w:t xml:space="preserve"> : Fonction </w:t>
+      </w:r>
+      <w:r>
+        <w:rPr>
+          <w:rFonts w:ascii="Times New Roman" w:hAnsi="Times New Roman" w:cs="Times New Roman"/>
+        </w:rPr>
+        <w:t>Bluetooth</w:t>
+      </w:r>
+    </w:p>
+    <w:p>
+      <w:pPr>
+        <w:spacing w:after="0"/>
+        <w:jc w:val="both"/>
+        <w:rPr>
+          <w:rFonts w:ascii="Times New Roman" w:hAnsi="Times New Roman" w:cs="Times New Roman"/>
+        </w:rPr>
+      </w:pPr>
       <w:r>
         <w:rPr>
           <w:rFonts w:ascii="Times New Roman" w:hAnsi="Times New Roman" w:cs="Times New Roman"/>
         </w:rPr>
         <w:tab/>
-      </w:r>
-      <w:r>
-        <w:rPr>
-          <w:rFonts w:ascii="Times New Roman" w:hAnsi="Times New Roman" w:cs="Times New Roman"/>
-        </w:rPr>
-        <w:tab/>
-        <w:t>OK</w:t>
-      </w:r>
-      <w:r>
-        <w:rPr>
-          <w:rFonts w:ascii="Times New Roman" w:hAnsi="Times New Roman" w:cs="Times New Roman"/>
-        </w:rPr>
-        <w:tab/>
-      </w:r>
-      <w:r>
-        <w:rPr>
-          <w:rFonts w:ascii="Times New Roman" w:hAnsi="Times New Roman" w:cs="Times New Roman"/>
-        </w:rPr>
-        <w:tab/>
-        <w:t>NOK</w:t>
-      </w:r>
-    </w:p>
-    <w:p>
-      <w:pPr>
-        <w:rPr>
-          <w:rFonts w:ascii="Times New Roman" w:hAnsi="Times New Roman" w:cs="Times New Roman"/>
-        </w:rPr>
-      </w:pPr>
-      <w:r>
-        <w:rPr>
-          <w:rFonts w:ascii="Times New Roman" w:hAnsi="Times New Roman" w:cs="Times New Roman"/>
-        </w:rPr>
-        <w:br w:type="page"/>
-      </w:r>
+        <w:t xml:space="preserve">Test avec </w:t>
+      </w:r>
+      <w:r>
+        <w:rPr>
+          <w:rFonts w:ascii="Times New Roman" w:hAnsi="Times New Roman" w:cs="Times New Roman"/>
+        </w:rPr>
+        <w:t>servomoteur</w:t>
+      </w:r>
+    </w:p>
+    <w:tbl>
+      <w:tblPr>
+        <w:tblStyle w:val="TableauListe3"/>
+        <w:tblW w:w="0" w:type="auto"/>
+        <w:tblLook w:val="04A0" w:firstRow="1" w:lastRow="0" w:firstColumn="1" w:lastColumn="0" w:noHBand="0" w:noVBand="1"/>
+      </w:tblPr>
+      <w:tblGrid>
+        <w:gridCol w:w="3806"/>
+        <w:gridCol w:w="3806"/>
+        <w:gridCol w:w="606"/>
+        <w:gridCol w:w="844"/>
+      </w:tblGrid>
+      <w:tr>
+        <w:trPr>
+          <w:cnfStyle w:val="100000000000" w:firstRow="1" w:lastRow="0" w:firstColumn="0" w:lastColumn="0" w:oddVBand="0" w:evenVBand="0" w:oddHBand="0" w:evenHBand="0" w:firstRowFirstColumn="0" w:firstRowLastColumn="0" w:lastRowFirstColumn="0" w:lastRowLastColumn="0"/>
+        </w:trPr>
+        <w:tc>
+          <w:tcPr>
+            <w:cnfStyle w:val="001000000100" w:firstRow="0" w:lastRow="0" w:firstColumn="1" w:lastColumn="0" w:oddVBand="0" w:evenVBand="0" w:oddHBand="0" w:evenHBand="0" w:firstRowFirstColumn="1" w:firstRowLastColumn="0" w:lastRowFirstColumn="0" w:lastRowLastColumn="0"/>
+            <w:tcW w:w="3806" w:type="dxa"/>
+          </w:tcPr>
+          <w:p>
+            <w:pPr>
+              <w:jc w:val="center"/>
+              <w:rPr>
+                <w:rFonts w:ascii="Times New Roman" w:hAnsi="Times New Roman" w:cs="Times New Roman"/>
+              </w:rPr>
+            </w:pPr>
+            <w:r>
+              <w:rPr>
+                <w:rFonts w:ascii="Times New Roman" w:hAnsi="Times New Roman" w:cs="Times New Roman"/>
+              </w:rPr>
+              <w:t>Test</w:t>
+            </w:r>
+          </w:p>
+        </w:tc>
+        <w:tc>
+          <w:tcPr>
+            <w:tcW w:w="3806" w:type="dxa"/>
+          </w:tcPr>
+          <w:p>
+            <w:pPr>
+              <w:jc w:val="center"/>
+              <w:cnfStyle w:val="100000000000" w:firstRow="1" w:lastRow="0" w:firstColumn="0" w:lastColumn="0" w:oddVBand="0" w:evenVBand="0" w:oddHBand="0" w:evenHBand="0" w:firstRowFirstColumn="0" w:firstRowLastColumn="0" w:lastRowFirstColumn="0" w:lastRowLastColumn="0"/>
+              <w:rPr>
+                <w:rFonts w:ascii="Times New Roman" w:hAnsi="Times New Roman" w:cs="Times New Roman"/>
+              </w:rPr>
+            </w:pPr>
+            <w:r>
+              <w:rPr>
+                <w:rFonts w:ascii="Times New Roman" w:hAnsi="Times New Roman" w:cs="Times New Roman"/>
+              </w:rPr>
+              <w:t>Résultat attendu</w:t>
+            </w:r>
+          </w:p>
+        </w:tc>
+        <w:tc>
+          <w:tcPr>
+            <w:tcW w:w="606" w:type="dxa"/>
+          </w:tcPr>
+          <w:p>
+            <w:pPr>
+              <w:jc w:val="center"/>
+              <w:cnfStyle w:val="100000000000" w:firstRow="1" w:lastRow="0" w:firstColumn="0" w:lastColumn="0" w:oddVBand="0" w:evenVBand="0" w:oddHBand="0" w:evenHBand="0" w:firstRowFirstColumn="0" w:firstRowLastColumn="0" w:lastRowFirstColumn="0" w:lastRowLastColumn="0"/>
+              <w:rPr>
+                <w:rFonts w:ascii="Times New Roman" w:hAnsi="Times New Roman" w:cs="Times New Roman"/>
+              </w:rPr>
+            </w:pPr>
+            <w:r>
+              <w:rPr>
+                <w:rFonts w:ascii="Times New Roman" w:hAnsi="Times New Roman" w:cs="Times New Roman"/>
+              </w:rPr>
+              <w:t>OK</w:t>
+            </w:r>
+          </w:p>
+        </w:tc>
+        <w:tc>
+          <w:tcPr>
+            <w:tcW w:w="844" w:type="dxa"/>
+          </w:tcPr>
+          <w:p>
+            <w:pPr>
+              <w:jc w:val="center"/>
+              <w:cnfStyle w:val="100000000000" w:firstRow="1" w:lastRow="0" w:firstColumn="0" w:lastColumn="0" w:oddVBand="0" w:evenVBand="0" w:oddHBand="0" w:evenHBand="0" w:firstRowFirstColumn="0" w:firstRowLastColumn="0" w:lastRowFirstColumn="0" w:lastRowLastColumn="0"/>
+              <w:rPr>
+                <w:rFonts w:ascii="Times New Roman" w:hAnsi="Times New Roman" w:cs="Times New Roman"/>
+              </w:rPr>
+            </w:pPr>
+            <w:r>
+              <w:rPr>
+                <w:rFonts w:ascii="Times New Roman" w:hAnsi="Times New Roman" w:cs="Times New Roman"/>
+              </w:rPr>
+              <w:t>NOK</w:t>
+            </w:r>
+          </w:p>
+        </w:tc>
+      </w:tr>
+      <w:tr>
+        <w:trPr>
+          <w:cnfStyle w:val="000000100000" w:firstRow="0" w:lastRow="0" w:firstColumn="0" w:lastColumn="0" w:oddVBand="0" w:evenVBand="0" w:oddHBand="1" w:evenHBand="0" w:firstRowFirstColumn="0" w:firstRowLastColumn="0" w:lastRowFirstColumn="0" w:lastRowLastColumn="0"/>
+        </w:trPr>
+        <w:tc>
+          <w:tcPr>
+            <w:cnfStyle w:val="001000000000" w:firstRow="0" w:lastRow="0" w:firstColumn="1" w:lastColumn="0" w:oddVBand="0" w:evenVBand="0" w:oddHBand="0" w:evenHBand="0" w:firstRowFirstColumn="0" w:firstRowLastColumn="0" w:lastRowFirstColumn="0" w:lastRowLastColumn="0"/>
+            <w:tcW w:w="3806" w:type="dxa"/>
+          </w:tcPr>
+          <w:p>
+            <w:pPr>
+              <w:rPr>
+                <w:rFonts w:ascii="Times New Roman" w:hAnsi="Times New Roman" w:cs="Times New Roman"/>
+              </w:rPr>
+            </w:pPr>
+            <w:r>
+              <w:rPr>
+                <w:rFonts w:ascii="Times New Roman" w:hAnsi="Times New Roman" w:cs="Times New Roman"/>
+              </w:rPr>
+              <w:t>Lancer le terminal de communication Bluetooth sur le téléphone</w:t>
+            </w:r>
+          </w:p>
+        </w:tc>
+        <w:tc>
+          <w:tcPr>
+            <w:tcW w:w="3806" w:type="dxa"/>
+          </w:tcPr>
+          <w:p>
+            <w:pPr>
+              <w:cnfStyle w:val="000000100000" w:firstRow="0" w:lastRow="0" w:firstColumn="0" w:lastColumn="0" w:oddVBand="0" w:evenVBand="0" w:oddHBand="1" w:evenHBand="0" w:firstRowFirstColumn="0" w:firstRowLastColumn="0" w:lastRowFirstColumn="0" w:lastRowLastColumn="0"/>
+              <w:rPr>
+                <w:rFonts w:ascii="Times New Roman" w:hAnsi="Times New Roman" w:cs="Times New Roman"/>
+              </w:rPr>
+            </w:pPr>
+            <w:r>
+              <w:rPr>
+                <w:rFonts w:ascii="Times New Roman" w:hAnsi="Times New Roman" w:cs="Times New Roman"/>
+              </w:rPr>
+              <w:t>Ouverture de l’interface PuTTY</w:t>
+            </w:r>
+          </w:p>
+        </w:tc>
+        <w:tc>
+          <w:tcPr>
+            <w:tcW w:w="606" w:type="dxa"/>
+          </w:tcPr>
+          <w:p>
+            <w:pPr>
+              <w:cnfStyle w:val="000000100000" w:firstRow="0" w:lastRow="0" w:firstColumn="0" w:lastColumn="0" w:oddVBand="0" w:evenVBand="0" w:oddHBand="1" w:evenHBand="0" w:firstRowFirstColumn="0" w:firstRowLastColumn="0" w:lastRowFirstColumn="0" w:lastRowLastColumn="0"/>
+              <w:rPr>
+                <w:rFonts w:ascii="Times New Roman" w:hAnsi="Times New Roman" w:cs="Times New Roman"/>
+              </w:rPr>
+            </w:pPr>
+            <w:r>
+              <w:rPr>
+                <w:rFonts w:ascii="Times New Roman" w:hAnsi="Times New Roman" w:cs="Times New Roman"/>
+                <w:noProof/>
+                <w:lang w:eastAsia="fr-FR"/>
+              </w:rPr>
+              <w:drawing>
+                <wp:inline distT="0" distB="0" distL="0" distR="0" wp14:anchorId="3DB1FDB6" wp14:editId="705F0DE6">
+                  <wp:extent cx="247650" cy="247650"/>
+                  <wp:effectExtent l="0" t="0" r="0" b="0"/>
+                  <wp:docPr id="209" name="Graphique 29" descr="Coche"/>
+                  <wp:cNvGraphicFramePr>
+                    <a:graphicFrameLocks xmlns:a="http://schemas.openxmlformats.org/drawingml/2006/main" noChangeAspect="1"/>
+                  </wp:cNvGraphicFramePr>
+                  <a:graphic xmlns:a="http://schemas.openxmlformats.org/drawingml/2006/main">
+                    <a:graphicData uri="http://schemas.openxmlformats.org/drawingml/2006/picture">
+                      <pic:pic xmlns:pic="http://schemas.openxmlformats.org/drawingml/2006/picture">
+                        <pic:nvPicPr>
+                          <pic:cNvPr id="29" name="Graphique 29" descr="Coche"/>
+                          <pic:cNvPicPr/>
+                        </pic:nvPicPr>
+                        <pic:blipFill>
+                          <a:blip r:embed="rId9" cstate="print">
+                            <a:extLst>
+                              <a:ext uri="{28A0092B-C50C-407E-A947-70E740481C1C}">
+                                <a14:useLocalDpi xmlns:a14="http://schemas.microsoft.com/office/drawing/2010/main" val="0"/>
+                              </a:ext>
+                              <a:ext uri="{96DAC541-7B7A-43D3-8B79-37D633B846F1}">
+                                <asvg:svgBlip xmlns="" xmlns:cx="http://schemas.microsoft.com/office/drawing/2014/chartex" xmlns:cx1="http://schemas.microsoft.com/office/drawing/2015/9/8/chartex" xmlns:cx2="http://schemas.microsoft.com/office/drawing/2015/10/21/chartex" xmlns:cx3="http://schemas.microsoft.com/office/drawing/2016/5/9/chartex" xmlns:cx4="http://schemas.microsoft.com/office/drawing/2016/5/10/chartex" xmlns:cx5="http://schemas.microsoft.com/office/drawing/2016/5/11/chartex" xmlns:cx6="http://schemas.microsoft.com/office/drawing/2016/5/12/chartex" xmlns:cx7="http://schemas.microsoft.com/office/drawing/2016/5/13/chartex" xmlns:cx8="http://schemas.microsoft.com/office/drawing/2016/5/14/chartex" xmlns:aink="http://schemas.microsoft.com/office/drawing/2016/ink" xmlns:am3d="http://schemas.microsoft.com/office/drawing/2017/model3d" xmlns:o="urn:schemas-microsoft-com:office:office" xmlns:v="urn:schemas-microsoft-com:vml" xmlns:w10="urn:schemas-microsoft-com:office:word" xmlns:w="http://schemas.openxmlformats.org/wordprocessingml/2006/main" xmlns:w16cex="http://schemas.microsoft.com/office/word/2018/wordml/cex" xmlns:w16cid="http://schemas.microsoft.com/office/word/2016/wordml/cid" xmlns:w16="http://schemas.microsoft.com/office/word/2018/wordml" xmlns:w16se="http://schemas.microsoft.com/office/word/2015/wordml/symex" xmlns:asvg="http://schemas.microsoft.com/office/drawing/2016/SVG/main" r:embed="rId10"/>
+                              </a:ext>
+                            </a:extLst>
+                          </a:blip>
+                          <a:stretch>
+                            <a:fillRect/>
+                          </a:stretch>
+                        </pic:blipFill>
+                        <pic:spPr>
+                          <a:xfrm>
+                            <a:off x="0" y="0"/>
+                            <a:ext cx="247650" cy="247650"/>
+                          </a:xfrm>
+                          <a:prstGeom prst="rect">
+                            <a:avLst/>
+                          </a:prstGeom>
+                        </pic:spPr>
+                      </pic:pic>
+                    </a:graphicData>
+                  </a:graphic>
+                </wp:inline>
+              </w:drawing>
+            </w:r>
+          </w:p>
+        </w:tc>
+        <w:tc>
+          <w:tcPr>
+            <w:tcW w:w="844" w:type="dxa"/>
+          </w:tcPr>
+          <w:p>
+            <w:pPr>
+              <w:cnfStyle w:val="000000100000" w:firstRow="0" w:lastRow="0" w:firstColumn="0" w:lastColumn="0" w:oddVBand="0" w:evenVBand="0" w:oddHBand="1" w:evenHBand="0" w:firstRowFirstColumn="0" w:firstRowLastColumn="0" w:lastRowFirstColumn="0" w:lastRowLastColumn="0"/>
+              <w:rPr>
+                <w:rFonts w:ascii="Times New Roman" w:hAnsi="Times New Roman" w:cs="Times New Roman"/>
+              </w:rPr>
+            </w:pPr>
+          </w:p>
+        </w:tc>
+      </w:tr>
+      <w:tr>
+        <w:tc>
+          <w:tcPr>
+            <w:cnfStyle w:val="001000000000" w:firstRow="0" w:lastRow="0" w:firstColumn="1" w:lastColumn="0" w:oddVBand="0" w:evenVBand="0" w:oddHBand="0" w:evenHBand="0" w:firstRowFirstColumn="0" w:firstRowLastColumn="0" w:lastRowFirstColumn="0" w:lastRowLastColumn="0"/>
+            <w:tcW w:w="3806" w:type="dxa"/>
+          </w:tcPr>
+          <w:p>
+            <w:pPr>
+              <w:rPr>
+                <w:rFonts w:ascii="Times New Roman" w:hAnsi="Times New Roman" w:cs="Times New Roman"/>
+              </w:rPr>
+            </w:pPr>
+            <w:r>
+              <w:rPr>
+                <w:rFonts w:ascii="Times New Roman" w:hAnsi="Times New Roman" w:cs="Times New Roman"/>
+              </w:rPr>
+              <w:t>Lancement programme sous CCS</w:t>
+            </w:r>
+          </w:p>
+        </w:tc>
+        <w:tc>
+          <w:tcPr>
+            <w:tcW w:w="3806" w:type="dxa"/>
+          </w:tcPr>
+          <w:p>
+            <w:pPr>
+              <w:cnfStyle w:val="000000000000" w:firstRow="0" w:lastRow="0" w:firstColumn="0" w:lastColumn="0" w:oddVBand="0" w:evenVBand="0" w:oddHBand="0" w:evenHBand="0" w:firstRowFirstColumn="0" w:firstRowLastColumn="0" w:lastRowFirstColumn="0" w:lastRowLastColumn="0"/>
+              <w:rPr>
+                <w:rFonts w:ascii="Times New Roman" w:hAnsi="Times New Roman" w:cs="Times New Roman"/>
+              </w:rPr>
+            </w:pPr>
+            <w:r>
+              <w:rPr>
+                <w:rFonts w:ascii="Times New Roman" w:hAnsi="Times New Roman" w:cs="Times New Roman"/>
+              </w:rPr>
+              <w:t>Pas d’erreur lors du lancement, affichage de « MSP430 Ready ! » dans l’interface PuTTY</w:t>
+            </w:r>
+          </w:p>
+        </w:tc>
+        <w:tc>
+          <w:tcPr>
+            <w:tcW w:w="606" w:type="dxa"/>
+          </w:tcPr>
+          <w:p>
+            <w:pPr>
+              <w:cnfStyle w:val="000000000000" w:firstRow="0" w:lastRow="0" w:firstColumn="0" w:lastColumn="0" w:oddVBand="0" w:evenVBand="0" w:oddHBand="0" w:evenHBand="0" w:firstRowFirstColumn="0" w:firstRowLastColumn="0" w:lastRowFirstColumn="0" w:lastRowLastColumn="0"/>
+              <w:rPr>
+                <w:rFonts w:ascii="Times New Roman" w:hAnsi="Times New Roman" w:cs="Times New Roman"/>
+              </w:rPr>
+            </w:pPr>
+            <w:r>
+              <w:rPr>
+                <w:rFonts w:ascii="Times New Roman" w:hAnsi="Times New Roman" w:cs="Times New Roman"/>
+                <w:noProof/>
+                <w:lang w:eastAsia="fr-FR"/>
+              </w:rPr>
+              <w:drawing>
+                <wp:inline distT="0" distB="0" distL="0" distR="0" wp14:anchorId="09A52825" wp14:editId="2001C306">
+                  <wp:extent cx="247650" cy="247650"/>
+                  <wp:effectExtent l="0" t="0" r="0" b="0"/>
+                  <wp:docPr id="210" name="Graphique 29" descr="Coche"/>
+                  <wp:cNvGraphicFramePr>
+                    <a:graphicFrameLocks xmlns:a="http://schemas.openxmlformats.org/drawingml/2006/main" noChangeAspect="1"/>
+                  </wp:cNvGraphicFramePr>
+                  <a:graphic xmlns:a="http://schemas.openxmlformats.org/drawingml/2006/main">
+                    <a:graphicData uri="http://schemas.openxmlformats.org/drawingml/2006/picture">
+                      <pic:pic xmlns:pic="http://schemas.openxmlformats.org/drawingml/2006/picture">
+                        <pic:nvPicPr>
+                          <pic:cNvPr id="29" name="Graphique 29" descr="Coche"/>
+                          <pic:cNvPicPr/>
+                        </pic:nvPicPr>
+                        <pic:blipFill>
+                          <a:blip r:embed="rId9" cstate="print">
+                            <a:extLst>
+                              <a:ext uri="{28A0092B-C50C-407E-A947-70E740481C1C}">
+                                <a14:useLocalDpi xmlns:a14="http://schemas.microsoft.com/office/drawing/2010/main" val="0"/>
+                              </a:ext>
+                              <a:ext uri="{96DAC541-7B7A-43D3-8B79-37D633B846F1}">
+                                <asvg:svgBlip xmlns="" xmlns:cx="http://schemas.microsoft.com/office/drawing/2014/chartex" xmlns:cx1="http://schemas.microsoft.com/office/drawing/2015/9/8/chartex" xmlns:cx2="http://schemas.microsoft.com/office/drawing/2015/10/21/chartex" xmlns:cx3="http://schemas.microsoft.com/office/drawing/2016/5/9/chartex" xmlns:cx4="http://schemas.microsoft.com/office/drawing/2016/5/10/chartex" xmlns:cx5="http://schemas.microsoft.com/office/drawing/2016/5/11/chartex" xmlns:cx6="http://schemas.microsoft.com/office/drawing/2016/5/12/chartex" xmlns:cx7="http://schemas.microsoft.com/office/drawing/2016/5/13/chartex" xmlns:cx8="http://schemas.microsoft.com/office/drawing/2016/5/14/chartex" xmlns:aink="http://schemas.microsoft.com/office/drawing/2016/ink" xmlns:am3d="http://schemas.microsoft.com/office/drawing/2017/model3d" xmlns:o="urn:schemas-microsoft-com:office:office" xmlns:v="urn:schemas-microsoft-com:vml" xmlns:w10="urn:schemas-microsoft-com:office:word" xmlns:w="http://schemas.openxmlformats.org/wordprocessingml/2006/main" xmlns:w16cex="http://schemas.microsoft.com/office/word/2018/wordml/cex" xmlns:w16cid="http://schemas.microsoft.com/office/word/2016/wordml/cid" xmlns:w16="http://schemas.microsoft.com/office/word/2018/wordml" xmlns:w16se="http://schemas.microsoft.com/office/word/2015/wordml/symex" xmlns:asvg="http://schemas.microsoft.com/office/drawing/2016/SVG/main" r:embed="rId10"/>
+                              </a:ext>
+                            </a:extLst>
+                          </a:blip>
+                          <a:stretch>
+                            <a:fillRect/>
+                          </a:stretch>
+                        </pic:blipFill>
+                        <pic:spPr>
+                          <a:xfrm>
+                            <a:off x="0" y="0"/>
+                            <a:ext cx="247650" cy="247650"/>
+                          </a:xfrm>
+                          <a:prstGeom prst="rect">
+                            <a:avLst/>
+                          </a:prstGeom>
+                        </pic:spPr>
+                      </pic:pic>
+                    </a:graphicData>
+                  </a:graphic>
+                </wp:inline>
+              </w:drawing>
+            </w:r>
+          </w:p>
+        </w:tc>
+        <w:tc>
+          <w:tcPr>
+            <w:tcW w:w="844" w:type="dxa"/>
+          </w:tcPr>
+          <w:p>
+            <w:pPr>
+              <w:cnfStyle w:val="000000000000" w:firstRow="0" w:lastRow="0" w:firstColumn="0" w:lastColumn="0" w:oddVBand="0" w:evenVBand="0" w:oddHBand="0" w:evenHBand="0" w:firstRowFirstColumn="0" w:firstRowLastColumn="0" w:lastRowFirstColumn="0" w:lastRowLastColumn="0"/>
+              <w:rPr>
+                <w:rFonts w:ascii="Times New Roman" w:hAnsi="Times New Roman" w:cs="Times New Roman"/>
+              </w:rPr>
+            </w:pPr>
+          </w:p>
+        </w:tc>
+      </w:tr>
+      <w:tr>
+        <w:trPr>
+          <w:cnfStyle w:val="000000100000" w:firstRow="0" w:lastRow="0" w:firstColumn="0" w:lastColumn="0" w:oddVBand="0" w:evenVBand="0" w:oddHBand="1" w:evenHBand="0" w:firstRowFirstColumn="0" w:firstRowLastColumn="0" w:lastRowFirstColumn="0" w:lastRowLastColumn="0"/>
+        </w:trPr>
+        <w:tc>
+          <w:tcPr>
+            <w:cnfStyle w:val="001000000000" w:firstRow="0" w:lastRow="0" w:firstColumn="1" w:lastColumn="0" w:oddVBand="0" w:evenVBand="0" w:oddHBand="0" w:evenHBand="0" w:firstRowFirstColumn="0" w:firstRowLastColumn="0" w:lastRowFirstColumn="0" w:lastRowLastColumn="0"/>
+            <w:tcW w:w="3806" w:type="dxa"/>
+          </w:tcPr>
+          <w:p>
+            <w:pPr>
+              <w:rPr>
+                <w:rFonts w:ascii="Times New Roman" w:hAnsi="Times New Roman" w:cs="Times New Roman"/>
+                <w:lang w:val="en-GB"/>
+              </w:rPr>
+            </w:pPr>
+            <w:r>
+              <w:rPr>
+                <w:rFonts w:ascii="Times New Roman" w:hAnsi="Times New Roman" w:cs="Times New Roman"/>
+                <w:lang w:val="en-GB"/>
+              </w:rPr>
+              <w:t>Via le terminal bluetooth taper ‘</w:t>
+            </w:r>
+            <w:r>
+              <w:rPr>
+                <w:rFonts w:ascii="Times New Roman" w:hAnsi="Times New Roman" w:cs="Times New Roman"/>
+                <w:lang w:val="en-GB"/>
+              </w:rPr>
+              <w:t>H</w:t>
+            </w:r>
+            <w:r>
+              <w:rPr>
+                <w:rFonts w:ascii="Times New Roman" w:hAnsi="Times New Roman" w:cs="Times New Roman"/>
+                <w:lang w:val="en-GB"/>
+              </w:rPr>
+              <w:t>’</w:t>
+            </w:r>
+          </w:p>
+        </w:tc>
+        <w:tc>
+          <w:tcPr>
+            <w:tcW w:w="3806" w:type="dxa"/>
+          </w:tcPr>
+          <w:p>
+            <w:pPr>
+              <w:cnfStyle w:val="000000100000" w:firstRow="0" w:lastRow="0" w:firstColumn="0" w:lastColumn="0" w:oddVBand="0" w:evenVBand="0" w:oddHBand="1" w:evenHBand="0" w:firstRowFirstColumn="0" w:firstRowLastColumn="0" w:lastRowFirstColumn="0" w:lastRowLastColumn="0"/>
+              <w:rPr>
+                <w:rFonts w:ascii="Times New Roman" w:hAnsi="Times New Roman" w:cs="Times New Roman"/>
+              </w:rPr>
+            </w:pPr>
+            <w:r>
+              <w:rPr>
+                <w:rFonts w:ascii="Times New Roman" w:hAnsi="Times New Roman" w:cs="Times New Roman"/>
+              </w:rPr>
+              <w:t xml:space="preserve">Affichage de </w:t>
+            </w:r>
+            <w:r>
+              <w:rPr>
+                <w:rFonts w:ascii="Times New Roman" w:hAnsi="Times New Roman" w:cs="Times New Roman"/>
+              </w:rPr>
+              <w:t>l’aide</w:t>
+            </w:r>
+          </w:p>
+        </w:tc>
+        <w:tc>
+          <w:tcPr>
+            <w:tcW w:w="606" w:type="dxa"/>
+          </w:tcPr>
+          <w:p>
+            <w:pPr>
+              <w:cnfStyle w:val="000000100000" w:firstRow="0" w:lastRow="0" w:firstColumn="0" w:lastColumn="0" w:oddVBand="0" w:evenVBand="0" w:oddHBand="1" w:evenHBand="0" w:firstRowFirstColumn="0" w:firstRowLastColumn="0" w:lastRowFirstColumn="0" w:lastRowLastColumn="0"/>
+              <w:rPr>
+                <w:rFonts w:ascii="Times New Roman" w:hAnsi="Times New Roman" w:cs="Times New Roman"/>
+              </w:rPr>
+            </w:pPr>
+            <w:r>
+              <w:rPr>
+                <w:rFonts w:ascii="Times New Roman" w:hAnsi="Times New Roman" w:cs="Times New Roman"/>
+                <w:noProof/>
+                <w:lang w:eastAsia="fr-FR"/>
+              </w:rPr>
+              <w:drawing>
+                <wp:inline distT="0" distB="0" distL="0" distR="0" wp14:anchorId="7BB09F0B" wp14:editId="41D2575E">
+                  <wp:extent cx="247650" cy="247650"/>
+                  <wp:effectExtent l="0" t="0" r="0" b="0"/>
+                  <wp:docPr id="211" name="Graphique 29" descr="Coche"/>
+                  <wp:cNvGraphicFramePr>
+                    <a:graphicFrameLocks xmlns:a="http://schemas.openxmlformats.org/drawingml/2006/main" noChangeAspect="1"/>
+                  </wp:cNvGraphicFramePr>
+                  <a:graphic xmlns:a="http://schemas.openxmlformats.org/drawingml/2006/main">
+                    <a:graphicData uri="http://schemas.openxmlformats.org/drawingml/2006/picture">
+                      <pic:pic xmlns:pic="http://schemas.openxmlformats.org/drawingml/2006/picture">
+                        <pic:nvPicPr>
+                          <pic:cNvPr id="29" name="Graphique 29" descr="Coche"/>
+                          <pic:cNvPicPr/>
+                        </pic:nvPicPr>
+                        <pic:blipFill>
+                          <a:blip r:embed="rId9" cstate="print">
+                            <a:extLst>
+                              <a:ext uri="{28A0092B-C50C-407E-A947-70E740481C1C}">
+                                <a14:useLocalDpi xmlns:a14="http://schemas.microsoft.com/office/drawing/2010/main" val="0"/>
+                              </a:ext>
+                              <a:ext uri="{96DAC541-7B7A-43D3-8B79-37D633B846F1}">
+                                <asvg:svgBlip xmlns="" xmlns:cx="http://schemas.microsoft.com/office/drawing/2014/chartex" xmlns:cx1="http://schemas.microsoft.com/office/drawing/2015/9/8/chartex" xmlns:cx2="http://schemas.microsoft.com/office/drawing/2015/10/21/chartex" xmlns:cx3="http://schemas.microsoft.com/office/drawing/2016/5/9/chartex" xmlns:cx4="http://schemas.microsoft.com/office/drawing/2016/5/10/chartex" xmlns:cx5="http://schemas.microsoft.com/office/drawing/2016/5/11/chartex" xmlns:cx6="http://schemas.microsoft.com/office/drawing/2016/5/12/chartex" xmlns:cx7="http://schemas.microsoft.com/office/drawing/2016/5/13/chartex" xmlns:cx8="http://schemas.microsoft.com/office/drawing/2016/5/14/chartex" xmlns:aink="http://schemas.microsoft.com/office/drawing/2016/ink" xmlns:am3d="http://schemas.microsoft.com/office/drawing/2017/model3d" xmlns:o="urn:schemas-microsoft-com:office:office" xmlns:v="urn:schemas-microsoft-com:vml" xmlns:w10="urn:schemas-microsoft-com:office:word" xmlns:w="http://schemas.openxmlformats.org/wordprocessingml/2006/main" xmlns:w16cex="http://schemas.microsoft.com/office/word/2018/wordml/cex" xmlns:w16cid="http://schemas.microsoft.com/office/word/2016/wordml/cid" xmlns:w16="http://schemas.microsoft.com/office/word/2018/wordml" xmlns:w16se="http://schemas.microsoft.com/office/word/2015/wordml/symex" xmlns:asvg="http://schemas.microsoft.com/office/drawing/2016/SVG/main" r:embed="rId10"/>
+                              </a:ext>
+                            </a:extLst>
+                          </a:blip>
+                          <a:stretch>
+                            <a:fillRect/>
+                          </a:stretch>
+                        </pic:blipFill>
+                        <pic:spPr>
+                          <a:xfrm>
+                            <a:off x="0" y="0"/>
+                            <a:ext cx="247650" cy="247650"/>
+                          </a:xfrm>
+                          <a:prstGeom prst="rect">
+                            <a:avLst/>
+                          </a:prstGeom>
+                        </pic:spPr>
+                      </pic:pic>
+                    </a:graphicData>
+                  </a:graphic>
+                </wp:inline>
+              </w:drawing>
+            </w:r>
+          </w:p>
+        </w:tc>
+        <w:tc>
+          <w:tcPr>
+            <w:tcW w:w="844" w:type="dxa"/>
+          </w:tcPr>
+          <w:p>
+            <w:pPr>
+              <w:keepNext/>
+              <w:cnfStyle w:val="000000100000" w:firstRow="0" w:lastRow="0" w:firstColumn="0" w:lastColumn="0" w:oddVBand="0" w:evenVBand="0" w:oddHBand="1" w:evenHBand="0" w:firstRowFirstColumn="0" w:firstRowLastColumn="0" w:lastRowFirstColumn="0" w:lastRowLastColumn="0"/>
+              <w:rPr>
+                <w:rFonts w:ascii="Times New Roman" w:hAnsi="Times New Roman" w:cs="Times New Roman"/>
+              </w:rPr>
+            </w:pPr>
+          </w:p>
+        </w:tc>
+      </w:tr>
+      <w:tr>
+        <w:tc>
+          <w:tcPr>
+            <w:cnfStyle w:val="001000000000" w:firstRow="0" w:lastRow="0" w:firstColumn="1" w:lastColumn="0" w:oddVBand="0" w:evenVBand="0" w:oddHBand="0" w:evenHBand="0" w:firstRowFirstColumn="0" w:firstRowLastColumn="0" w:lastRowFirstColumn="0" w:lastRowLastColumn="0"/>
+            <w:tcW w:w="3806" w:type="dxa"/>
+          </w:tcPr>
+          <w:p>
+            <w:pPr>
+              <w:rPr>
+                <w:rFonts w:ascii="Times New Roman" w:hAnsi="Times New Roman" w:cs="Times New Roman"/>
+                <w:lang w:val="en-GB"/>
+              </w:rPr>
+            </w:pPr>
+            <w:r>
+              <w:rPr>
+                <w:rFonts w:ascii="Times New Roman" w:hAnsi="Times New Roman" w:cs="Times New Roman"/>
+                <w:lang w:val="en-GB"/>
+              </w:rPr>
+              <w:t>Via le terminal bluetooth taper ‘</w:t>
+            </w:r>
+            <w:r>
+              <w:rPr>
+                <w:rFonts w:ascii="Times New Roman" w:hAnsi="Times New Roman" w:cs="Times New Roman"/>
+                <w:lang w:val="en-GB"/>
+              </w:rPr>
+              <w:t>O</w:t>
+            </w:r>
+            <w:r>
+              <w:rPr>
+                <w:rFonts w:ascii="Times New Roman" w:hAnsi="Times New Roman" w:cs="Times New Roman"/>
+                <w:lang w:val="en-GB"/>
+              </w:rPr>
+              <w:t>’</w:t>
+            </w:r>
+          </w:p>
+        </w:tc>
+        <w:tc>
+          <w:tcPr>
+            <w:tcW w:w="3806" w:type="dxa"/>
+          </w:tcPr>
+          <w:p>
+            <w:pPr>
+              <w:cnfStyle w:val="000000000000" w:firstRow="0" w:lastRow="0" w:firstColumn="0" w:lastColumn="0" w:oddVBand="0" w:evenVBand="0" w:oddHBand="0" w:evenHBand="0" w:firstRowFirstColumn="0" w:firstRowLastColumn="0" w:lastRowFirstColumn="0" w:lastRowLastColumn="0"/>
+              <w:rPr>
+                <w:rFonts w:ascii="Times New Roman" w:hAnsi="Times New Roman" w:cs="Times New Roman"/>
+              </w:rPr>
+            </w:pPr>
+            <w:r>
+              <w:rPr>
+                <w:rFonts w:ascii="Times New Roman" w:hAnsi="Times New Roman" w:cs="Times New Roman"/>
+              </w:rPr>
+              <w:t>Ouverture porte de la serre</w:t>
+            </w:r>
+          </w:p>
+        </w:tc>
+        <w:tc>
+          <w:tcPr>
+            <w:tcW w:w="606" w:type="dxa"/>
+          </w:tcPr>
+          <w:p>
+            <w:pPr>
+              <w:cnfStyle w:val="000000000000" w:firstRow="0" w:lastRow="0" w:firstColumn="0" w:lastColumn="0" w:oddVBand="0" w:evenVBand="0" w:oddHBand="0" w:evenHBand="0" w:firstRowFirstColumn="0" w:firstRowLastColumn="0" w:lastRowFirstColumn="0" w:lastRowLastColumn="0"/>
+              <w:rPr>
+                <w:rFonts w:ascii="Times New Roman" w:hAnsi="Times New Roman" w:cs="Times New Roman"/>
+              </w:rPr>
+            </w:pPr>
+            <w:r>
+              <w:rPr>
+                <w:rFonts w:ascii="Times New Roman" w:hAnsi="Times New Roman" w:cs="Times New Roman"/>
+                <w:noProof/>
+                <w:lang w:eastAsia="fr-FR"/>
+              </w:rPr>
+              <w:drawing>
+                <wp:inline distT="0" distB="0" distL="0" distR="0" wp14:anchorId="524D3ACF" wp14:editId="77D5FB3A">
+                  <wp:extent cx="247650" cy="247650"/>
+                  <wp:effectExtent l="0" t="0" r="0" b="0"/>
+                  <wp:docPr id="212" name="Graphique 29" descr="Coche"/>
+                  <wp:cNvGraphicFramePr>
+                    <a:graphicFrameLocks xmlns:a="http://schemas.openxmlformats.org/drawingml/2006/main" noChangeAspect="1"/>
+                  </wp:cNvGraphicFramePr>
+                  <a:graphic xmlns:a="http://schemas.openxmlformats.org/drawingml/2006/main">
+                    <a:graphicData uri="http://schemas.openxmlformats.org/drawingml/2006/picture">
+                      <pic:pic xmlns:pic="http://schemas.openxmlformats.org/drawingml/2006/picture">
+                        <pic:nvPicPr>
+                          <pic:cNvPr id="29" name="Graphique 29" descr="Coche"/>
+                          <pic:cNvPicPr/>
+                        </pic:nvPicPr>
+                        <pic:blipFill>
+                          <a:blip r:embed="rId9" cstate="print">
+                            <a:extLst>
+                              <a:ext uri="{28A0092B-C50C-407E-A947-70E740481C1C}">
+                                <a14:useLocalDpi xmlns:a14="http://schemas.microsoft.com/office/drawing/2010/main" val="0"/>
+                              </a:ext>
+                              <a:ext uri="{96DAC541-7B7A-43D3-8B79-37D633B846F1}">
+                                <asvg:svgBlip xmlns="" xmlns:cx="http://schemas.microsoft.com/office/drawing/2014/chartex" xmlns:cx1="http://schemas.microsoft.com/office/drawing/2015/9/8/chartex" xmlns:cx2="http://schemas.microsoft.com/office/drawing/2015/10/21/chartex" xmlns:cx3="http://schemas.microsoft.com/office/drawing/2016/5/9/chartex" xmlns:cx4="http://schemas.microsoft.com/office/drawing/2016/5/10/chartex" xmlns:cx5="http://schemas.microsoft.com/office/drawing/2016/5/11/chartex" xmlns:cx6="http://schemas.microsoft.com/office/drawing/2016/5/12/chartex" xmlns:cx7="http://schemas.microsoft.com/office/drawing/2016/5/13/chartex" xmlns:cx8="http://schemas.microsoft.com/office/drawing/2016/5/14/chartex" xmlns:aink="http://schemas.microsoft.com/office/drawing/2016/ink" xmlns:am3d="http://schemas.microsoft.com/office/drawing/2017/model3d" xmlns:o="urn:schemas-microsoft-com:office:office" xmlns:v="urn:schemas-microsoft-com:vml" xmlns:w10="urn:schemas-microsoft-com:office:word" xmlns:w="http://schemas.openxmlformats.org/wordprocessingml/2006/main" xmlns:w16cex="http://schemas.microsoft.com/office/word/2018/wordml/cex" xmlns:w16cid="http://schemas.microsoft.com/office/word/2016/wordml/cid" xmlns:w16="http://schemas.microsoft.com/office/word/2018/wordml" xmlns:w16se="http://schemas.microsoft.com/office/word/2015/wordml/symex" xmlns:asvg="http://schemas.microsoft.com/office/drawing/2016/SVG/main" r:embed="rId10"/>
+                              </a:ext>
+                            </a:extLst>
+                          </a:blip>
+                          <a:stretch>
+                            <a:fillRect/>
+                          </a:stretch>
+                        </pic:blipFill>
+                        <pic:spPr>
+                          <a:xfrm>
+                            <a:off x="0" y="0"/>
+                            <a:ext cx="247650" cy="247650"/>
+                          </a:xfrm>
+                          <a:prstGeom prst="rect">
+                            <a:avLst/>
+                          </a:prstGeom>
+                        </pic:spPr>
+                      </pic:pic>
+                    </a:graphicData>
+                  </a:graphic>
+                </wp:inline>
+              </w:drawing>
+            </w:r>
+          </w:p>
+        </w:tc>
+        <w:tc>
+          <w:tcPr>
+            <w:tcW w:w="844" w:type="dxa"/>
+          </w:tcPr>
+          <w:p>
+            <w:pPr>
+              <w:keepNext/>
+              <w:cnfStyle w:val="000000000000" w:firstRow="0" w:lastRow="0" w:firstColumn="0" w:lastColumn="0" w:oddVBand="0" w:evenVBand="0" w:oddHBand="0" w:evenHBand="0" w:firstRowFirstColumn="0" w:firstRowLastColumn="0" w:lastRowFirstColumn="0" w:lastRowLastColumn="0"/>
+              <w:rPr>
+                <w:rFonts w:ascii="Times New Roman" w:hAnsi="Times New Roman" w:cs="Times New Roman"/>
+              </w:rPr>
+            </w:pPr>
+          </w:p>
+        </w:tc>
+      </w:tr>
+      <w:tr>
+        <w:trPr>
+          <w:cnfStyle w:val="000000100000" w:firstRow="0" w:lastRow="0" w:firstColumn="0" w:lastColumn="0" w:oddVBand="0" w:evenVBand="0" w:oddHBand="1" w:evenHBand="0" w:firstRowFirstColumn="0" w:firstRowLastColumn="0" w:lastRowFirstColumn="0" w:lastRowLastColumn="0"/>
+        </w:trPr>
+        <w:tc>
+          <w:tcPr>
+            <w:cnfStyle w:val="001000000000" w:firstRow="0" w:lastRow="0" w:firstColumn="1" w:lastColumn="0" w:oddVBand="0" w:evenVBand="0" w:oddHBand="0" w:evenHBand="0" w:firstRowFirstColumn="0" w:firstRowLastColumn="0" w:lastRowFirstColumn="0" w:lastRowLastColumn="0"/>
+            <w:tcW w:w="3806" w:type="dxa"/>
+          </w:tcPr>
+          <w:p>
+            <w:pPr>
+              <w:rPr>
+                <w:rFonts w:ascii="Times New Roman" w:hAnsi="Times New Roman" w:cs="Times New Roman"/>
+                <w:lang w:val="en-GB"/>
+              </w:rPr>
+            </w:pPr>
+            <w:r>
+              <w:rPr>
+                <w:rFonts w:ascii="Times New Roman" w:hAnsi="Times New Roman" w:cs="Times New Roman"/>
+                <w:lang w:val="en-GB"/>
+              </w:rPr>
+              <w:t>Via le terminal bluetooth taper ‘</w:t>
+            </w:r>
+            <w:r>
+              <w:rPr>
+                <w:rFonts w:ascii="Times New Roman" w:hAnsi="Times New Roman" w:cs="Times New Roman"/>
+                <w:lang w:val="en-GB"/>
+              </w:rPr>
+              <w:t>F</w:t>
+            </w:r>
+            <w:r>
+              <w:rPr>
+                <w:rFonts w:ascii="Times New Roman" w:hAnsi="Times New Roman" w:cs="Times New Roman"/>
+                <w:lang w:val="en-GB"/>
+              </w:rPr>
+              <w:t>’</w:t>
+            </w:r>
+          </w:p>
+        </w:tc>
+        <w:tc>
+          <w:tcPr>
+            <w:tcW w:w="3806" w:type="dxa"/>
+          </w:tcPr>
+          <w:p>
+            <w:pPr>
+              <w:cnfStyle w:val="000000100000" w:firstRow="0" w:lastRow="0" w:firstColumn="0" w:lastColumn="0" w:oddVBand="0" w:evenVBand="0" w:oddHBand="1" w:evenHBand="0" w:firstRowFirstColumn="0" w:firstRowLastColumn="0" w:lastRowFirstColumn="0" w:lastRowLastColumn="0"/>
+              <w:rPr>
+                <w:rFonts w:ascii="Times New Roman" w:hAnsi="Times New Roman" w:cs="Times New Roman"/>
+              </w:rPr>
+            </w:pPr>
+            <w:r>
+              <w:rPr>
+                <w:rFonts w:ascii="Times New Roman" w:hAnsi="Times New Roman" w:cs="Times New Roman"/>
+              </w:rPr>
+              <w:t>Fermeture porte de la serre</w:t>
+            </w:r>
+          </w:p>
+        </w:tc>
+        <w:tc>
+          <w:tcPr>
+            <w:tcW w:w="606" w:type="dxa"/>
+          </w:tcPr>
+          <w:p>
+            <w:pPr>
+              <w:cnfStyle w:val="000000100000" w:firstRow="0" w:lastRow="0" w:firstColumn="0" w:lastColumn="0" w:oddVBand="0" w:evenVBand="0" w:oddHBand="1" w:evenHBand="0" w:firstRowFirstColumn="0" w:firstRowLastColumn="0" w:lastRowFirstColumn="0" w:lastRowLastColumn="0"/>
+              <w:rPr>
+                <w:rFonts w:ascii="Times New Roman" w:hAnsi="Times New Roman" w:cs="Times New Roman"/>
+              </w:rPr>
+            </w:pPr>
+            <w:r>
+              <w:rPr>
+                <w:rFonts w:ascii="Times New Roman" w:hAnsi="Times New Roman" w:cs="Times New Roman"/>
+                <w:noProof/>
+                <w:lang w:eastAsia="fr-FR"/>
+              </w:rPr>
+              <w:drawing>
+                <wp:inline distT="0" distB="0" distL="0" distR="0" wp14:anchorId="7DA17101" wp14:editId="35791C1D">
+                  <wp:extent cx="247650" cy="247650"/>
+                  <wp:effectExtent l="0" t="0" r="0" b="0"/>
+                  <wp:docPr id="213" name="Graphique 29" descr="Coche"/>
+                  <wp:cNvGraphicFramePr>
+                    <a:graphicFrameLocks xmlns:a="http://schemas.openxmlformats.org/drawingml/2006/main" noChangeAspect="1"/>
+                  </wp:cNvGraphicFramePr>
+                  <a:graphic xmlns:a="http://schemas.openxmlformats.org/drawingml/2006/main">
+                    <a:graphicData uri="http://schemas.openxmlformats.org/drawingml/2006/picture">
+                      <pic:pic xmlns:pic="http://schemas.openxmlformats.org/drawingml/2006/picture">
+                        <pic:nvPicPr>
+                          <pic:cNvPr id="29" name="Graphique 29" descr="Coche"/>
+                          <pic:cNvPicPr/>
+                        </pic:nvPicPr>
+                        <pic:blipFill>
+                          <a:blip r:embed="rId9" cstate="print">
+                            <a:extLst>
+                              <a:ext uri="{28A0092B-C50C-407E-A947-70E740481C1C}">
+                                <a14:useLocalDpi xmlns:a14="http://schemas.microsoft.com/office/drawing/2010/main" val="0"/>
+                              </a:ext>
+                              <a:ext uri="{96DAC541-7B7A-43D3-8B79-37D633B846F1}">
+                                <asvg:svgBlip xmlns="" xmlns:cx="http://schemas.microsoft.com/office/drawing/2014/chartex" xmlns:cx1="http://schemas.microsoft.com/office/drawing/2015/9/8/chartex" xmlns:cx2="http://schemas.microsoft.com/office/drawing/2015/10/21/chartex" xmlns:cx3="http://schemas.microsoft.com/office/drawing/2016/5/9/chartex" xmlns:cx4="http://schemas.microsoft.com/office/drawing/2016/5/10/chartex" xmlns:cx5="http://schemas.microsoft.com/office/drawing/2016/5/11/chartex" xmlns:cx6="http://schemas.microsoft.com/office/drawing/2016/5/12/chartex" xmlns:cx7="http://schemas.microsoft.com/office/drawing/2016/5/13/chartex" xmlns:cx8="http://schemas.microsoft.com/office/drawing/2016/5/14/chartex" xmlns:aink="http://schemas.microsoft.com/office/drawing/2016/ink" xmlns:am3d="http://schemas.microsoft.com/office/drawing/2017/model3d" xmlns:o="urn:schemas-microsoft-com:office:office" xmlns:v="urn:schemas-microsoft-com:vml" xmlns:w10="urn:schemas-microsoft-com:office:word" xmlns:w="http://schemas.openxmlformats.org/wordprocessingml/2006/main" xmlns:w16cex="http://schemas.microsoft.com/office/word/2018/wordml/cex" xmlns:w16cid="http://schemas.microsoft.com/office/word/2016/wordml/cid" xmlns:w16="http://schemas.microsoft.com/office/word/2018/wordml" xmlns:w16se="http://schemas.microsoft.com/office/word/2015/wordml/symex" xmlns:asvg="http://schemas.microsoft.com/office/drawing/2016/SVG/main" r:embed="rId10"/>
+                              </a:ext>
+                            </a:extLst>
+                          </a:blip>
+                          <a:stretch>
+                            <a:fillRect/>
+                          </a:stretch>
+                        </pic:blipFill>
+                        <pic:spPr>
+                          <a:xfrm>
+                            <a:off x="0" y="0"/>
+                            <a:ext cx="247650" cy="247650"/>
+                          </a:xfrm>
+                          <a:prstGeom prst="rect">
+                            <a:avLst/>
+                          </a:prstGeom>
+                        </pic:spPr>
+                      </pic:pic>
+                    </a:graphicData>
+                  </a:graphic>
+                </wp:inline>
+              </w:drawing>
+            </w:r>
+          </w:p>
+        </w:tc>
+        <w:tc>
+          <w:tcPr>
+            <w:tcW w:w="844" w:type="dxa"/>
+          </w:tcPr>
+          <w:p>
+            <w:pPr>
+              <w:keepNext/>
+              <w:cnfStyle w:val="000000100000" w:firstRow="0" w:lastRow="0" w:firstColumn="0" w:lastColumn="0" w:oddVBand="0" w:evenVBand="0" w:oddHBand="1" w:evenHBand="0" w:firstRowFirstColumn="0" w:firstRowLastColumn="0" w:lastRowFirstColumn="0" w:lastRowLastColumn="0"/>
+              <w:rPr>
+                <w:rFonts w:ascii="Times New Roman" w:hAnsi="Times New Roman" w:cs="Times New Roman"/>
+              </w:rPr>
+            </w:pPr>
+          </w:p>
+        </w:tc>
+      </w:tr>
+    </w:tbl>
+    <w:p>
+      <w:pPr>
+        <w:pStyle w:val="Lgende"/>
+        <w:jc w:val="center"/>
+      </w:pPr>
+      <w:r>
+        <w:t xml:space="preserve">Figure </w:t>
+      </w:r>
+      <w:r>
+        <w:rPr>
+          <w:noProof/>
+        </w:rPr>
+        <w:fldChar w:fldCharType="begin"/>
+      </w:r>
+      <w:r>
+        <w:rPr>
+          <w:noProof/>
+        </w:rPr>
+        <w:instrText xml:space="preserve"> SEQ Figure \* ARABIC </w:instrText>
+      </w:r>
+      <w:r>
+        <w:rPr>
+          <w:noProof/>
+        </w:rPr>
+        <w:fldChar w:fldCharType="separate"/>
+      </w:r>
+      <w:r>
+        <w:rPr>
+          <w:noProof/>
+        </w:rPr>
+        <w:t>1</w:t>
+      </w:r>
+      <w:r>
+        <w:rPr>
+          <w:noProof/>
+        </w:rPr>
+        <w:t>4</w:t>
+      </w:r>
+      <w:r>
+        <w:rPr>
+          <w:noProof/>
+        </w:rPr>
+        <w:fldChar w:fldCharType="end"/>
+      </w:r>
+      <w:r>
+        <w:t xml:space="preserve"> - Test module Bluetooth avec </w:t>
+      </w:r>
+      <w:r>
+        <w:t>le servomoteur</w:t>
+      </w:r>
+    </w:p>
+    <w:p>
+      <w:pPr>
+        <w:pStyle w:val="Lgende"/>
+        <w:jc w:val="center"/>
+        <w:rPr>
+          <w:rFonts w:ascii="Times New Roman" w:hAnsi="Times New Roman"/>
+          <w:i w:val="0"/>
+          <w:noProof/>
+          <w:lang w:eastAsia="fr-FR"/>
+        </w:rPr>
+      </w:pPr>
+      <w:r>
+        <w:rPr>
+          <w:noProof/>
+          <w:lang w:eastAsia="fr-FR"/>
+        </w:rPr>
+        <w:drawing>
+          <wp:inline distT="0" distB="0" distL="0" distR="0" wp14:anchorId="2FF47972" wp14:editId="63F5CB9D">
+            <wp:extent cx="2171626" cy="2247900"/>
+            <wp:effectExtent l="0" t="0" r="635" b="0"/>
+            <wp:docPr id="61" name="Image 61"/>
+            <wp:cNvGraphicFramePr>
+              <a:graphicFrameLocks xmlns:a="http://schemas.openxmlformats.org/drawingml/2006/main" noChangeAspect="1"/>
+            </wp:cNvGraphicFramePr>
+            <a:graphic xmlns:a="http://schemas.openxmlformats.org/drawingml/2006/main">
+              <a:graphicData uri="http://schemas.openxmlformats.org/drawingml/2006/picture">
+                <pic:pic xmlns:pic="http://schemas.openxmlformats.org/drawingml/2006/picture">
+                  <pic:nvPicPr>
+                    <pic:cNvPr id="61" name="Screenshot_20210329-174700_Bluetooth Terminal.jpg"/>
+                    <pic:cNvPicPr/>
+                  </pic:nvPicPr>
+                  <pic:blipFill rotWithShape="1">
+                    <a:blip r:embed="rId15" cstate="print">
+                      <a:extLst>
+                        <a:ext uri="{28A0092B-C50C-407E-A947-70E740481C1C}">
+                          <a14:useLocalDpi xmlns:a14="http://schemas.microsoft.com/office/drawing/2010/main" val="0"/>
+                        </a:ext>
+                      </a:extLst>
+                    </a:blip>
+                    <a:srcRect t="7819" b="44409"/>
+                    <a:stretch/>
+                  </pic:blipFill>
+                  <pic:spPr bwMode="auto">
+                    <a:xfrm>
+                      <a:off x="0" y="0"/>
+                      <a:ext cx="2174116" cy="2250477"/>
+                    </a:xfrm>
+                    <a:prstGeom prst="rect">
+                      <a:avLst/>
+                    </a:prstGeom>
+                    <a:ln>
+                      <a:noFill/>
+                    </a:ln>
+                    <a:extLst>
+                      <a:ext uri="{53640926-AAD7-44D8-BBD7-CCE9431645EC}">
+                        <a14:shadowObscured xmlns:a14="http://schemas.microsoft.com/office/drawing/2010/main"/>
+                      </a:ext>
+                    </a:extLst>
+                  </pic:spPr>
+                </pic:pic>
+              </a:graphicData>
+            </a:graphic>
+          </wp:inline>
+        </w:drawing>
+      </w:r>
+      <w:r>
+        <w:rPr>
+          <w:rFonts w:ascii="Times New Roman" w:hAnsi="Times New Roman"/>
+          <w:i w:val="0"/>
+          <w:noProof/>
+          <w:lang w:eastAsia="fr-FR"/>
+        </w:rPr>
+        <w:t xml:space="preserve"> </w:t>
+      </w:r>
+    </w:p>
+    <w:p>
+      <w:pPr>
+        <w:pStyle w:val="Lgende"/>
+        <w:jc w:val="center"/>
+      </w:pPr>
+      <w:r>
+        <w:t xml:space="preserve">Figure </w:t>
+      </w:r>
+      <w:r>
+        <w:rPr>
+          <w:noProof/>
+        </w:rPr>
+        <w:t>15</w:t>
+      </w:r>
+      <w:r>
+        <w:t xml:space="preserve"> </w:t>
+      </w:r>
+      <w:r>
+        <w:t>–</w:t>
+      </w:r>
+      <w:r>
+        <w:t xml:space="preserve"> </w:t>
+      </w:r>
+      <w:r>
+        <w:t xml:space="preserve">Affichage de l’aide </w:t>
+      </w:r>
+    </w:p>
+    <w:p>
+      <w:pPr>
+        <w:rPr>
+          <w:noProof/>
+          <w:lang w:eastAsia="fr-FR"/>
+        </w:rPr>
+      </w:pPr>
+      <w:r>
+        <w:rPr>
+          <w:noProof/>
+          <w:lang w:eastAsia="fr-FR"/>
+        </w:rPr>
+        <w:lastRenderedPageBreak/>
+        <w:drawing>
+          <wp:inline distT="0" distB="0" distL="0" distR="0" wp14:anchorId="308D0127" wp14:editId="2C720C50">
+            <wp:extent cx="2171700" cy="1639786"/>
+            <wp:effectExtent l="0" t="0" r="0" b="0"/>
+            <wp:docPr id="58" name="Image 58"/>
+            <wp:cNvGraphicFramePr>
+              <a:graphicFrameLocks xmlns:a="http://schemas.openxmlformats.org/drawingml/2006/main" noChangeAspect="1"/>
+            </wp:cNvGraphicFramePr>
+            <a:graphic xmlns:a="http://schemas.openxmlformats.org/drawingml/2006/main">
+              <a:graphicData uri="http://schemas.openxmlformats.org/drawingml/2006/picture">
+                <pic:pic xmlns:pic="http://schemas.openxmlformats.org/drawingml/2006/picture">
+                  <pic:nvPicPr>
+                    <pic:cNvPr id="1" name=""/>
+                    <pic:cNvPicPr/>
+                  </pic:nvPicPr>
+                  <pic:blipFill>
+                    <a:blip r:embed="rId16"/>
+                    <a:stretch>
+                      <a:fillRect/>
+                    </a:stretch>
+                  </pic:blipFill>
+                  <pic:spPr>
+                    <a:xfrm>
+                      <a:off x="0" y="0"/>
+                      <a:ext cx="2177745" cy="1644350"/>
+                    </a:xfrm>
+                    <a:prstGeom prst="rect">
+                      <a:avLst/>
+                    </a:prstGeom>
+                  </pic:spPr>
+                </pic:pic>
+              </a:graphicData>
+            </a:graphic>
+          </wp:inline>
+        </w:drawing>
+      </w:r>
+      <w:r>
+        <w:rPr>
+          <w:rFonts w:ascii="Times New Roman" w:hAnsi="Times New Roman"/>
+          <w:i/>
+          <w:noProof/>
+          <w:lang w:eastAsia="fr-FR"/>
+        </w:rPr>
+        <w:t xml:space="preserve">  </w:t>
+      </w:r>
+      <w:r>
+        <w:rPr>
+          <w:rFonts w:ascii="Times New Roman" w:hAnsi="Times New Roman"/>
+          <w:i/>
+          <w:noProof/>
+          <w:lang w:eastAsia="fr-FR"/>
+        </w:rPr>
+        <w:drawing>
+          <wp:inline distT="0" distB="0" distL="0" distR="0" wp14:anchorId="53C22CAF" wp14:editId="5B390B5E">
+            <wp:extent cx="2650420" cy="2906838"/>
+            <wp:effectExtent l="0" t="0" r="0" b="8255"/>
+            <wp:docPr id="59" name="Image 59"/>
+            <wp:cNvGraphicFramePr>
+              <a:graphicFrameLocks xmlns:a="http://schemas.openxmlformats.org/drawingml/2006/main" noChangeAspect="1"/>
+            </wp:cNvGraphicFramePr>
+            <a:graphic xmlns:a="http://schemas.openxmlformats.org/drawingml/2006/main">
+              <a:graphicData uri="http://schemas.openxmlformats.org/drawingml/2006/picture">
+                <pic:pic xmlns:pic="http://schemas.openxmlformats.org/drawingml/2006/picture">
+                  <pic:nvPicPr>
+                    <pic:cNvPr id="59" name="Screenshot_20210329-174707_Bluetooth Terminal.jpg"/>
+                    <pic:cNvPicPr/>
+                  </pic:nvPicPr>
+                  <pic:blipFill rotWithShape="1">
+                    <a:blip r:embed="rId17" cstate="print">
+                      <a:extLst>
+                        <a:ext uri="{28A0092B-C50C-407E-A947-70E740481C1C}">
+                          <a14:useLocalDpi xmlns:a14="http://schemas.microsoft.com/office/drawing/2010/main" val="0"/>
+                        </a:ext>
+                      </a:extLst>
+                    </a:blip>
+                    <a:srcRect t="6159" b="43225"/>
+                    <a:stretch/>
+                  </pic:blipFill>
+                  <pic:spPr bwMode="auto">
+                    <a:xfrm>
+                      <a:off x="0" y="0"/>
+                      <a:ext cx="2665096" cy="2922934"/>
+                    </a:xfrm>
+                    <a:prstGeom prst="rect">
+                      <a:avLst/>
+                    </a:prstGeom>
+                    <a:ln>
+                      <a:noFill/>
+                    </a:ln>
+                    <a:extLst>
+                      <a:ext uri="{53640926-AAD7-44D8-BBD7-CCE9431645EC}">
+                        <a14:shadowObscured xmlns:a14="http://schemas.microsoft.com/office/drawing/2010/main"/>
+                      </a:ext>
+                    </a:extLst>
+                  </pic:spPr>
+                </pic:pic>
+              </a:graphicData>
+            </a:graphic>
+          </wp:inline>
+        </w:drawing>
+      </w:r>
+      <w:r>
+        <w:rPr>
+          <w:noProof/>
+          <w:lang w:eastAsia="fr-FR"/>
+        </w:rPr>
+        <w:t xml:space="preserve">       </w:t>
+      </w:r>
+    </w:p>
+    <w:p>
+      <w:pPr>
+        <w:pStyle w:val="Lgende"/>
+        <w:jc w:val="center"/>
+      </w:pPr>
+      <w:r>
+        <w:t xml:space="preserve">Figure </w:t>
+      </w:r>
+      <w:r>
+        <w:rPr>
+          <w:noProof/>
+        </w:rPr>
+        <w:t>16</w:t>
+      </w:r>
+      <w:r>
+        <w:t xml:space="preserve"> - Test module Bluetooth avec le servomoteur</w:t>
+      </w:r>
+      <w:r>
+        <w:t xml:space="preserve"> – ouverture porte serre</w:t>
+      </w:r>
+    </w:p>
+    <w:p>
+      <w:pPr>
+        <w:rPr>
+          <w:rFonts w:ascii="Times New Roman" w:hAnsi="Times New Roman" w:cs="Times New Roman"/>
+        </w:rPr>
+      </w:pPr>
+      <w:r>
+        <w:rPr>
+          <w:noProof/>
+          <w:lang w:eastAsia="fr-FR"/>
+        </w:rPr>
+        <w:drawing>
+          <wp:inline distT="0" distB="0" distL="0" distR="0" wp14:anchorId="039E67BF" wp14:editId="6EFEB804">
+            <wp:extent cx="2371725" cy="1547425"/>
+            <wp:effectExtent l="0" t="0" r="0" b="0"/>
+            <wp:docPr id="57" name="Image 57"/>
+            <wp:cNvGraphicFramePr>
+              <a:graphicFrameLocks xmlns:a="http://schemas.openxmlformats.org/drawingml/2006/main" noChangeAspect="1"/>
+            </wp:cNvGraphicFramePr>
+            <a:graphic xmlns:a="http://schemas.openxmlformats.org/drawingml/2006/main">
+              <a:graphicData uri="http://schemas.openxmlformats.org/drawingml/2006/picture">
+                <pic:pic xmlns:pic="http://schemas.openxmlformats.org/drawingml/2006/picture">
+                  <pic:nvPicPr>
+                    <pic:cNvPr id="1" name=""/>
+                    <pic:cNvPicPr/>
+                  </pic:nvPicPr>
+                  <pic:blipFill>
+                    <a:blip r:embed="rId18"/>
+                    <a:stretch>
+                      <a:fillRect/>
+                    </a:stretch>
+                  </pic:blipFill>
+                  <pic:spPr>
+                    <a:xfrm>
+                      <a:off x="0" y="0"/>
+                      <a:ext cx="2375564" cy="1549930"/>
+                    </a:xfrm>
+                    <a:prstGeom prst="rect">
+                      <a:avLst/>
+                    </a:prstGeom>
+                  </pic:spPr>
+                </pic:pic>
+              </a:graphicData>
+            </a:graphic>
+          </wp:inline>
+        </w:drawing>
+      </w:r>
+      <w:r>
+        <w:rPr>
+          <w:noProof/>
+          <w:lang w:eastAsia="fr-FR"/>
+        </w:rPr>
+        <w:drawing>
+          <wp:inline distT="0" distB="0" distL="0" distR="0" wp14:anchorId="749D2141" wp14:editId="4B11AD41">
+            <wp:extent cx="2590800" cy="2711862"/>
+            <wp:effectExtent l="0" t="0" r="0" b="0"/>
+            <wp:docPr id="60" name="Image 60"/>
+            <wp:cNvGraphicFramePr>
+              <a:graphicFrameLocks xmlns:a="http://schemas.openxmlformats.org/drawingml/2006/main" noChangeAspect="1"/>
+            </wp:cNvGraphicFramePr>
+            <a:graphic xmlns:a="http://schemas.openxmlformats.org/drawingml/2006/main">
+              <a:graphicData uri="http://schemas.openxmlformats.org/drawingml/2006/picture">
+                <pic:pic xmlns:pic="http://schemas.openxmlformats.org/drawingml/2006/picture">
+                  <pic:nvPicPr>
+                    <pic:cNvPr id="60" name="Screenshot_20210329-174714_Bluetooth Terminal.jpg"/>
+                    <pic:cNvPicPr/>
+                  </pic:nvPicPr>
+                  <pic:blipFill rotWithShape="1">
+                    <a:blip r:embed="rId19" cstate="print">
+                      <a:extLst>
+                        <a:ext uri="{28A0092B-C50C-407E-A947-70E740481C1C}">
+                          <a14:useLocalDpi xmlns:a14="http://schemas.microsoft.com/office/drawing/2010/main" val="0"/>
+                        </a:ext>
+                      </a:extLst>
+                    </a:blip>
+                    <a:srcRect t="7284" b="44409"/>
+                    <a:stretch/>
+                  </pic:blipFill>
+                  <pic:spPr bwMode="auto">
+                    <a:xfrm>
+                      <a:off x="0" y="0"/>
+                      <a:ext cx="2591909" cy="2713023"/>
+                    </a:xfrm>
+                    <a:prstGeom prst="rect">
+                      <a:avLst/>
+                    </a:prstGeom>
+                    <a:ln>
+                      <a:noFill/>
+                    </a:ln>
+                    <a:extLst>
+                      <a:ext uri="{53640926-AAD7-44D8-BBD7-CCE9431645EC}">
+                        <a14:shadowObscured xmlns:a14="http://schemas.microsoft.com/office/drawing/2010/main"/>
+                      </a:ext>
+                    </a:extLst>
+                  </pic:spPr>
+                </pic:pic>
+              </a:graphicData>
+            </a:graphic>
+          </wp:inline>
+        </w:drawing>
+      </w:r>
+    </w:p>
+    <w:p>
+      <w:pPr>
+        <w:pStyle w:val="Lgende"/>
+        <w:jc w:val="center"/>
+      </w:pPr>
+      <w:r>
+        <w:t xml:space="preserve">Figure </w:t>
+      </w:r>
+      <w:r>
+        <w:rPr>
+          <w:noProof/>
+        </w:rPr>
+        <w:t>17</w:t>
+      </w:r>
+      <w:r>
+        <w:t>- Test module Bluetooth avec le servomoteur</w:t>
+      </w:r>
+      <w:r>
+        <w:t xml:space="preserve"> – fermeture porte serre</w:t>
+      </w:r>
+    </w:p>
+    <w:p>
+      <w:pPr>
+        <w:rPr>
+          <w:rFonts w:ascii="Times New Roman" w:hAnsi="Times New Roman" w:cs="Times New Roman"/>
+        </w:rPr>
+      </w:pPr>
     </w:p>
     <w:p>
       <w:pPr>
@@ -10038,7 +11309,6 @@
       </w:pPr>
       <w:bookmarkStart w:id="6" w:name="_Toc67413752"/>
       <w:r>
-        <w:lastRenderedPageBreak/>
         <w:t>Test d’intégration</w:t>
       </w:r>
       <w:bookmarkEnd w:id="6"/>
@@ -10110,6 +11380,22 @@
         </w:rPr>
         <w:t> :</w:t>
       </w:r>
+    </w:p>
+    <w:p>
+      <w:pPr>
+        <w:jc w:val="both"/>
+        <w:rPr>
+          <w:rFonts w:ascii="Times New Roman" w:hAnsi="Times New Roman" w:cs="Times New Roman"/>
+        </w:rPr>
+      </w:pPr>
+    </w:p>
+    <w:p>
+      <w:pPr>
+        <w:jc w:val="both"/>
+        <w:rPr>
+          <w:rFonts w:ascii="Times New Roman" w:hAnsi="Times New Roman" w:cs="Times New Roman"/>
+        </w:rPr>
+      </w:pPr>
     </w:p>
     <w:tbl>
       <w:tblPr>
@@ -10143,6 +11429,7 @@
               <w:rPr>
                 <w:rFonts w:ascii="Times New Roman" w:hAnsi="Times New Roman" w:cs="Times New Roman"/>
               </w:rPr>
+              <w:lastRenderedPageBreak/>
               <w:t>Test</w:t>
             </w:r>
           </w:p>
@@ -11062,7 +12349,13 @@
         <w:rPr>
           <w:noProof/>
         </w:rPr>
-        <w:t>14</w:t>
+        <w:t>1</w:t>
+      </w:r>
+      <w:r>
+        <w:rPr>
+          <w:noProof/>
+        </w:rPr>
+        <w:t>8</w:t>
       </w:r>
       <w:r>
         <w:rPr>
@@ -11680,7 +12973,6 @@
               <w:rPr>
                 <w:rFonts w:ascii="Times New Roman" w:hAnsi="Times New Roman" w:cs="Times New Roman"/>
               </w:rPr>
-              <w:lastRenderedPageBreak/>
               <w:t>Via le terminal bluetooth taper une température inférieure à 10°C</w:t>
             </w:r>
           </w:p>
@@ -12045,7 +13337,13 @@
         <w:rPr>
           <w:noProof/>
         </w:rPr>
-        <w:t>15</w:t>
+        <w:t>1</w:t>
+      </w:r>
+      <w:r>
+        <w:rPr>
+          <w:noProof/>
+        </w:rPr>
+        <w:t>9</w:t>
       </w:r>
       <w:r>
         <w:rPr>
@@ -12150,7 +13448,7 @@
                     <pic:cNvPicPr/>
                   </pic:nvPicPr>
                   <pic:blipFill rotWithShape="1">
-                    <a:blip r:embed="rId15"/>
+                    <a:blip r:embed="rId20"/>
                     <a:srcRect l="3307" t="20601" r="5919"/>
                     <a:stretch/>
                   </pic:blipFill>
@@ -12179,6 +13477,33 @@
       </w:r>
     </w:p>
     <w:p>
+      <w:pPr>
+        <w:pStyle w:val="Lgende"/>
+        <w:jc w:val="center"/>
+      </w:pPr>
+      <w:r>
+        <w:t xml:space="preserve">Figure </w:t>
+      </w:r>
+      <w:r>
+        <w:rPr>
+          <w:noProof/>
+        </w:rPr>
+        <w:t>20</w:t>
+      </w:r>
+      <w:r>
+        <w:t xml:space="preserve"> </w:t>
+      </w:r>
+      <w:r>
+        <w:t>–</w:t>
+      </w:r>
+      <w:r>
+        <w:t xml:space="preserve"> </w:t>
+      </w:r>
+      <w:r>
+        <w:t>Test Manager Report_ code review du programme pour le servomoteur</w:t>
+      </w:r>
+    </w:p>
+    <w:p>
       <w:r>
         <w:t xml:space="preserve">Cependant, on peut constater une erreur lors de l’analyse de notre code. Cette erreur est acceptable dans la mesure où le logiciel LDRA ne reconnait pas </w:t>
       </w:r>
@@ -12214,7 +13539,7 @@
                     <pic:cNvPicPr/>
                   </pic:nvPicPr>
                   <pic:blipFill>
-                    <a:blip r:embed="rId16"/>
+                    <a:blip r:embed="rId21"/>
                     <a:stretch>
                       <a:fillRect/>
                     </a:stretch>
@@ -12237,6 +13562,30 @@
     </w:p>
     <w:p>
       <w:pPr>
+        <w:pStyle w:val="Lgende"/>
+        <w:jc w:val="center"/>
+      </w:pPr>
+      <w:r>
+        <w:t xml:space="preserve">Figure </w:t>
+      </w:r>
+      <w:r>
+        <w:t>21</w:t>
+      </w:r>
+      <w:r>
+        <w:t xml:space="preserve"> –</w:t>
+      </w:r>
+      <w:r>
+        <w:t xml:space="preserve"> C</w:t>
+      </w:r>
+      <w:r>
+        <w:t>ode review du programme pour le servomoteur</w:t>
+      </w:r>
+      <w:r>
+        <w:t>_ erreur à corriger</w:t>
+      </w:r>
+    </w:p>
+    <w:p>
+      <w:pPr>
         <w:jc w:val="both"/>
       </w:pPr>
       <w:r>
@@ -12249,16 +13598,7 @@
         <w:t xml:space="preserve"> » : </w:t>
       </w:r>
       <w:r>
-        <w:t>après avoir effectué les différentes modifications pour le code review nous obtenons un résultat de 100% d’acceptabilité</w:t>
-      </w:r>
-      <w:r>
-        <w:t xml:space="preserve"> pour la testabilité et la maintenabilité</w:t>
-      </w:r>
-      <w:r>
-        <w:t>.</w:t>
-      </w:r>
-      <w:r>
-        <w:t xml:space="preserve"> Par ailleurs, nous obtenons de bons résultats pour la clarté et les différentes métriques. Cependant toutes les modifications n’ont pu être terminées. </w:t>
+        <w:t xml:space="preserve">après avoir effectué les différentes modifications pour le code review nous obtenons un résultat de 100% d’acceptabilité pour la testabilité et la maintenabilité. Par ailleurs, nous obtenons de bons résultats pour la clarté et les différentes métriques. Cependant toutes les modifications n’ont pu être terminées. </w:t>
       </w:r>
     </w:p>
     <w:p>
@@ -12283,7 +13623,7 @@
                     <pic:cNvPicPr/>
                   </pic:nvPicPr>
                   <pic:blipFill>
-                    <a:blip r:embed="rId17"/>
+                    <a:blip r:embed="rId22"/>
                     <a:stretch>
                       <a:fillRect/>
                     </a:stretch>
@@ -12304,11 +13644,317 @@
         </w:drawing>
       </w:r>
     </w:p>
+    <w:p>
+      <w:pPr>
+        <w:pStyle w:val="Lgende"/>
+        <w:jc w:val="center"/>
+      </w:pPr>
+      <w:r>
+        <w:t xml:space="preserve">Figure </w:t>
+      </w:r>
+      <w:r>
+        <w:rPr>
+          <w:noProof/>
+        </w:rPr>
+        <w:t>22</w:t>
+      </w:r>
+      <w:r>
+        <w:t xml:space="preserve"> – Test Manager Report_ </w:t>
+      </w:r>
+      <w:r>
+        <w:t>Quality</w:t>
+      </w:r>
+      <w:r>
+        <w:t xml:space="preserve"> review du programme pour le servomoteur</w:t>
+      </w:r>
+    </w:p>
     <w:p/>
     <w:p/>
     <w:p/>
-    <w:p/>
-    <w:p>
+    <w:p>
+      <w:pPr>
+        <w:pStyle w:val="Paragraphedeliste"/>
+        <w:numPr>
+          <w:ilvl w:val="0"/>
+          <w:numId w:val="6"/>
+        </w:numPr>
+        <w:rPr>
+          <w:u w:val="single"/>
+        </w:rPr>
+      </w:pPr>
+      <w:r>
+        <w:rPr>
+          <w:u w:val="single"/>
+        </w:rPr>
+        <w:lastRenderedPageBreak/>
+        <w:t>Capteur UV</w:t>
+      </w:r>
+    </w:p>
+    <w:p>
+      <w:r>
+        <w:t>Pour le programme associé à ce module nous obtenons les résultats suivants:</w:t>
+      </w:r>
+    </w:p>
+    <w:p>
+      <w:r>
+        <w:t xml:space="preserve">Pour la partie « Code Review » : après avoir effectué une majeure partie des modifications, il nous reste encore quelques erreurs à corriger. C’est pourquoi nous n’obtenons pas un résultat de 100% d’acceptabilité.  </w:t>
+      </w:r>
+    </w:p>
+    <w:p>
+      <w:r>
+        <w:rPr>
+          <w:noProof/>
+          <w:lang w:eastAsia="fr-FR"/>
+        </w:rPr>
+        <w:drawing>
+          <wp:inline distT="0" distB="0" distL="0" distR="0" wp14:anchorId="180E6647" wp14:editId="5C09E42D">
+            <wp:extent cx="5760720" cy="587375"/>
+            <wp:effectExtent l="0" t="0" r="0" b="3175"/>
+            <wp:docPr id="193" name="Image 193"/>
+            <wp:cNvGraphicFramePr>
+              <a:graphicFrameLocks xmlns:a="http://schemas.openxmlformats.org/drawingml/2006/main" noChangeAspect="1"/>
+            </wp:cNvGraphicFramePr>
+            <a:graphic xmlns:a="http://schemas.openxmlformats.org/drawingml/2006/main">
+              <a:graphicData uri="http://schemas.openxmlformats.org/drawingml/2006/picture">
+                <pic:pic xmlns:pic="http://schemas.openxmlformats.org/drawingml/2006/picture">
+                  <pic:nvPicPr>
+                    <pic:cNvPr id="1" name=""/>
+                    <pic:cNvPicPr/>
+                  </pic:nvPicPr>
+                  <pic:blipFill>
+                    <a:blip r:embed="rId23"/>
+                    <a:stretch>
+                      <a:fillRect/>
+                    </a:stretch>
+                  </pic:blipFill>
+                  <pic:spPr>
+                    <a:xfrm>
+                      <a:off x="0" y="0"/>
+                      <a:ext cx="5760720" cy="587375"/>
+                    </a:xfrm>
+                    <a:prstGeom prst="rect">
+                      <a:avLst/>
+                    </a:prstGeom>
+                  </pic:spPr>
+                </pic:pic>
+              </a:graphicData>
+            </a:graphic>
+          </wp:inline>
+        </w:drawing>
+      </w:r>
+    </w:p>
+    <w:p>
+      <w:pPr>
+        <w:pStyle w:val="Lgende"/>
+        <w:jc w:val="center"/>
+      </w:pPr>
+      <w:r>
+        <w:t xml:space="preserve">Figure </w:t>
+      </w:r>
+      <w:r>
+        <w:rPr>
+          <w:noProof/>
+        </w:rPr>
+        <w:t>2</w:t>
+      </w:r>
+      <w:r>
+        <w:rPr>
+          <w:noProof/>
+        </w:rPr>
+        <w:t>3</w:t>
+      </w:r>
+      <w:r>
+        <w:t xml:space="preserve"> – Test Manager Report_ code review du programme pour le </w:t>
+      </w:r>
+      <w:r>
+        <w:t>capteur UV</w:t>
+      </w:r>
+    </w:p>
+    <w:p>
+      <w:pPr>
+        <w:jc w:val="both"/>
+      </w:pPr>
+      <w:r>
+        <w:rPr>
+          <w:noProof/>
+          <w:lang w:eastAsia="fr-FR"/>
+        </w:rPr>
+        <w:drawing>
+          <wp:inline distT="0" distB="0" distL="0" distR="0" wp14:anchorId="0E181E71" wp14:editId="52FF7F6F">
+            <wp:extent cx="5760720" cy="1878965"/>
+            <wp:effectExtent l="0" t="0" r="0" b="6985"/>
+            <wp:docPr id="206" name="Image 206"/>
+            <wp:cNvGraphicFramePr>
+              <a:graphicFrameLocks xmlns:a="http://schemas.openxmlformats.org/drawingml/2006/main" noChangeAspect="1"/>
+            </wp:cNvGraphicFramePr>
+            <a:graphic xmlns:a="http://schemas.openxmlformats.org/drawingml/2006/main">
+              <a:graphicData uri="http://schemas.openxmlformats.org/drawingml/2006/picture">
+                <pic:pic xmlns:pic="http://schemas.openxmlformats.org/drawingml/2006/picture">
+                  <pic:nvPicPr>
+                    <pic:cNvPr id="1" name=""/>
+                    <pic:cNvPicPr/>
+                  </pic:nvPicPr>
+                  <pic:blipFill>
+                    <a:blip r:embed="rId24"/>
+                    <a:stretch>
+                      <a:fillRect/>
+                    </a:stretch>
+                  </pic:blipFill>
+                  <pic:spPr>
+                    <a:xfrm>
+                      <a:off x="0" y="0"/>
+                      <a:ext cx="5760720" cy="1878965"/>
+                    </a:xfrm>
+                    <a:prstGeom prst="rect">
+                      <a:avLst/>
+                    </a:prstGeom>
+                  </pic:spPr>
+                </pic:pic>
+              </a:graphicData>
+            </a:graphic>
+          </wp:inline>
+        </w:drawing>
+      </w:r>
+    </w:p>
+    <w:p>
+      <w:pPr>
+        <w:pStyle w:val="Lgende"/>
+        <w:jc w:val="center"/>
+      </w:pPr>
+      <w:r>
+        <w:t xml:space="preserve">Figure </w:t>
+      </w:r>
+      <w:r>
+        <w:rPr>
+          <w:noProof/>
+        </w:rPr>
+        <w:t>2</w:t>
+      </w:r>
+      <w:r>
+        <w:rPr>
+          <w:noProof/>
+        </w:rPr>
+        <w:t>4</w:t>
+      </w:r>
+      <w:r>
+        <w:t xml:space="preserve"> –</w:t>
+      </w:r>
+      <w:r>
+        <w:t xml:space="preserve"> C</w:t>
+      </w:r>
+      <w:r>
+        <w:t>ode review du programme pour le capteur UV</w:t>
+      </w:r>
+      <w:r>
+        <w:t>_ erreurs à corriger</w:t>
+      </w:r>
+    </w:p>
+    <w:p>
+      <w:pPr>
+        <w:jc w:val="both"/>
+      </w:pPr>
+      <w:r>
+        <w:t xml:space="preserve">Pour la partie « Quality Review » : après avoir effectué les différentes modifications pour le code review nous obtenons un résultat de 100% d’acceptabilité pour la testabilité et la maintenabilité. Par ailleurs, nous obtenons de bons résultats pour la clarté et les différentes métriques. Cependant toutes les modifications n’ont pu être terminées. </w:t>
+      </w:r>
+    </w:p>
+    <w:p>
+      <w:r>
+        <w:rPr>
+          <w:noProof/>
+          <w:lang w:eastAsia="fr-FR"/>
+        </w:rPr>
+        <w:drawing>
+          <wp:inline distT="0" distB="0" distL="0" distR="0" wp14:anchorId="043898C9" wp14:editId="54EBE5A5">
+            <wp:extent cx="5760720" cy="603250"/>
+            <wp:effectExtent l="0" t="0" r="0" b="6350"/>
+            <wp:docPr id="195" name="Image 195"/>
+            <wp:cNvGraphicFramePr>
+              <a:graphicFrameLocks xmlns:a="http://schemas.openxmlformats.org/drawingml/2006/main" noChangeAspect="1"/>
+            </wp:cNvGraphicFramePr>
+            <a:graphic xmlns:a="http://schemas.openxmlformats.org/drawingml/2006/main">
+              <a:graphicData uri="http://schemas.openxmlformats.org/drawingml/2006/picture">
+                <pic:pic xmlns:pic="http://schemas.openxmlformats.org/drawingml/2006/picture">
+                  <pic:nvPicPr>
+                    <pic:cNvPr id="1" name=""/>
+                    <pic:cNvPicPr/>
+                  </pic:nvPicPr>
+                  <pic:blipFill>
+                    <a:blip r:embed="rId25"/>
+                    <a:stretch>
+                      <a:fillRect/>
+                    </a:stretch>
+                  </pic:blipFill>
+                  <pic:spPr>
+                    <a:xfrm>
+                      <a:off x="0" y="0"/>
+                      <a:ext cx="5760720" cy="603250"/>
+                    </a:xfrm>
+                    <a:prstGeom prst="rect">
+                      <a:avLst/>
+                    </a:prstGeom>
+                  </pic:spPr>
+                </pic:pic>
+              </a:graphicData>
+            </a:graphic>
+          </wp:inline>
+        </w:drawing>
+      </w:r>
+    </w:p>
+    <w:p>
+      <w:pPr>
+        <w:pStyle w:val="Lgende"/>
+        <w:jc w:val="center"/>
+      </w:pPr>
+      <w:r>
+        <w:t xml:space="preserve">Figure </w:t>
+      </w:r>
+      <w:r>
+        <w:rPr>
+          <w:noProof/>
+        </w:rPr>
+        <w:t>2</w:t>
+      </w:r>
+      <w:r>
+        <w:rPr>
+          <w:noProof/>
+        </w:rPr>
+        <w:t>5</w:t>
+      </w:r>
+      <w:r>
+        <w:t xml:space="preserve"> – Test Manager Report_ </w:t>
+      </w:r>
+      <w:r>
+        <w:t>Quality</w:t>
+      </w:r>
+      <w:r>
+        <w:t xml:space="preserve"> review du programme pour le capteur UV</w:t>
+      </w:r>
+    </w:p>
+    <w:p>
+      <w:pPr>
+        <w:pStyle w:val="Paragraphedeliste"/>
+        <w:numPr>
+          <w:ilvl w:val="0"/>
+          <w:numId w:val="6"/>
+        </w:numPr>
+        <w:rPr>
+          <w:u w:val="single"/>
+        </w:rPr>
+      </w:pPr>
+      <w:r>
+        <w:rPr>
+          <w:u w:val="single"/>
+        </w:rPr>
+        <w:t xml:space="preserve">Bluetooth </w:t>
+      </w:r>
+    </w:p>
+    <w:p>
+      <w:r>
+        <w:rPr>
+          <w:highlight w:val="yellow"/>
+        </w:rPr>
+        <w:t>A FAIRE</w:t>
+      </w:r>
       <w:bookmarkStart w:id="8" w:name="_GoBack"/>
       <w:bookmarkEnd w:id="8"/>
     </w:p>
@@ -12321,7 +13967,6 @@
         </w:numPr>
       </w:pPr>
       <w:r>
-        <w:lastRenderedPageBreak/>
         <w:t>Questions annexes :</w:t>
       </w:r>
       <w:bookmarkEnd w:id="7"/>
@@ -12418,7 +14063,7 @@
               </wp:anchor>
             </w:drawing>
           </mc:Choice>
-          <mc:Fallback xmlns:w16se="http://schemas.microsoft.com/office/word/2015/wordml/symex" xmlns:w16="http://schemas.microsoft.com/office/word/2018/wordml" xmlns:w16cid="http://schemas.microsoft.com/office/word/2016/wordml/cid" xmlns:w16cex="http://schemas.microsoft.com/office/word/2018/wordml/cex" xmlns:am3d="http://schemas.microsoft.com/office/drawing/2017/model3d" xmlns:aink="http://schemas.microsoft.com/office/drawing/2016/ink" xmlns:cx8="http://schemas.microsoft.com/office/drawing/2016/5/14/chartex" xmlns:cx7="http://schemas.microsoft.com/office/drawing/2016/5/13/chartex" xmlns:cx6="http://schemas.microsoft.com/office/drawing/2016/5/12/chartex" xmlns:cx5="http://schemas.microsoft.com/office/drawing/2016/5/11/chartex" xmlns:cx4="http://schemas.microsoft.com/office/drawing/2016/5/10/chartex" xmlns:cx3="http://schemas.microsoft.com/office/drawing/2016/5/9/chartex" xmlns:cx2="http://schemas.microsoft.com/office/drawing/2015/10/21/chartex" xmlns:cx1="http://schemas.microsoft.com/office/drawing/2015/9/8/chartex" xmlns:cx="http://schemas.microsoft.com/office/drawing/2014/chartex">
+          <mc:Fallback xmlns:cx="http://schemas.microsoft.com/office/drawing/2014/chartex" xmlns:cx1="http://schemas.microsoft.com/office/drawing/2015/9/8/chartex" xmlns:cx2="http://schemas.microsoft.com/office/drawing/2015/10/21/chartex" xmlns:cx3="http://schemas.microsoft.com/office/drawing/2016/5/9/chartex" xmlns:cx4="http://schemas.microsoft.com/office/drawing/2016/5/10/chartex" xmlns:cx5="http://schemas.microsoft.com/office/drawing/2016/5/11/chartex" xmlns:cx6="http://schemas.microsoft.com/office/drawing/2016/5/12/chartex" xmlns:cx7="http://schemas.microsoft.com/office/drawing/2016/5/13/chartex" xmlns:cx8="http://schemas.microsoft.com/office/drawing/2016/5/14/chartex" xmlns:aink="http://schemas.microsoft.com/office/drawing/2016/ink" xmlns:am3d="http://schemas.microsoft.com/office/drawing/2017/model3d" xmlns:w16cex="http://schemas.microsoft.com/office/word/2018/wordml/cex" xmlns:w16cid="http://schemas.microsoft.com/office/word/2016/wordml/cid" xmlns:w16="http://schemas.microsoft.com/office/word/2018/wordml" xmlns:w16se="http://schemas.microsoft.com/office/word/2015/wordml/symex">
             <w:pict>
               <v:rect w14:anchorId="3CC1FA58" id="Rectangle 8" o:spid="_x0000_s1026" style="position:absolute;margin-left:-14.05pt;margin-top:18pt;width:490.05pt;height:103.5pt;z-index:251658240;visibility:visible;mso-wrap-style:square;mso-width-percent:0;mso-wrap-distance-left:9pt;mso-wrap-distance-top:0;mso-wrap-distance-right:9pt;mso-wrap-distance-bottom:0;mso-position-horizontal:absolute;mso-position-horizontal-relative:text;mso-position-vertical:absolute;mso-position-vertical-relative:text;mso-width-percent:0;mso-width-relative:margin;v-text-anchor:middle" o:gfxdata="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" filled="f" strokecolor="red" strokeweight="6pt"/>
             </w:pict>
@@ -12508,7 +14153,7 @@
     </w:p>
     <w:p/>
     <w:sectPr>
-      <w:footerReference w:type="default" r:id="rId18"/>
+      <w:footerReference w:type="default" r:id="rId26"/>
       <w:pgSz w:w="11906" w:h="16838"/>
       <w:pgMar w:top="1417" w:right="1417" w:bottom="1417" w:left="1417" w:header="708" w:footer="708" w:gutter="0"/>
       <w:pgBorders w:offsetFrom="page">
@@ -14276,7 +15921,7 @@
 </file>
 
 <file path=customXml/itemProps1.xml><?xml version="1.0" encoding="utf-8"?>
-<ds:datastoreItem xmlns:ds="http://schemas.openxmlformats.org/officeDocument/2006/customXml" ds:itemID="{0FAE5458-C7BC-4B63-B8A7-CCF36F113B1A}">
+<ds:datastoreItem xmlns:ds="http://schemas.openxmlformats.org/officeDocument/2006/customXml" ds:itemID="{E7D2EE74-2D49-46BD-8DD3-C38B5E8BDDB0}">
   <ds:schemaRefs>
     <ds:schemaRef ds:uri="http://schemas.openxmlformats.org/officeDocument/2006/bibliography"/>
   </ds:schemaRefs>

</xml_diff>